<commit_message>
Fix minor grammar and extraneous sections in requirements document
</commit_message>
<xml_diff>
--- a/TalkBox/Documents/Requirements/TalkBox-Software-Requirements.docx
+++ b/TalkBox/Documents/Requirements/TalkBox-Software-Requirements.docx
@@ -19,6 +19,13 @@
     </w:p>
     <w:sdt>
       <w:sdtPr>
+        <w:rPr>
+          <w:rFonts w:asciiTheme="minorHAnsi" w:eastAsiaTheme="minorEastAsia" w:hAnsiTheme="minorHAnsi" w:cstheme="minorBidi"/>
+          <w:color w:val="auto"/>
+          <w:sz w:val="24"/>
+          <w:szCs w:val="22"/>
+          <w:lang w:val="en-CA" w:eastAsia="ja-JP"/>
+        </w:rPr>
         <w:id w:val="-1405672786"/>
         <w:docPartObj>
           <w:docPartGallery w:val="Table of Contents"/>
@@ -27,14 +34,9 @@
       </w:sdtPr>
       <w:sdtEndPr>
         <w:rPr>
-          <w:rFonts w:asciiTheme="minorHAnsi" w:eastAsiaTheme="minorEastAsia" w:hAnsiTheme="minorHAnsi" w:cstheme="minorBidi"/>
           <w:b/>
           <w:bCs/>
           <w:noProof/>
-          <w:color w:val="auto"/>
-          <w:sz w:val="24"/>
-          <w:szCs w:val="22"/>
-          <w:lang w:val="en-CA" w:eastAsia="ja-JP"/>
         </w:rPr>
       </w:sdtEndPr>
       <w:sdtContent>
@@ -1555,7 +1557,7 @@
                 <w:noProof/>
                 <w:webHidden/>
               </w:rPr>
-              <w:t>17</w:t>
+              <w:t>16</w:t>
             </w:r>
             <w:r>
               <w:rPr>
@@ -7432,7 +7434,13 @@
               <w:rPr>
                 <w:b/>
               </w:rPr>
-              <w:t>Update Number of Audio Buttons</w:t>
+              <w:t>Rename</w:t>
+            </w:r>
+            <w:r>
+              <w:rPr>
+                <w:b/>
+              </w:rPr>
+              <w:t xml:space="preserve"> Audio Button</w:t>
             </w:r>
           </w:p>
         </w:tc>
@@ -8284,6 +8292,8 @@
             <w:r>
               <w:t>Description</w:t>
             </w:r>
+            <w:bookmarkStart w:id="19" w:name="_GoBack"/>
+            <w:bookmarkEnd w:id="19"/>
           </w:p>
         </w:tc>
         <w:tc>
@@ -8674,11 +8684,9 @@
             <w:r>
               <w:t xml:space="preserve"> warns the user that the current settings could not be </w:t>
             </w:r>
-            <w:proofErr w:type="gramStart"/>
-            <w:r>
-              <w:t>saved</w:t>
-            </w:r>
-            <w:proofErr w:type="gramEnd"/>
+            <w:r>
+              <w:t>saved,</w:t>
+            </w:r>
             <w:r>
               <w:t xml:space="preserve"> and the Simulator could not be launched</w:t>
             </w:r>
@@ -8743,7 +8751,7 @@
       <w:pPr>
         <w:pStyle w:val="Heading2"/>
       </w:pPr>
-      <w:bookmarkStart w:id="19" w:name="_Toc1927317"/>
+      <w:bookmarkStart w:id="20" w:name="_Toc1927317"/>
       <w:proofErr w:type="spellStart"/>
       <w:r>
         <w:t>Configurer</w:t>
@@ -8755,11 +8763,11 @@
       <w:r>
         <w:t>Acceptance Tests</w:t>
       </w:r>
-      <w:bookmarkEnd w:id="19"/>
+      <w:bookmarkEnd w:id="20"/>
     </w:p>
     <w:p>
       <w:r>
-        <w:t>Each use case will be tested separately. An acceptance test either passes or fails, there is no partial success. The use case success and failure criteria above will be tested manually by following a set of scripted actions that tests the common ways in which a use case may play out.</w:t>
+        <w:t xml:space="preserve">Each use case will be tested separately. An acceptance test either passes or fails, there is no partial success. </w:t>
       </w:r>
     </w:p>
     <w:p>
@@ -8890,48 +8898,51 @@
           </w:tcPr>
           <w:p>
             <w:r>
+              <w:t>01</w:t>
+            </w:r>
+          </w:p>
+        </w:tc>
+        <w:tc>
+          <w:tcPr>
+            <w:tcW w:w="2337" w:type="dxa"/>
+          </w:tcPr>
+          <w:p>
+            <w:proofErr w:type="spellStart"/>
+            <w:r>
+              <w:t>Configurer</w:t>
+            </w:r>
+            <w:proofErr w:type="spellEnd"/>
+            <w:r>
+              <w:t xml:space="preserve"> is in play mode</w:t>
+            </w:r>
+          </w:p>
+        </w:tc>
+        <w:tc>
+          <w:tcPr>
+            <w:tcW w:w="2338" w:type="dxa"/>
+          </w:tcPr>
+          <w:p>
+            <w:r>
+              <w:t>User clicks switch modes</w:t>
+            </w:r>
+          </w:p>
+        </w:tc>
+        <w:tc>
+          <w:tcPr>
+            <w:tcW w:w="2338" w:type="dxa"/>
+          </w:tcPr>
+          <w:p>
+            <w:proofErr w:type="spellStart"/>
+            <w:r>
+              <w:t>Configurer</w:t>
+            </w:r>
+            <w:proofErr w:type="spellEnd"/>
+            <w:r>
+              <w:t xml:space="preserve"> switches to edit mode AND selects either button </w:t>
+            </w:r>
+            <w:r>
               <w:lastRenderedPageBreak/>
-              <w:t>01</w:t>
-            </w:r>
-          </w:p>
-        </w:tc>
-        <w:tc>
-          <w:tcPr>
-            <w:tcW w:w="2337" w:type="dxa"/>
-          </w:tcPr>
-          <w:p>
-            <w:proofErr w:type="spellStart"/>
-            <w:r>
-              <w:t>Configurer</w:t>
-            </w:r>
-            <w:proofErr w:type="spellEnd"/>
-            <w:r>
-              <w:t xml:space="preserve"> is in play mode</w:t>
-            </w:r>
-          </w:p>
-        </w:tc>
-        <w:tc>
-          <w:tcPr>
-            <w:tcW w:w="2338" w:type="dxa"/>
-          </w:tcPr>
-          <w:p>
-            <w:r>
-              <w:t>User clicks switch modes</w:t>
-            </w:r>
-          </w:p>
-        </w:tc>
-        <w:tc>
-          <w:tcPr>
-            <w:tcW w:w="2338" w:type="dxa"/>
-          </w:tcPr>
-          <w:p>
-            <w:proofErr w:type="spellStart"/>
-            <w:r>
-              <w:t>Configurer</w:t>
-            </w:r>
-            <w:proofErr w:type="spellEnd"/>
-            <w:r>
-              <w:t xml:space="preserve"> switches to edit mode AND selects either button 1 OR the last button selected while in edit mode for editing</w:t>
+              <w:t>1 OR the last button selected while in edit mode for editing</w:t>
             </w:r>
           </w:p>
         </w:tc>
@@ -8943,6 +8954,7 @@
           </w:tcPr>
           <w:p>
             <w:r>
+              <w:lastRenderedPageBreak/>
               <w:t>02</w:t>
             </w:r>
           </w:p>
@@ -9516,7 +9528,6 @@
           </w:tcPr>
           <w:p>
             <w:r>
-              <w:lastRenderedPageBreak/>
               <w:t>02</w:t>
             </w:r>
           </w:p>
@@ -9625,6 +9636,7 @@
               <w:rPr>
                 <w:b/>
               </w:rPr>
+              <w:lastRenderedPageBreak/>
               <w:t>ID</w:t>
             </w:r>
           </w:p>
@@ -10144,11 +10156,9 @@
             <w:r>
               <w:t xml:space="preserve"> yes in the dialog box confirming that settings will be </w:t>
             </w:r>
-            <w:proofErr w:type="spellStart"/>
-            <w:r>
-              <w:t>overwriten</w:t>
-            </w:r>
-            <w:proofErr w:type="spellEnd"/>
+            <w:r>
+              <w:t>overwritten</w:t>
+            </w:r>
           </w:p>
         </w:tc>
         <w:tc>
@@ -10163,10 +10173,7 @@
         </w:tc>
       </w:tr>
     </w:tbl>
-    <w:p>
-      <w:bookmarkStart w:id="20" w:name="_GoBack"/>
-      <w:bookmarkEnd w:id="20"/>
-    </w:p>
+    <w:p/>
     <w:p>
       <w:pPr>
         <w:pStyle w:val="Heading2"/>
@@ -10210,7 +10217,6 @@
       </w:pPr>
       <w:bookmarkStart w:id="22" w:name="_Toc1927319"/>
       <w:r>
-        <w:lastRenderedPageBreak/>
         <w:t>Design and Implementation Constraints</w:t>
       </w:r>
       <w:bookmarkEnd w:id="22"/>
@@ -16659,7 +16665,7 @@
 </file>
 
 <file path=customXml/itemProps1.xml><?xml version="1.0" encoding="utf-8"?>
-<ds:datastoreItem xmlns:ds="http://schemas.openxmlformats.org/officeDocument/2006/customXml" ds:itemID="{C5D157B9-F55F-463C-A36A-52DE548903FF}">
+<ds:datastoreItem xmlns:ds="http://schemas.openxmlformats.org/officeDocument/2006/customXml" ds:itemID="{6A37E4A3-01D0-4A6C-AFBC-BD6BB64117A8}">
   <ds:schemaRefs>
     <ds:schemaRef ds:uri="http://schemas.openxmlformats.org/officeDocument/2006/bibliography"/>
   </ds:schemaRefs>

</xml_diff>

<commit_message>
Improve terminology section and improve preconditions and postconditions in use cases
</commit_message>
<xml_diff>
--- a/TalkBox/Documents/Requirements/TalkBox-Software-Requirements.docx
+++ b/TalkBox/Documents/Requirements/TalkBox-Software-Requirements.docx
@@ -6,9 +6,7 @@
       <w:pPr>
         <w:pStyle w:val="Heading1"/>
       </w:pPr>
-      <w:bookmarkStart w:id="0" w:name="_Toc1927298"/>
-      <w:bookmarkStart w:id="1" w:name="_GoBack"/>
-      <w:bookmarkEnd w:id="1"/>
+      <w:bookmarkStart w:id="0" w:name="_Toc1929678"/>
       <w:proofErr w:type="spellStart"/>
       <w:r>
         <w:t>TalkBox</w:t>
@@ -58,6 +56,7 @@
             </w:tabs>
             <w:rPr>
               <w:noProof/>
+              <w:sz w:val="22"/>
             </w:rPr>
           </w:pPr>
           <w:r>
@@ -84,7 +83,7 @@
             </w:rPr>
             <w:fldChar w:fldCharType="separate"/>
           </w:r>
-          <w:hyperlink w:anchor="_Toc1927298" w:history="1">
+          <w:hyperlink w:anchor="_Toc1929678" w:history="1">
             <w:r>
               <w:rPr>
                 <w:rStyle w:val="Hyperlink"/>
@@ -111,7 +110,7 @@
                 <w:noProof/>
                 <w:webHidden/>
               </w:rPr>
-              <w:instrText xml:space="preserve"> PAGEREF _Toc1927298 \h </w:instrText>
+              <w:instrText xml:space="preserve"> PAGEREF _Toc1929678 \h </w:instrText>
             </w:r>
             <w:r>
               <w:rPr>
@@ -150,9 +149,10 @@
             </w:tabs>
             <w:rPr>
               <w:noProof/>
+              <w:sz w:val="22"/>
             </w:rPr>
           </w:pPr>
-          <w:hyperlink w:anchor="_Toc1927299" w:history="1">
+          <w:hyperlink w:anchor="_Toc1929679" w:history="1">
             <w:r>
               <w:rPr>
                 <w:rStyle w:val="Hyperlink"/>
@@ -179,7 +179,7 @@
                 <w:noProof/>
                 <w:webHidden/>
               </w:rPr>
-              <w:instrText xml:space="preserve"> PAGEREF _Toc1927299 \h </w:instrText>
+              <w:instrText xml:space="preserve"> PAGEREF _Toc1929679 \h </w:instrText>
             </w:r>
             <w:r>
               <w:rPr>
@@ -218,9 +218,10 @@
             </w:tabs>
             <w:rPr>
               <w:noProof/>
+              <w:sz w:val="22"/>
             </w:rPr>
           </w:pPr>
-          <w:hyperlink w:anchor="_Toc1927300" w:history="1">
+          <w:hyperlink w:anchor="_Toc1929680" w:history="1">
             <w:r>
               <w:rPr>
                 <w:rStyle w:val="Hyperlink"/>
@@ -247,7 +248,7 @@
                 <w:noProof/>
                 <w:webHidden/>
               </w:rPr>
-              <w:instrText xml:space="preserve"> PAGEREF _Toc1927300 \h </w:instrText>
+              <w:instrText xml:space="preserve"> PAGEREF _Toc1929680 \h </w:instrText>
             </w:r>
             <w:r>
               <w:rPr>
@@ -286,14 +287,84 @@
             </w:tabs>
             <w:rPr>
               <w:noProof/>
+              <w:sz w:val="22"/>
             </w:rPr>
           </w:pPr>
-          <w:hyperlink w:anchor="_Toc1927301" w:history="1">
+          <w:hyperlink w:anchor="_Toc1929681" w:history="1">
             <w:r>
               <w:rPr>
                 <w:rStyle w:val="Hyperlink"/>
                 <w:noProof/>
               </w:rPr>
+              <w:t>Terminology</w:t>
+            </w:r>
+            <w:r>
+              <w:rPr>
+                <w:noProof/>
+                <w:webHidden/>
+              </w:rPr>
+              <w:tab/>
+            </w:r>
+            <w:r>
+              <w:rPr>
+                <w:noProof/>
+                <w:webHidden/>
+              </w:rPr>
+              <w:fldChar w:fldCharType="begin"/>
+            </w:r>
+            <w:r>
+              <w:rPr>
+                <w:noProof/>
+                <w:webHidden/>
+              </w:rPr>
+              <w:instrText xml:space="preserve"> PAGEREF _Toc1929681 \h </w:instrText>
+            </w:r>
+            <w:r>
+              <w:rPr>
+                <w:noProof/>
+                <w:webHidden/>
+              </w:rPr>
+            </w:r>
+            <w:r>
+              <w:rPr>
+                <w:noProof/>
+                <w:webHidden/>
+              </w:rPr>
+              <w:fldChar w:fldCharType="separate"/>
+            </w:r>
+            <w:r>
+              <w:rPr>
+                <w:noProof/>
+                <w:webHidden/>
+              </w:rPr>
+              <w:t>2</w:t>
+            </w:r>
+            <w:r>
+              <w:rPr>
+                <w:noProof/>
+                <w:webHidden/>
+              </w:rPr>
+              <w:fldChar w:fldCharType="end"/>
+            </w:r>
+          </w:hyperlink>
+        </w:p>
+        <w:p>
+          <w:pPr>
+            <w:pStyle w:val="TOC2"/>
+            <w:tabs>
+              <w:tab w:val="right" w:leader="dot" w:pos="9350"/>
+            </w:tabs>
+            <w:rPr>
+              <w:noProof/>
+              <w:sz w:val="22"/>
+            </w:rPr>
+          </w:pPr>
+          <w:hyperlink w:anchor="_Toc1929682" w:history="1">
+            <w:r>
+              <w:rPr>
+                <w:rStyle w:val="Hyperlink"/>
+                <w:noProof/>
+              </w:rPr>
               <w:t>Simulator Use Cases</w:t>
             </w:r>
             <w:r>
@@ -315,7 +386,7 @@
                 <w:noProof/>
                 <w:webHidden/>
               </w:rPr>
-              <w:instrText xml:space="preserve"> PAGEREF _Toc1927301 \h </w:instrText>
+              <w:instrText xml:space="preserve"> PAGEREF _Toc1929682 \h </w:instrText>
             </w:r>
             <w:r>
               <w:rPr>
@@ -354,9 +425,10 @@
             </w:tabs>
             <w:rPr>
               <w:noProof/>
+              <w:sz w:val="22"/>
             </w:rPr>
           </w:pPr>
-          <w:hyperlink w:anchor="_Toc1927302" w:history="1">
+          <w:hyperlink w:anchor="_Toc1929683" w:history="1">
             <w:r>
               <w:rPr>
                 <w:rStyle w:val="Hyperlink"/>
@@ -383,7 +455,7 @@
                 <w:noProof/>
                 <w:webHidden/>
               </w:rPr>
-              <w:instrText xml:space="preserve"> PAGEREF _Toc1927302 \h </w:instrText>
+              <w:instrText xml:space="preserve"> PAGEREF _Toc1929683 \h </w:instrText>
             </w:r>
             <w:r>
               <w:rPr>
@@ -422,9 +494,10 @@
             </w:tabs>
             <w:rPr>
               <w:noProof/>
+              <w:sz w:val="22"/>
             </w:rPr>
           </w:pPr>
-          <w:hyperlink w:anchor="_Toc1927303" w:history="1">
+          <w:hyperlink w:anchor="_Toc1929684" w:history="1">
             <w:r>
               <w:rPr>
                 <w:rStyle w:val="Hyperlink"/>
@@ -451,7 +524,7 @@
                 <w:noProof/>
                 <w:webHidden/>
               </w:rPr>
-              <w:instrText xml:space="preserve"> PAGEREF _Toc1927303 \h </w:instrText>
+              <w:instrText xml:space="preserve"> PAGEREF _Toc1929684 \h </w:instrText>
             </w:r>
             <w:r>
               <w:rPr>
@@ -490,9 +563,10 @@
             </w:tabs>
             <w:rPr>
               <w:noProof/>
+              <w:sz w:val="22"/>
             </w:rPr>
           </w:pPr>
-          <w:hyperlink w:anchor="_Toc1927304" w:history="1">
+          <w:hyperlink w:anchor="_Toc1929685" w:history="1">
             <w:r>
               <w:rPr>
                 <w:rStyle w:val="Hyperlink"/>
@@ -519,7 +593,7 @@
                 <w:noProof/>
                 <w:webHidden/>
               </w:rPr>
-              <w:instrText xml:space="preserve"> PAGEREF _Toc1927304 \h </w:instrText>
+              <w:instrText xml:space="preserve"> PAGEREF _Toc1929685 \h </w:instrText>
             </w:r>
             <w:r>
               <w:rPr>
@@ -539,7 +613,7 @@
                 <w:noProof/>
                 <w:webHidden/>
               </w:rPr>
-              <w:t>4</w:t>
+              <w:t>5</w:t>
             </w:r>
             <w:r>
               <w:rPr>
@@ -558,9 +632,10 @@
             </w:tabs>
             <w:rPr>
               <w:noProof/>
+              <w:sz w:val="22"/>
             </w:rPr>
           </w:pPr>
-          <w:hyperlink w:anchor="_Toc1927305" w:history="1">
+          <w:hyperlink w:anchor="_Toc1929686" w:history="1">
             <w:r>
               <w:rPr>
                 <w:rStyle w:val="Hyperlink"/>
@@ -587,7 +662,7 @@
                 <w:noProof/>
                 <w:webHidden/>
               </w:rPr>
-              <w:instrText xml:space="preserve"> PAGEREF _Toc1927305 \h </w:instrText>
+              <w:instrText xml:space="preserve"> PAGEREF _Toc1929686 \h </w:instrText>
             </w:r>
             <w:r>
               <w:rPr>
@@ -626,9 +701,10 @@
             </w:tabs>
             <w:rPr>
               <w:noProof/>
+              <w:sz w:val="22"/>
             </w:rPr>
           </w:pPr>
-          <w:hyperlink w:anchor="_Toc1927306" w:history="1">
+          <w:hyperlink w:anchor="_Toc1929687" w:history="1">
             <w:r>
               <w:rPr>
                 <w:rStyle w:val="Hyperlink"/>
@@ -655,7 +731,7 @@
                 <w:noProof/>
                 <w:webHidden/>
               </w:rPr>
-              <w:instrText xml:space="preserve"> PAGEREF _Toc1927306 \h </w:instrText>
+              <w:instrText xml:space="preserve"> PAGEREF _Toc1929687 \h </w:instrText>
             </w:r>
             <w:r>
               <w:rPr>
@@ -694,9 +770,10 @@
             </w:tabs>
             <w:rPr>
               <w:noProof/>
+              <w:sz w:val="22"/>
             </w:rPr>
           </w:pPr>
-          <w:hyperlink w:anchor="_Toc1927307" w:history="1">
+          <w:hyperlink w:anchor="_Toc1929688" w:history="1">
             <w:r>
               <w:rPr>
                 <w:rStyle w:val="Hyperlink"/>
@@ -723,7 +800,7 @@
                 <w:noProof/>
                 <w:webHidden/>
               </w:rPr>
-              <w:instrText xml:space="preserve"> PAGEREF _Toc1927307 \h </w:instrText>
+              <w:instrText xml:space="preserve"> PAGEREF _Toc1929688 \h </w:instrText>
             </w:r>
             <w:r>
               <w:rPr>
@@ -762,9 +839,10 @@
             </w:tabs>
             <w:rPr>
               <w:noProof/>
+              <w:sz w:val="22"/>
             </w:rPr>
           </w:pPr>
-          <w:hyperlink w:anchor="_Toc1927308" w:history="1">
+          <w:hyperlink w:anchor="_Toc1929689" w:history="1">
             <w:r>
               <w:rPr>
                 <w:rStyle w:val="Hyperlink"/>
@@ -791,7 +869,7 @@
                 <w:noProof/>
                 <w:webHidden/>
               </w:rPr>
-              <w:instrText xml:space="preserve"> PAGEREF _Toc1927308 \h </w:instrText>
+              <w:instrText xml:space="preserve"> PAGEREF _Toc1929689 \h </w:instrText>
             </w:r>
             <w:r>
               <w:rPr>
@@ -830,9 +908,10 @@
             </w:tabs>
             <w:rPr>
               <w:noProof/>
+              <w:sz w:val="22"/>
             </w:rPr>
           </w:pPr>
-          <w:hyperlink w:anchor="_Toc1927309" w:history="1">
+          <w:hyperlink w:anchor="_Toc1929690" w:history="1">
             <w:r>
               <w:rPr>
                 <w:rStyle w:val="Hyperlink"/>
@@ -859,7 +938,7 @@
                 <w:noProof/>
                 <w:webHidden/>
               </w:rPr>
-              <w:instrText xml:space="preserve"> PAGEREF _Toc1927309 \h </w:instrText>
+              <w:instrText xml:space="preserve"> PAGEREF _Toc1929690 \h </w:instrText>
             </w:r>
             <w:r>
               <w:rPr>
@@ -898,9 +977,10 @@
             </w:tabs>
             <w:rPr>
               <w:noProof/>
+              <w:sz w:val="22"/>
             </w:rPr>
           </w:pPr>
-          <w:hyperlink w:anchor="_Toc1927310" w:history="1">
+          <w:hyperlink w:anchor="_Toc1929691" w:history="1">
             <w:r>
               <w:rPr>
                 <w:rStyle w:val="Hyperlink"/>
@@ -927,7 +1007,7 @@
                 <w:noProof/>
                 <w:webHidden/>
               </w:rPr>
-              <w:instrText xml:space="preserve"> PAGEREF _Toc1927310 \h </w:instrText>
+              <w:instrText xml:space="preserve"> PAGEREF _Toc1929691 \h </w:instrText>
             </w:r>
             <w:r>
               <w:rPr>
@@ -966,9 +1046,10 @@
             </w:tabs>
             <w:rPr>
               <w:noProof/>
+              <w:sz w:val="22"/>
             </w:rPr>
           </w:pPr>
-          <w:hyperlink w:anchor="_Toc1927311" w:history="1">
+          <w:hyperlink w:anchor="_Toc1929692" w:history="1">
             <w:r>
               <w:rPr>
                 <w:rStyle w:val="Hyperlink"/>
@@ -995,7 +1076,7 @@
                 <w:noProof/>
                 <w:webHidden/>
               </w:rPr>
-              <w:instrText xml:space="preserve"> PAGEREF _Toc1927311 \h </w:instrText>
+              <w:instrText xml:space="preserve"> PAGEREF _Toc1929692 \h </w:instrText>
             </w:r>
             <w:r>
               <w:rPr>
@@ -1034,9 +1115,10 @@
             </w:tabs>
             <w:rPr>
               <w:noProof/>
+              <w:sz w:val="22"/>
             </w:rPr>
           </w:pPr>
-          <w:hyperlink w:anchor="_Toc1927312" w:history="1">
+          <w:hyperlink w:anchor="_Toc1929693" w:history="1">
             <w:r>
               <w:rPr>
                 <w:rStyle w:val="Hyperlink"/>
@@ -1063,27 +1145,24 @@
                 <w:noProof/>
                 <w:webHidden/>
               </w:rPr>
-              <w:instrText xml:space="preserve"> PAGEREF _Toc1927312 \h </w:instrText>
+              <w:instrText xml:space="preserve"> PAGEREF _Toc1929693 \h </w:instrText>
             </w:r>
             <w:r>
               <w:rPr>
                 <w:noProof/>
                 <w:webHidden/>
               </w:rPr>
-            </w:r>
-            <w:r>
-              <w:rPr>
+              <w:fldChar w:fldCharType="separate"/>
+            </w:r>
+            <w:r>
+              <w:rPr>
+                <w:b/>
+                <w:bCs/>
                 <w:noProof/>
                 <w:webHidden/>
-              </w:rPr>
-              <w:fldChar w:fldCharType="separate"/>
-            </w:r>
-            <w:r>
-              <w:rPr>
-                <w:noProof/>
-                <w:webHidden/>
-              </w:rPr>
-              <w:t>11</w:t>
+                <w:lang w:val="en-US"/>
+              </w:rPr>
+              <w:t>Error! Bookmark not defined.</w:t>
             </w:r>
             <w:r>
               <w:rPr>
@@ -1102,9 +1181,10 @@
             </w:tabs>
             <w:rPr>
               <w:noProof/>
+              <w:sz w:val="22"/>
             </w:rPr>
           </w:pPr>
-          <w:hyperlink w:anchor="_Toc1927313" w:history="1">
+          <w:hyperlink w:anchor="_Toc1929694" w:history="1">
             <w:r>
               <w:rPr>
                 <w:rStyle w:val="Hyperlink"/>
@@ -1131,7 +1211,7 @@
                 <w:noProof/>
                 <w:webHidden/>
               </w:rPr>
-              <w:instrText xml:space="preserve"> PAGEREF _Toc1927313 \h </w:instrText>
+              <w:instrText xml:space="preserve"> PAGEREF _Toc1929694 \h </w:instrText>
             </w:r>
             <w:r>
               <w:rPr>
@@ -1151,7 +1231,7 @@
                 <w:noProof/>
                 <w:webHidden/>
               </w:rPr>
-              <w:t>12</w:t>
+              <w:t>11</w:t>
             </w:r>
             <w:r>
               <w:rPr>
@@ -1170,9 +1250,10 @@
             </w:tabs>
             <w:rPr>
               <w:noProof/>
+              <w:sz w:val="22"/>
             </w:rPr>
           </w:pPr>
-          <w:hyperlink w:anchor="_Toc1927314" w:history="1">
+          <w:hyperlink w:anchor="_Toc1929695" w:history="1">
             <w:r>
               <w:rPr>
                 <w:rStyle w:val="Hyperlink"/>
@@ -1199,7 +1280,7 @@
                 <w:noProof/>
                 <w:webHidden/>
               </w:rPr>
-              <w:instrText xml:space="preserve"> PAGEREF _Toc1927314 \h </w:instrText>
+              <w:instrText xml:space="preserve"> PAGEREF _Toc1929695 \h </w:instrText>
             </w:r>
             <w:r>
               <w:rPr>
@@ -1238,9 +1319,10 @@
             </w:tabs>
             <w:rPr>
               <w:noProof/>
+              <w:sz w:val="22"/>
             </w:rPr>
           </w:pPr>
-          <w:hyperlink w:anchor="_Toc1927315" w:history="1">
+          <w:hyperlink w:anchor="_Toc1929696" w:history="1">
             <w:r>
               <w:rPr>
                 <w:rStyle w:val="Hyperlink"/>
@@ -1267,7 +1349,7 @@
                 <w:noProof/>
                 <w:webHidden/>
               </w:rPr>
-              <w:instrText xml:space="preserve"> PAGEREF _Toc1927315 \h </w:instrText>
+              <w:instrText xml:space="preserve"> PAGEREF _Toc1929696 \h </w:instrText>
             </w:r>
             <w:r>
               <w:rPr>
@@ -1287,7 +1369,7 @@
                 <w:noProof/>
                 <w:webHidden/>
               </w:rPr>
-              <w:t>13</w:t>
+              <w:t>12</w:t>
             </w:r>
             <w:r>
               <w:rPr>
@@ -1306,9 +1388,10 @@
             </w:tabs>
             <w:rPr>
               <w:noProof/>
+              <w:sz w:val="22"/>
             </w:rPr>
           </w:pPr>
-          <w:hyperlink w:anchor="_Toc1927316" w:history="1">
+          <w:hyperlink w:anchor="_Toc1929697" w:history="1">
             <w:r>
               <w:rPr>
                 <w:rStyle w:val="Hyperlink"/>
@@ -1335,7 +1418,7 @@
                 <w:noProof/>
                 <w:webHidden/>
               </w:rPr>
-              <w:instrText xml:space="preserve"> PAGEREF _Toc1927316 \h </w:instrText>
+              <w:instrText xml:space="preserve"> PAGEREF _Toc1929697 \h </w:instrText>
             </w:r>
             <w:r>
               <w:rPr>
@@ -1355,7 +1438,7 @@
                 <w:noProof/>
                 <w:webHidden/>
               </w:rPr>
-              <w:t>14</w:t>
+              <w:t>13</w:t>
             </w:r>
             <w:r>
               <w:rPr>
@@ -1374,9 +1457,10 @@
             </w:tabs>
             <w:rPr>
               <w:noProof/>
+              <w:sz w:val="22"/>
             </w:rPr>
           </w:pPr>
-          <w:hyperlink w:anchor="_Toc1927317" w:history="1">
+          <w:hyperlink w:anchor="_Toc1929698" w:history="1">
             <w:r>
               <w:rPr>
                 <w:rStyle w:val="Hyperlink"/>
@@ -1403,7 +1487,7 @@
                 <w:noProof/>
                 <w:webHidden/>
               </w:rPr>
-              <w:instrText xml:space="preserve"> PAGEREF _Toc1927317 \h </w:instrText>
+              <w:instrText xml:space="preserve"> PAGEREF _Toc1929698 \h </w:instrText>
             </w:r>
             <w:r>
               <w:rPr>
@@ -1423,7 +1507,7 @@
                 <w:noProof/>
                 <w:webHidden/>
               </w:rPr>
-              <w:t>15</w:t>
+              <w:t>14</w:t>
             </w:r>
             <w:r>
               <w:rPr>
@@ -1442,9 +1526,10 @@
             </w:tabs>
             <w:rPr>
               <w:noProof/>
+              <w:sz w:val="22"/>
             </w:rPr>
           </w:pPr>
-          <w:hyperlink w:anchor="_Toc1927318" w:history="1">
+          <w:hyperlink w:anchor="_Toc1929699" w:history="1">
             <w:r>
               <w:rPr>
                 <w:rStyle w:val="Hyperlink"/>
@@ -1471,7 +1556,7 @@
                 <w:noProof/>
                 <w:webHidden/>
               </w:rPr>
-              <w:instrText xml:space="preserve"> PAGEREF _Toc1927318 \h </w:instrText>
+              <w:instrText xml:space="preserve"> PAGEREF _Toc1929699 \h </w:instrText>
             </w:r>
             <w:r>
               <w:rPr>
@@ -1491,7 +1576,7 @@
                 <w:noProof/>
                 <w:webHidden/>
               </w:rPr>
-              <w:t>17</w:t>
+              <w:t>16</w:t>
             </w:r>
             <w:r>
               <w:rPr>
@@ -1510,9 +1595,10 @@
             </w:tabs>
             <w:rPr>
               <w:noProof/>
+              <w:sz w:val="22"/>
             </w:rPr>
           </w:pPr>
-          <w:hyperlink w:anchor="_Toc1927319" w:history="1">
+          <w:hyperlink w:anchor="_Toc1929700" w:history="1">
             <w:r>
               <w:rPr>
                 <w:rStyle w:val="Hyperlink"/>
@@ -1539,7 +1625,7 @@
                 <w:noProof/>
                 <w:webHidden/>
               </w:rPr>
-              <w:instrText xml:space="preserve"> PAGEREF _Toc1927319 \h </w:instrText>
+              <w:instrText xml:space="preserve"> PAGEREF _Toc1929700 \h </w:instrText>
             </w:r>
             <w:r>
               <w:rPr>
@@ -1559,7 +1645,7 @@
                 <w:noProof/>
                 <w:webHidden/>
               </w:rPr>
-              <w:t>17</w:t>
+              <w:t>16</w:t>
             </w:r>
             <w:r>
               <w:rPr>
@@ -1587,12 +1673,11 @@
       <w:pPr>
         <w:pStyle w:val="Heading2"/>
       </w:pPr>
-      <w:bookmarkStart w:id="2" w:name="_Toc1927299"/>
+      <w:bookmarkStart w:id="1" w:name="_Toc1929679"/>
       <w:r>
-        <w:lastRenderedPageBreak/>
         <w:t>Purpose and Product Scope</w:t>
       </w:r>
-      <w:bookmarkEnd w:id="2"/>
+      <w:bookmarkEnd w:id="1"/>
     </w:p>
     <w:p>
       <w:r>
@@ -1703,11 +1788,11 @@
       <w:pPr>
         <w:pStyle w:val="Heading2"/>
       </w:pPr>
-      <w:bookmarkStart w:id="3" w:name="_Toc1927300"/>
+      <w:bookmarkStart w:id="2" w:name="_Toc1929680"/>
       <w:r>
         <w:t>User Classes and Characteristics</w:t>
       </w:r>
-      <w:bookmarkEnd w:id="3"/>
+      <w:bookmarkEnd w:id="2"/>
     </w:p>
     <w:p>
       <w:r>
@@ -1729,11 +1814,13 @@
     </w:p>
     <w:p>
       <w:pPr>
-        <w:pStyle w:val="Heading1"/>
-      </w:pPr>
+        <w:pStyle w:val="Heading2"/>
+      </w:pPr>
+      <w:bookmarkStart w:id="3" w:name="_Toc1929681"/>
       <w:r>
         <w:t>Terminology</w:t>
       </w:r>
+      <w:bookmarkEnd w:id="3"/>
     </w:p>
     <w:p>
       <w:r>
@@ -1796,7 +1883,11 @@
         <w:t>Exception flows</w:t>
       </w:r>
       <w:r>
-        <w:t xml:space="preserve"> are exceptional cases that usually indicate an error has occurred or a necessary condition for success has not been met. Exception flows typically do not lead to the success of the use </w:t>
+        <w:t xml:space="preserve"> are exceptional cases that usually indicate an error has occurred or a necessary condition for success has not been met. Exception flows typically do not lead to the </w:t>
+      </w:r>
+      <w:r>
+        <w:lastRenderedPageBreak/>
+        <w:t xml:space="preserve">success of the use </w:t>
       </w:r>
       <w:r>
         <w:t>case but</w:t>
@@ -1807,7 +1898,6 @@
     </w:p>
     <w:p>
       <w:r>
-        <w:lastRenderedPageBreak/>
         <w:t xml:space="preserve">The terms </w:t>
       </w:r>
       <w:r>
@@ -1867,7 +1957,7 @@
       <w:pPr>
         <w:pStyle w:val="Heading2"/>
       </w:pPr>
-      <w:bookmarkStart w:id="4" w:name="_Toc1927301"/>
+      <w:bookmarkStart w:id="4" w:name="_Toc1929682"/>
       <w:r>
         <w:t>Simulator Use Cases</w:t>
       </w:r>
@@ -1877,7 +1967,7 @@
       <w:pPr>
         <w:pStyle w:val="Heading3"/>
       </w:pPr>
-      <w:bookmarkStart w:id="5" w:name="_Toc1927302"/>
+      <w:bookmarkStart w:id="5" w:name="_Toc1929683"/>
       <w:r>
         <w:t>Use Case 1 – Load Configuration</w:t>
       </w:r>
@@ -2302,6 +2392,7 @@
           </w:tcPr>
           <w:p>
             <w:r>
+              <w:lastRenderedPageBreak/>
               <w:t>Postconditions</w:t>
             </w:r>
           </w:p>
@@ -2341,11 +2432,7 @@
               <w:t xml:space="preserve"> and </w:t>
             </w:r>
             <w:r>
-              <w:t xml:space="preserve">any </w:t>
-            </w:r>
-            <w:r>
-              <w:lastRenderedPageBreak/>
-              <w:t xml:space="preserve">available audio files </w:t>
+              <w:t xml:space="preserve">any available audio files </w:t>
             </w:r>
             <w:r>
               <w:t xml:space="preserve">are mapped </w:t>
@@ -2376,7 +2463,7 @@
       <w:pPr>
         <w:pStyle w:val="Heading3"/>
       </w:pPr>
-      <w:bookmarkStart w:id="6" w:name="_Toc1927303"/>
+      <w:bookmarkStart w:id="6" w:name="_Toc1929684"/>
       <w:r>
         <w:t xml:space="preserve">Use Case </w:t>
       </w:r>
@@ -2815,8 +2902,9 @@
       <w:pPr>
         <w:pStyle w:val="Heading3"/>
       </w:pPr>
-      <w:bookmarkStart w:id="7" w:name="_Toc1927304"/>
+      <w:bookmarkStart w:id="7" w:name="_Toc1929685"/>
       <w:r>
+        <w:lastRenderedPageBreak/>
         <w:t>Use Case 3 – Switch Profiles (Audio Sets)</w:t>
       </w:r>
       <w:bookmarkEnd w:id="7"/>
@@ -2878,7 +2966,6 @@
           </w:tcPr>
           <w:p>
             <w:r>
-              <w:lastRenderedPageBreak/>
               <w:t>Description</w:t>
             </w:r>
           </w:p>
@@ -3263,7 +3350,7 @@
       <w:pPr>
         <w:pStyle w:val="Heading2"/>
       </w:pPr>
-      <w:bookmarkStart w:id="8" w:name="_Toc1927305"/>
+      <w:bookmarkStart w:id="8" w:name="_Toc1929686"/>
       <w:proofErr w:type="spellStart"/>
       <w:r>
         <w:t>Configurer</w:t>
@@ -3281,7 +3368,7 @@
       <w:pPr>
         <w:pStyle w:val="Heading3"/>
       </w:pPr>
-      <w:bookmarkStart w:id="9" w:name="_Toc1927306"/>
+      <w:bookmarkStart w:id="9" w:name="_Toc1929687"/>
       <w:r>
         <w:t>Use Case 1 – Load Configuration</w:t>
       </w:r>
@@ -3388,7 +3475,11 @@
             </w:r>
             <w:proofErr w:type="spellEnd"/>
             <w:r>
-              <w:t xml:space="preserve"> by itself</w:t>
+              <w:t xml:space="preserve"> by </w:t>
+            </w:r>
+            <w:r>
+              <w:lastRenderedPageBreak/>
+              <w:t>itself</w:t>
             </w:r>
             <w:r>
               <w:t xml:space="preserve"> and ends when the</w:t>
@@ -3414,6 +3505,7 @@
           </w:tcPr>
           <w:p>
             <w:r>
+              <w:lastRenderedPageBreak/>
               <w:t>Actors</w:t>
             </w:r>
           </w:p>
@@ -3448,7 +3540,6 @@
               </w:numPr>
             </w:pPr>
             <w:r>
-              <w:lastRenderedPageBreak/>
               <w:t>Primary Users</w:t>
             </w:r>
           </w:p>
@@ -3473,7 +3564,6 @@
           </w:tcPr>
           <w:p>
             <w:r>
-              <w:lastRenderedPageBreak/>
               <w:t>Preconditions</w:t>
             </w:r>
           </w:p>
@@ -3968,7 +4058,7 @@
       <w:pPr>
         <w:pStyle w:val="Heading3"/>
       </w:pPr>
-      <w:bookmarkStart w:id="10" w:name="_Toc1927307"/>
+      <w:bookmarkStart w:id="10" w:name="_Toc1929688"/>
       <w:r>
         <w:t>Use Case 2 – Play Button Audio</w:t>
       </w:r>
@@ -4031,6 +4121,7 @@
           </w:tcPr>
           <w:p>
             <w:r>
+              <w:lastRenderedPageBreak/>
               <w:t>Description</w:t>
             </w:r>
           </w:p>
@@ -4058,11 +4149,7 @@
               <w:t xml:space="preserve"> </w:t>
             </w:r>
             <w:r>
-              <w:t xml:space="preserve">and ends </w:t>
-            </w:r>
-            <w:r>
-              <w:lastRenderedPageBreak/>
-              <w:t>when the</w:t>
+              <w:t>and ends when the</w:t>
             </w:r>
             <w:r>
               <w:t xml:space="preserve"> </w:t>
@@ -4088,7 +4175,6 @@
           </w:tcPr>
           <w:p>
             <w:r>
-              <w:lastRenderedPageBreak/>
               <w:t>Actors</w:t>
             </w:r>
           </w:p>
@@ -4454,7 +4540,7 @@
       <w:pPr>
         <w:pStyle w:val="Heading3"/>
       </w:pPr>
-      <w:bookmarkStart w:id="11" w:name="_Toc1927308"/>
+      <w:bookmarkStart w:id="11" w:name="_Toc1929689"/>
       <w:r>
         <w:t>Use Case 3 – Switch Profiles (Audio Sets)</w:t>
       </w:r>
@@ -4590,7 +4676,11 @@
               <w:t>.</w:t>
             </w:r>
             <w:r>
-              <w:t xml:space="preserve">  This use case</w:t>
+              <w:t xml:space="preserve">  </w:t>
+            </w:r>
+            <w:r>
+              <w:lastRenderedPageBreak/>
+              <w:t>This use case</w:t>
             </w:r>
             <w:r>
               <w:t xml:space="preserve"> ends when the</w:t>
@@ -4986,7 +5076,7 @@
       <w:pPr>
         <w:pStyle w:val="Heading3"/>
       </w:pPr>
-      <w:bookmarkStart w:id="12" w:name="_Toc1927309"/>
+      <w:bookmarkStart w:id="12" w:name="_Toc1929690"/>
       <w:r>
         <w:t xml:space="preserve">Use Case </w:t>
       </w:r>
@@ -5241,6 +5331,7 @@
           </w:tcPr>
           <w:p>
             <w:r>
+              <w:lastRenderedPageBreak/>
               <w:t>Basic Flow</w:t>
             </w:r>
           </w:p>
@@ -5302,7 +5393,6 @@
               </w:numPr>
             </w:pPr>
             <w:r>
-              <w:lastRenderedPageBreak/>
               <w:t xml:space="preserve">The user clicks </w:t>
             </w:r>
             <w:r>
@@ -5387,7 +5477,6 @@
           </w:tcPr>
           <w:p>
             <w:r>
-              <w:lastRenderedPageBreak/>
               <w:t>Alternate Flow</w:t>
             </w:r>
             <w:r>
@@ -5589,7 +5678,7 @@
       <w:pPr>
         <w:pStyle w:val="Heading3"/>
       </w:pPr>
-      <w:bookmarkStart w:id="13" w:name="_Toc1927310"/>
+      <w:bookmarkStart w:id="13" w:name="_Toc1929691"/>
       <w:r>
         <w:t xml:space="preserve">Use Case </w:t>
       </w:r>
@@ -5798,6 +5887,7 @@
           </w:tcPr>
           <w:p>
             <w:r>
+              <w:lastRenderedPageBreak/>
               <w:t>Preconditions</w:t>
             </w:r>
           </w:p>
@@ -5873,7 +5963,6 @@
               </w:numPr>
             </w:pPr>
             <w:r>
-              <w:lastRenderedPageBreak/>
               <w:t xml:space="preserve">The </w:t>
             </w:r>
             <w:proofErr w:type="spellStart"/>
@@ -5937,7 +6026,6 @@
           </w:tcPr>
           <w:p>
             <w:r>
-              <w:lastRenderedPageBreak/>
               <w:t>Alternate Flow</w:t>
             </w:r>
             <w:r>
@@ -6077,7 +6165,16 @@
               <w:t xml:space="preserve"> </w:t>
             </w:r>
             <w:r>
-              <w:t xml:space="preserve">Either one </w:t>
+              <w:t xml:space="preserve">If the basic flow was successfully </w:t>
+            </w:r>
+            <w:r>
+              <w:t>completed,</w:t>
+            </w:r>
+            <w:r>
+              <w:t xml:space="preserve"> then </w:t>
+            </w:r>
+            <w:r>
+              <w:t xml:space="preserve">one </w:t>
             </w:r>
             <w:r>
               <w:t xml:space="preserve">new profile has been </w:t>
@@ -6086,16 +6183,10 @@
               <w:t>added</w:t>
             </w:r>
             <w:r>
-              <w:t xml:space="preserve"> </w:t>
-            </w:r>
-            <w:r>
-              <w:t>to</w:t>
-            </w:r>
-            <w:r>
-              <w:t xml:space="preserve"> the profiles list</w:t>
-            </w:r>
-            <w:r>
-              <w:t xml:space="preserve"> or the profiles list is unchanged.</w:t>
+              <w:t>. Otherwise</w:t>
+            </w:r>
+            <w:r>
+              <w:t xml:space="preserve"> the profiles list is unchanged.</w:t>
             </w:r>
           </w:p>
         </w:tc>
@@ -6106,9 +6197,15 @@
       <w:pPr>
         <w:pStyle w:val="Heading3"/>
       </w:pPr>
-      <w:bookmarkStart w:id="14" w:name="_Toc1927311"/>
+      <w:bookmarkStart w:id="14" w:name="_Toc1929692"/>
       <w:r>
-        <w:t>Use Case 5 – Record Button Audio</w:t>
+        <w:t xml:space="preserve">Use Case </w:t>
+      </w:r>
+      <w:r>
+        <w:t>6</w:t>
+      </w:r>
+      <w:r>
+        <w:t xml:space="preserve"> – Record Button Audio</w:t>
       </w:r>
       <w:bookmarkEnd w:id="14"/>
     </w:p>
@@ -6390,6 +6487,7 @@
               </w:numPr>
             </w:pPr>
             <w:r>
+              <w:lastRenderedPageBreak/>
               <w:t xml:space="preserve">The </w:t>
             </w:r>
             <w:proofErr w:type="spellStart"/>
@@ -6429,7 +6527,6 @@
               </w:numPr>
             </w:pPr>
             <w:r>
-              <w:lastRenderedPageBreak/>
               <w:t xml:space="preserve">The </w:t>
             </w:r>
             <w:proofErr w:type="spellStart"/>
@@ -6605,6 +6702,9 @@
             <w:r>
               <w:t>.</w:t>
             </w:r>
+            <w:r>
+              <w:t xml:space="preserve"> The audio button selected during this use case has the newly recorded audio associated with it.</w:t>
+            </w:r>
           </w:p>
         </w:tc>
       </w:tr>
@@ -6614,9 +6714,9 @@
       <w:pPr>
         <w:pStyle w:val="Heading3"/>
       </w:pPr>
-      <w:bookmarkStart w:id="15" w:name="_Toc1927312"/>
+      <w:bookmarkStart w:id="15" w:name="_Toc1929694"/>
       <w:r>
-        <w:t>Use Case 6 – Record Button Audio</w:t>
+        <w:t>Use Case 7 – Update Number of Audio Buttons</w:t>
       </w:r>
       <w:bookmarkEnd w:id="15"/>
     </w:p>
@@ -6665,7 +6765,7 @@
               <w:rPr>
                 <w:b/>
               </w:rPr>
-              <w:t>Record audio associated with an audio button</w:t>
+              <w:t>Update Number of Audio Buttons</w:t>
             </w:r>
           </w:p>
         </w:tc>
@@ -6687,7 +6787,7 @@
           </w:tcPr>
           <w:p>
             <w:r>
-              <w:t xml:space="preserve">As a primary or secondary user, I want to record new audio files and associate them with buttons so my charge can play them back using the </w:t>
+              <w:t xml:space="preserve">As a primary or secondary user, I want to set the number of audio buttons to match my </w:t>
             </w:r>
             <w:proofErr w:type="spellStart"/>
             <w:r>
@@ -6695,43 +6795,57 @@
             </w:r>
             <w:proofErr w:type="spellEnd"/>
             <w:r>
-              <w:t xml:space="preserve"> hardware device to communicate. </w:t>
-            </w:r>
-            <w:r>
-              <w:t>This use case begins when a user clicks</w:t>
-            </w:r>
-            <w:r>
-              <w:t xml:space="preserve"> an audio button while in </w:t>
-            </w:r>
-            <w:r>
-              <w:rPr>
-                <w:rStyle w:val="SubtleEmphasis"/>
-              </w:rPr>
-              <w:t>edit mode</w:t>
-            </w:r>
-            <w:r>
-              <w:t xml:space="preserve"> and ends when the user clicks</w:t>
-            </w:r>
-            <w:r>
+              <w:t xml:space="preserve"> hardware device so I can configure my </w:t>
+            </w:r>
+            <w:proofErr w:type="spellStart"/>
+            <w:r>
+              <w:t>TalkBox</w:t>
+            </w:r>
+            <w:proofErr w:type="spellEnd"/>
+            <w:r>
+              <w:t xml:space="preserve"> settings in the right context. </w:t>
+            </w:r>
+            <w:r>
+              <w:t>This use case begins when a</w:t>
+            </w:r>
+            <w:r>
+              <w:t xml:space="preserve"> user enters a number into the </w:t>
+            </w:r>
+            <w:r>
+              <w:rPr>
+                <w:rStyle w:val="SubtitleChar"/>
+              </w:rPr>
+              <w:t>update</w:t>
+            </w:r>
+            <w:r>
+              <w:rPr>
+                <w:rStyle w:val="SubtitleChar"/>
+              </w:rPr>
               <w:t xml:space="preserve"> </w:t>
             </w:r>
             <w:r>
-              <w:t xml:space="preserve">the </w:t>
-            </w:r>
-            <w:r>
               <w:rPr>
                 <w:rStyle w:val="SubtitleChar"/>
               </w:rPr>
-              <w:t>microphone button</w:t>
-            </w:r>
-            <w:r>
-              <w:t xml:space="preserve"> to end</w:t>
-            </w:r>
-            <w:r>
-              <w:t xml:space="preserve"> </w:t>
-            </w:r>
-            <w:r>
-              <w:t>the recording.</w:t>
+              <w:t>number of buttons</w:t>
+            </w:r>
+            <w:r>
+              <w:t xml:space="preserve"> text field and</w:t>
+            </w:r>
+            <w:r>
+              <w:t xml:space="preserve"> ends when the user </w:t>
+            </w:r>
+            <w:r>
+              <w:t xml:space="preserve">hits enter or clicks the </w:t>
+            </w:r>
+            <w:r>
+              <w:rPr>
+                <w:rStyle w:val="SubtitleChar"/>
+              </w:rPr>
+              <w:t>update number of buttons</w:t>
+            </w:r>
+            <w:r>
+              <w:t xml:space="preserve"> button.</w:t>
             </w:r>
           </w:p>
         </w:tc>
@@ -6816,27 +6930,7 @@
             </w:r>
             <w:proofErr w:type="spellEnd"/>
             <w:r>
-              <w:t xml:space="preserve"> app is open and idling in a good state. </w:t>
-            </w:r>
-            <w:r>
-              <w:t xml:space="preserve">The </w:t>
-            </w:r>
-            <w:proofErr w:type="spellStart"/>
-            <w:r>
-              <w:t>Configurer</w:t>
-            </w:r>
-            <w:proofErr w:type="spellEnd"/>
-            <w:r>
-              <w:t xml:space="preserve"> is in </w:t>
-            </w:r>
-            <w:r>
-              <w:rPr>
-                <w:rStyle w:val="SubtleEmphasis"/>
-              </w:rPr>
-              <w:t>edit mode</w:t>
-            </w:r>
-            <w:r>
-              <w:t>.</w:t>
+              <w:t xml:space="preserve"> app is open and idling in a good state.</w:t>
             </w:r>
           </w:p>
         </w:tc>
@@ -6860,29 +6954,44 @@
             <w:pPr>
               <w:numPr>
                 <w:ilvl w:val="0"/>
-                <w:numId w:val="38"/>
+                <w:numId w:val="31"/>
               </w:numPr>
             </w:pPr>
             <w:r>
-              <w:t>The user clicks an audio button to select it for editing</w:t>
+              <w:t xml:space="preserve">The user clicks </w:t>
+            </w:r>
+            <w:r>
+              <w:t xml:space="preserve">the </w:t>
+            </w:r>
+            <w:r>
+              <w:rPr>
+                <w:rStyle w:val="SubtitleChar"/>
+              </w:rPr>
+              <w:t>update number of buttons</w:t>
+            </w:r>
+            <w:r>
+              <w:t xml:space="preserve"> text field</w:t>
             </w:r>
           </w:p>
           <w:p>
             <w:pPr>
               <w:numPr>
                 <w:ilvl w:val="0"/>
-                <w:numId w:val="38"/>
+                <w:numId w:val="31"/>
               </w:numPr>
             </w:pPr>
             <w:r>
-              <w:t>The user clicks the microphone button to begin recording</w:t>
+              <w:t>The user</w:t>
+            </w:r>
+            <w:r>
+              <w:t xml:space="preserve"> types a positive value</w:t>
             </w:r>
           </w:p>
           <w:p>
             <w:pPr>
               <w:numPr>
                 <w:ilvl w:val="0"/>
-                <w:numId w:val="38"/>
+                <w:numId w:val="31"/>
               </w:numPr>
             </w:pPr>
             <w:r>
@@ -6894,37 +7003,54 @@
             </w:r>
             <w:proofErr w:type="spellEnd"/>
             <w:r>
-              <w:t xml:space="preserve"> begins recoding audio from a connected microphone device and changes the icon and label of the </w:t>
-            </w:r>
-            <w:r>
-              <w:rPr>
-                <w:rStyle w:val="SubtitleChar"/>
-              </w:rPr>
-              <w:t>microphone button</w:t>
-            </w:r>
-            <w:r>
-              <w:t xml:space="preserve"> to indicate it is recording</w:t>
-            </w:r>
-          </w:p>
-          <w:p>
-            <w:pPr>
+              <w:t xml:space="preserve"> </w:t>
+            </w:r>
+            <w:r>
+              <w:t xml:space="preserve">sets the number of buttons to that entered by the user </w:t>
+            </w:r>
+          </w:p>
+        </w:tc>
+      </w:tr>
+      <w:tr>
+        <w:tc>
+          <w:tcPr>
+            <w:tcW w:w="2263" w:type="dxa"/>
+          </w:tcPr>
+          <w:p>
+            <w:r>
+              <w:t>Alternate Flow</w:t>
+            </w:r>
+            <w:r>
+              <w:t xml:space="preserve"> 1</w:t>
+            </w:r>
+          </w:p>
+        </w:tc>
+        <w:tc>
+          <w:tcPr>
+            <w:tcW w:w="7088" w:type="dxa"/>
+          </w:tcPr>
+          <w:p>
+            <w:pPr>
+              <w:pStyle w:val="ListParagraph"/>
               <w:numPr>
                 <w:ilvl w:val="0"/>
-                <w:numId w:val="38"/>
+                <w:numId w:val="21"/>
               </w:numPr>
             </w:pPr>
             <w:r>
-              <w:t>The user clicks the microphone button to end recording</w:t>
-            </w:r>
-          </w:p>
-          <w:p>
-            <w:pPr>
+              <w:t>The user types non-positive value or non-numeric value</w:t>
+            </w:r>
+          </w:p>
+          <w:p>
+            <w:pPr>
+              <w:pStyle w:val="ListParagraph"/>
               <w:numPr>
                 <w:ilvl w:val="0"/>
-                <w:numId w:val="38"/>
+                <w:numId w:val="21"/>
               </w:numPr>
             </w:pPr>
             <w:r>
+              <w:lastRenderedPageBreak/>
               <w:t xml:space="preserve">The </w:t>
             </w:r>
             <w:proofErr w:type="spellStart"/>
@@ -6933,7 +7059,7 @@
             </w:r>
             <w:proofErr w:type="spellEnd"/>
             <w:r>
-              <w:t xml:space="preserve"> associates the recorded audio file to the button selected for editing</w:t>
+              <w:t xml:space="preserve"> does not alter the number of buttons and informs the user that a positive numeric value is required</w:t>
             </w:r>
           </w:p>
         </w:tc>
@@ -6945,7 +7071,11 @@
           </w:tcPr>
           <w:p>
             <w:r>
-              <w:t>Alternate Flows</w:t>
+              <w:lastRenderedPageBreak/>
+              <w:t>Exception Flow</w:t>
+            </w:r>
+            <w:r>
+              <w:t>s</w:t>
             </w:r>
           </w:p>
         </w:tc>
@@ -6954,6 +7084,9 @@
             <w:tcW w:w="7088" w:type="dxa"/>
           </w:tcPr>
           <w:p>
+            <w:r>
+              <w:t xml:space="preserve"> </w:t>
+            </w:r>
             <w:r>
               <w:t>None</w:t>
             </w:r>
@@ -6967,7 +7100,7 @@
           </w:tcPr>
           <w:p>
             <w:r>
-              <w:t>Exception Flow 1</w:t>
+              <w:t>Postconditions</w:t>
             </w:r>
           </w:p>
         </w:tc>
@@ -6976,12 +7109,6 @@
             <w:tcW w:w="7088" w:type="dxa"/>
           </w:tcPr>
           <w:p>
-            <w:pPr>
-              <w:numPr>
-                <w:ilvl w:val="0"/>
-                <w:numId w:val="39"/>
-              </w:numPr>
-            </w:pPr>
             <w:r>
               <w:t xml:space="preserve">The </w:t>
             </w:r>
@@ -6991,115 +7118,22 @@
             </w:r>
             <w:proofErr w:type="spellEnd"/>
             <w:r>
-              <w:t xml:space="preserve"> is unable to find or access a microphone device</w:t>
-            </w:r>
-          </w:p>
-          <w:p>
-            <w:pPr>
-              <w:numPr>
-                <w:ilvl w:val="0"/>
-                <w:numId w:val="40"/>
-              </w:numPr>
-            </w:pPr>
-            <w:r>
-              <w:lastRenderedPageBreak/>
-              <w:t xml:space="preserve">The </w:t>
-            </w:r>
-            <w:proofErr w:type="spellStart"/>
-            <w:r>
-              <w:t>Configurer</w:t>
-            </w:r>
-            <w:proofErr w:type="spellEnd"/>
-            <w:r>
-              <w:t xml:space="preserve"> changes the icon and label of the </w:t>
-            </w:r>
-            <w:r>
-              <w:rPr>
-                <w:rStyle w:val="SubtitleChar"/>
-              </w:rPr>
-              <w:t>microphone button</w:t>
-            </w:r>
-            <w:r>
-              <w:t xml:space="preserve"> to indicate that a recording device is unavailable</w:t>
-            </w:r>
-          </w:p>
-          <w:p>
-            <w:pPr>
-              <w:numPr>
-                <w:ilvl w:val="0"/>
-                <w:numId w:val="40"/>
-              </w:numPr>
-            </w:pPr>
-            <w:r>
-              <w:t xml:space="preserve">The </w:t>
-            </w:r>
-            <w:proofErr w:type="spellStart"/>
-            <w:r>
-              <w:t>Configurer</w:t>
-            </w:r>
-            <w:proofErr w:type="spellEnd"/>
-            <w:r>
-              <w:t xml:space="preserve"> displays a message below the </w:t>
-            </w:r>
-            <w:r>
-              <w:rPr>
-                <w:rStyle w:val="SubtitleChar"/>
-              </w:rPr>
-              <w:t>microphone button</w:t>
-            </w:r>
-            <w:r>
-              <w:t xml:space="preserve"> asking the user to connect a recording device and try clicking the microphone button again </w:t>
-            </w:r>
-          </w:p>
-        </w:tc>
-      </w:tr>
-      <w:tr>
-        <w:tc>
-          <w:tcPr>
-            <w:tcW w:w="2263" w:type="dxa"/>
-          </w:tcPr>
-          <w:p>
-            <w:r>
-              <w:lastRenderedPageBreak/>
-              <w:t>Postconditions</w:t>
-            </w:r>
-          </w:p>
-        </w:tc>
-        <w:tc>
-          <w:tcPr>
-            <w:tcW w:w="7088" w:type="dxa"/>
-          </w:tcPr>
-          <w:p>
-            <w:r>
-              <w:t xml:space="preserve">The </w:t>
-            </w:r>
-            <w:proofErr w:type="spellStart"/>
-            <w:r>
-              <w:t>Configurer</w:t>
-            </w:r>
-            <w:proofErr w:type="spellEnd"/>
-            <w:r>
               <w:t xml:space="preserve"> app is open and </w:t>
             </w:r>
             <w:r>
-              <w:t xml:space="preserve">idling in a good state. The </w:t>
-            </w:r>
-            <w:proofErr w:type="spellStart"/>
-            <w:r>
-              <w:t>Configurer</w:t>
-            </w:r>
-            <w:proofErr w:type="spellEnd"/>
-            <w:r>
-              <w:t xml:space="preserve"> is in </w:t>
-            </w:r>
-            <w:r>
-              <w:rPr>
-                <w:rStyle w:val="SubtleEmphasis"/>
-              </w:rPr>
-              <w:t>edit mode</w:t>
-            </w:r>
-            <w:r>
-              <w:t>.</w:t>
+              <w:t>idling in a good state.</w:t>
+            </w:r>
+            <w:r>
+              <w:t xml:space="preserve"> The number of buttons is the same </w:t>
+            </w:r>
+            <w:r>
+              <w:t xml:space="preserve">as </w:t>
+            </w:r>
+            <w:r>
+              <w:t xml:space="preserve">the number of buttons </w:t>
+            </w:r>
+            <w:r>
+              <w:t>set during the use case.</w:t>
             </w:r>
           </w:p>
         </w:tc>
@@ -7110,9 +7144,15 @@
       <w:pPr>
         <w:pStyle w:val="Heading3"/>
       </w:pPr>
-      <w:bookmarkStart w:id="16" w:name="_Toc1927313"/>
+      <w:bookmarkStart w:id="16" w:name="_Toc1929695"/>
       <w:r>
-        <w:t>Use Case 7 – Update Number of Audio Buttons</w:t>
+        <w:t xml:space="preserve">Use Case </w:t>
+      </w:r>
+      <w:r>
+        <w:t>8</w:t>
+      </w:r>
+      <w:r>
+        <w:t xml:space="preserve"> – Rename Audio Button</w:t>
       </w:r>
       <w:bookmarkEnd w:id="16"/>
     </w:p>
@@ -7161,7 +7201,13 @@
               <w:rPr>
                 <w:b/>
               </w:rPr>
-              <w:t>Update Number of Audio Buttons</w:t>
+              <w:t>Rename</w:t>
+            </w:r>
+            <w:r>
+              <w:rPr>
+                <w:b/>
+              </w:rPr>
+              <w:t xml:space="preserve"> Audio Button</w:t>
             </w:r>
           </w:p>
         </w:tc>
@@ -7183,7 +7229,10 @@
           </w:tcPr>
           <w:p>
             <w:r>
-              <w:t xml:space="preserve">As a primary or secondary user, I want to set the number of audio buttons to match my </w:t>
+              <w:t>As a primary or secondary user, I want to</w:t>
+            </w:r>
+            <w:r>
+              <w:t xml:space="preserve"> set the button names so that I can remember what audio file is associated with a button at a glance and so I can label my </w:t>
             </w:r>
             <w:proofErr w:type="spellStart"/>
             <w:r>
@@ -7191,54 +7240,43 @@
             </w:r>
             <w:proofErr w:type="spellEnd"/>
             <w:r>
-              <w:t xml:space="preserve"> hardware device so I can configure my </w:t>
-            </w:r>
-            <w:proofErr w:type="spellStart"/>
-            <w:r>
-              <w:t>TalkBox</w:t>
-            </w:r>
-            <w:proofErr w:type="spellEnd"/>
-            <w:r>
-              <w:t xml:space="preserve"> settings in the right context. </w:t>
+              <w:t xml:space="preserve"> hardware device appropriately</w:t>
+            </w:r>
+            <w:r>
+              <w:t xml:space="preserve">. </w:t>
             </w:r>
             <w:r>
               <w:t>This use case begins when a</w:t>
             </w:r>
             <w:r>
-              <w:t xml:space="preserve"> user enters a number into the </w:t>
+              <w:t xml:space="preserve"> user enters a string into the </w:t>
             </w:r>
             <w:r>
               <w:rPr>
                 <w:rStyle w:val="SubtitleChar"/>
               </w:rPr>
-              <w:t>update</w:t>
+              <w:t xml:space="preserve">update </w:t>
             </w:r>
             <w:r>
               <w:rPr>
                 <w:rStyle w:val="SubtitleChar"/>
               </w:rPr>
-              <w:t xml:space="preserve"> </w:t>
+              <w:t>button label</w:t>
+            </w:r>
+            <w:r>
+              <w:t xml:space="preserve"> text field and ends when the user hits enter or clicks the </w:t>
             </w:r>
             <w:r>
               <w:rPr>
                 <w:rStyle w:val="SubtitleChar"/>
               </w:rPr>
-              <w:t>number of buttons</w:t>
-            </w:r>
-            <w:r>
-              <w:t xml:space="preserve"> text field and</w:t>
-            </w:r>
-            <w:r>
-              <w:t xml:space="preserve"> ends when the user </w:t>
-            </w:r>
-            <w:r>
-              <w:t xml:space="preserve">hits enter or clicks the </w:t>
+              <w:t xml:space="preserve">update </w:t>
             </w:r>
             <w:r>
               <w:rPr>
                 <w:rStyle w:val="SubtitleChar"/>
               </w:rPr>
-              <w:t>update number of buttons</w:t>
+              <w:t>button label</w:t>
             </w:r>
             <w:r>
               <w:t xml:space="preserve"> button.</w:t>
@@ -7328,6 +7366,17 @@
             <w:r>
               <w:t xml:space="preserve"> app is open and idling in a good state.</w:t>
             </w:r>
+            <w:r>
+              <w:t xml:space="preserve"> The </w:t>
+            </w:r>
+            <w:proofErr w:type="spellStart"/>
+            <w:r>
+              <w:t>Configurer</w:t>
+            </w:r>
+            <w:proofErr w:type="spellEnd"/>
+            <w:r>
+              <w:t xml:space="preserve"> is in edit mode and a button is selected for editing</w:t>
+            </w:r>
           </w:p>
         </w:tc>
       </w:tr>
@@ -7350,20 +7399,23 @@
             <w:pPr>
               <w:numPr>
                 <w:ilvl w:val="0"/>
-                <w:numId w:val="31"/>
+                <w:numId w:val="32"/>
               </w:numPr>
             </w:pPr>
             <w:r>
-              <w:t xml:space="preserve">The user clicks </w:t>
-            </w:r>
-            <w:r>
-              <w:t xml:space="preserve">the </w:t>
+              <w:t xml:space="preserve">The user clicks the </w:t>
             </w:r>
             <w:r>
               <w:rPr>
                 <w:rStyle w:val="SubtitleChar"/>
               </w:rPr>
-              <w:t>update number of buttons</w:t>
+              <w:t xml:space="preserve">update </w:t>
+            </w:r>
+            <w:r>
+              <w:rPr>
+                <w:rStyle w:val="SubtitleChar"/>
+              </w:rPr>
+              <w:t>button label</w:t>
             </w:r>
             <w:r>
               <w:t xml:space="preserve"> text field</w:t>
@@ -7373,21 +7425,21 @@
             <w:pPr>
               <w:numPr>
                 <w:ilvl w:val="0"/>
-                <w:numId w:val="31"/>
+                <w:numId w:val="32"/>
               </w:numPr>
             </w:pPr>
             <w:r>
-              <w:t>The user</w:t>
-            </w:r>
-            <w:r>
-              <w:t xml:space="preserve"> types a positive value</w:t>
+              <w:t xml:space="preserve">The user types </w:t>
+            </w:r>
+            <w:r>
+              <w:t>a textual string value</w:t>
             </w:r>
           </w:p>
           <w:p>
             <w:pPr>
               <w:numPr>
                 <w:ilvl w:val="0"/>
-                <w:numId w:val="31"/>
+                <w:numId w:val="32"/>
               </w:numPr>
             </w:pPr>
             <w:r>
@@ -7399,10 +7451,13 @@
             </w:r>
             <w:proofErr w:type="spellEnd"/>
             <w:r>
+              <w:t xml:space="preserve"> sets the </w:t>
+            </w:r>
+            <w:r>
+              <w:t>label of the currently selected button to the entered string value</w:t>
+            </w:r>
+            <w:r>
               <w:t xml:space="preserve"> </w:t>
-            </w:r>
-            <w:r>
-              <w:t xml:space="preserve">sets the number of buttons to that entered by the user </w:t>
             </w:r>
           </w:p>
         </w:tc>
@@ -7414,10 +7469,7 @@
           </w:tcPr>
           <w:p>
             <w:r>
-              <w:t>Alternate Flow</w:t>
-            </w:r>
-            <w:r>
-              <w:t xml:space="preserve"> 1</w:t>
+              <w:t>Alternate Flows</w:t>
             </w:r>
           </w:p>
         </w:tc>
@@ -7426,35 +7478,8 @@
             <w:tcW w:w="7088" w:type="dxa"/>
           </w:tcPr>
           <w:p>
-            <w:pPr>
-              <w:pStyle w:val="ListParagraph"/>
-              <w:numPr>
-                <w:ilvl w:val="0"/>
-                <w:numId w:val="21"/>
-              </w:numPr>
-            </w:pPr>
-            <w:r>
-              <w:t>The user types non-positive value or non-numeric value</w:t>
-            </w:r>
-          </w:p>
-          <w:p>
-            <w:pPr>
-              <w:pStyle w:val="ListParagraph"/>
-              <w:numPr>
-                <w:ilvl w:val="0"/>
-                <w:numId w:val="21"/>
-              </w:numPr>
-            </w:pPr>
-            <w:r>
-              <w:t xml:space="preserve">The </w:t>
-            </w:r>
-            <w:proofErr w:type="spellStart"/>
-            <w:r>
-              <w:t>Configurer</w:t>
-            </w:r>
-            <w:proofErr w:type="spellEnd"/>
-            <w:r>
-              <w:t xml:space="preserve"> does not alter the number of buttons and informs the user that a positive numeric value is required</w:t>
+            <w:r>
+              <w:t>None</w:t>
             </w:r>
           </w:p>
         </w:tc>
@@ -7466,10 +7491,7 @@
           </w:tcPr>
           <w:p>
             <w:r>
-              <w:t>Exception Flow</w:t>
-            </w:r>
-            <w:r>
-              <w:t>s</w:t>
+              <w:t>Exception Flows</w:t>
             </w:r>
           </w:p>
         </w:tc>
@@ -7478,9 +7500,6 @@
             <w:tcW w:w="7088" w:type="dxa"/>
           </w:tcPr>
           <w:p>
-            <w:r>
-              <w:t xml:space="preserve"> </w:t>
-            </w:r>
             <w:r>
               <w:t>None</w:t>
             </w:r>
@@ -7516,6 +7535,18 @@
             </w:r>
             <w:r>
               <w:t>idling in a good state.</w:t>
+            </w:r>
+            <w:r>
+              <w:t xml:space="preserve"> The button label of the selected </w:t>
+            </w:r>
+            <w:r>
+              <w:t xml:space="preserve">audio button is </w:t>
+            </w:r>
+            <w:r>
+              <w:t>updated</w:t>
+            </w:r>
+            <w:r>
+              <w:t>.</w:t>
             </w:r>
           </w:p>
         </w:tc>
@@ -7526,425 +7557,7 @@
       <w:pPr>
         <w:pStyle w:val="Heading3"/>
       </w:pPr>
-      <w:bookmarkStart w:id="17" w:name="_Toc1927314"/>
-      <w:r>
-        <w:t xml:space="preserve">Use Case </w:t>
-      </w:r>
-      <w:r>
-        <w:t>8</w:t>
-      </w:r>
-      <w:r>
-        <w:t xml:space="preserve"> – Rename Audio Button</w:t>
-      </w:r>
-      <w:bookmarkEnd w:id="17"/>
-    </w:p>
-    <w:tbl>
-      <w:tblPr>
-        <w:tblStyle w:val="TableGrid"/>
-        <w:tblW w:w="9351" w:type="dxa"/>
-        <w:tblLook w:val="04A0" w:firstRow="1" w:lastRow="0" w:firstColumn="1" w:lastColumn="0" w:noHBand="0" w:noVBand="1"/>
-      </w:tblPr>
-      <w:tblGrid>
-        <w:gridCol w:w="2263"/>
-        <w:gridCol w:w="7088"/>
-      </w:tblGrid>
-      <w:tr>
-        <w:tc>
-          <w:tcPr>
-            <w:tcW w:w="2263" w:type="dxa"/>
-          </w:tcPr>
-          <w:p>
-            <w:pPr>
-              <w:jc w:val="center"/>
-              <w:rPr>
-                <w:b/>
-              </w:rPr>
-            </w:pPr>
-            <w:r>
-              <w:rPr>
-                <w:b/>
-              </w:rPr>
-              <w:t>Name</w:t>
-            </w:r>
-          </w:p>
-        </w:tc>
-        <w:tc>
-          <w:tcPr>
-            <w:tcW w:w="7088" w:type="dxa"/>
-          </w:tcPr>
-          <w:p>
-            <w:pPr>
-              <w:jc w:val="center"/>
-              <w:rPr>
-                <w:b/>
-              </w:rPr>
-            </w:pPr>
-            <w:r>
-              <w:rPr>
-                <w:b/>
-              </w:rPr>
-              <w:t>Rename</w:t>
-            </w:r>
-            <w:r>
-              <w:rPr>
-                <w:b/>
-              </w:rPr>
-              <w:t xml:space="preserve"> Audio Button</w:t>
-            </w:r>
-          </w:p>
-        </w:tc>
-      </w:tr>
-      <w:tr>
-        <w:tc>
-          <w:tcPr>
-            <w:tcW w:w="2263" w:type="dxa"/>
-          </w:tcPr>
-          <w:p>
-            <w:r>
-              <w:t>Description</w:t>
-            </w:r>
-          </w:p>
-        </w:tc>
-        <w:tc>
-          <w:tcPr>
-            <w:tcW w:w="7088" w:type="dxa"/>
-          </w:tcPr>
-          <w:p>
-            <w:r>
-              <w:t>As a primary or secondary user, I want to</w:t>
-            </w:r>
-            <w:r>
-              <w:t xml:space="preserve"> set the button names so that I can remember what audio file is associated with a button at a </w:t>
-            </w:r>
-            <w:r>
-              <w:lastRenderedPageBreak/>
-              <w:t xml:space="preserve">glance and so I can label my </w:t>
-            </w:r>
-            <w:proofErr w:type="spellStart"/>
-            <w:r>
-              <w:t>TalkBox</w:t>
-            </w:r>
-            <w:proofErr w:type="spellEnd"/>
-            <w:r>
-              <w:t xml:space="preserve"> hardware device appropriately</w:t>
-            </w:r>
-            <w:r>
-              <w:t xml:space="preserve">. </w:t>
-            </w:r>
-            <w:r>
-              <w:t>This use case begins when a</w:t>
-            </w:r>
-            <w:r>
-              <w:t xml:space="preserve"> user enters a string into the </w:t>
-            </w:r>
-            <w:r>
-              <w:rPr>
-                <w:rStyle w:val="SubtitleChar"/>
-              </w:rPr>
-              <w:t xml:space="preserve">update </w:t>
-            </w:r>
-            <w:r>
-              <w:rPr>
-                <w:rStyle w:val="SubtitleChar"/>
-              </w:rPr>
-              <w:t>button label</w:t>
-            </w:r>
-            <w:r>
-              <w:t xml:space="preserve"> text field and ends when the user hits enter or clicks the </w:t>
-            </w:r>
-            <w:r>
-              <w:rPr>
-                <w:rStyle w:val="SubtitleChar"/>
-              </w:rPr>
-              <w:t xml:space="preserve">update </w:t>
-            </w:r>
-            <w:r>
-              <w:rPr>
-                <w:rStyle w:val="SubtitleChar"/>
-              </w:rPr>
-              <w:t>button label</w:t>
-            </w:r>
-            <w:r>
-              <w:t xml:space="preserve"> button.</w:t>
-            </w:r>
-          </w:p>
-        </w:tc>
-      </w:tr>
-      <w:tr>
-        <w:tc>
-          <w:tcPr>
-            <w:tcW w:w="2263" w:type="dxa"/>
-          </w:tcPr>
-          <w:p>
-            <w:r>
-              <w:lastRenderedPageBreak/>
-              <w:t>Actors</w:t>
-            </w:r>
-          </w:p>
-        </w:tc>
-        <w:tc>
-          <w:tcPr>
-            <w:tcW w:w="7088" w:type="dxa"/>
-          </w:tcPr>
-          <w:p>
-            <w:pPr>
-              <w:pStyle w:val="ListParagraph"/>
-              <w:numPr>
-                <w:ilvl w:val="0"/>
-                <w:numId w:val="1"/>
-              </w:numPr>
-            </w:pPr>
-            <w:proofErr w:type="spellStart"/>
-            <w:r>
-              <w:t>Configurer</w:t>
-            </w:r>
-            <w:proofErr w:type="spellEnd"/>
-          </w:p>
-          <w:p>
-            <w:pPr>
-              <w:pStyle w:val="ListParagraph"/>
-              <w:numPr>
-                <w:ilvl w:val="0"/>
-                <w:numId w:val="1"/>
-              </w:numPr>
-            </w:pPr>
-            <w:r>
-              <w:t>Primary Users</w:t>
-            </w:r>
-          </w:p>
-          <w:p>
-            <w:pPr>
-              <w:pStyle w:val="ListParagraph"/>
-              <w:numPr>
-                <w:ilvl w:val="0"/>
-                <w:numId w:val="1"/>
-              </w:numPr>
-            </w:pPr>
-            <w:r>
-              <w:t>Secondary Users</w:t>
-            </w:r>
-          </w:p>
-        </w:tc>
-      </w:tr>
-      <w:tr>
-        <w:tc>
-          <w:tcPr>
-            <w:tcW w:w="2263" w:type="dxa"/>
-          </w:tcPr>
-          <w:p>
-            <w:r>
-              <w:t>Preconditions</w:t>
-            </w:r>
-          </w:p>
-        </w:tc>
-        <w:tc>
-          <w:tcPr>
-            <w:tcW w:w="7088" w:type="dxa"/>
-          </w:tcPr>
-          <w:p>
-            <w:r>
-              <w:t xml:space="preserve">The </w:t>
-            </w:r>
-            <w:proofErr w:type="spellStart"/>
-            <w:r>
-              <w:t>Configurer</w:t>
-            </w:r>
-            <w:proofErr w:type="spellEnd"/>
-            <w:r>
-              <w:t xml:space="preserve"> app is open and idling in a good state.</w:t>
-            </w:r>
-            <w:r>
-              <w:t xml:space="preserve"> The </w:t>
-            </w:r>
-            <w:proofErr w:type="spellStart"/>
-            <w:r>
-              <w:t>Configurer</w:t>
-            </w:r>
-            <w:proofErr w:type="spellEnd"/>
-            <w:r>
-              <w:t xml:space="preserve"> is in edit mode and a button is selected for editing</w:t>
-            </w:r>
-          </w:p>
-        </w:tc>
-      </w:tr>
-      <w:tr>
-        <w:tc>
-          <w:tcPr>
-            <w:tcW w:w="2263" w:type="dxa"/>
-          </w:tcPr>
-          <w:p>
-            <w:r>
-              <w:t>Basic Flow</w:t>
-            </w:r>
-          </w:p>
-        </w:tc>
-        <w:tc>
-          <w:tcPr>
-            <w:tcW w:w="7088" w:type="dxa"/>
-          </w:tcPr>
-          <w:p>
-            <w:pPr>
-              <w:numPr>
-                <w:ilvl w:val="0"/>
-                <w:numId w:val="32"/>
-              </w:numPr>
-            </w:pPr>
-            <w:r>
-              <w:t xml:space="preserve">The user clicks the </w:t>
-            </w:r>
-            <w:r>
-              <w:rPr>
-                <w:rStyle w:val="SubtitleChar"/>
-              </w:rPr>
-              <w:t xml:space="preserve">update </w:t>
-            </w:r>
-            <w:r>
-              <w:rPr>
-                <w:rStyle w:val="SubtitleChar"/>
-              </w:rPr>
-              <w:t>button label</w:t>
-            </w:r>
-            <w:r>
-              <w:t xml:space="preserve"> text field</w:t>
-            </w:r>
-          </w:p>
-          <w:p>
-            <w:pPr>
-              <w:numPr>
-                <w:ilvl w:val="0"/>
-                <w:numId w:val="32"/>
-              </w:numPr>
-            </w:pPr>
-            <w:r>
-              <w:t xml:space="preserve">The user types </w:t>
-            </w:r>
-            <w:r>
-              <w:t>a textual string value</w:t>
-            </w:r>
-          </w:p>
-          <w:p>
-            <w:pPr>
-              <w:numPr>
-                <w:ilvl w:val="0"/>
-                <w:numId w:val="32"/>
-              </w:numPr>
-            </w:pPr>
-            <w:r>
-              <w:t xml:space="preserve">The </w:t>
-            </w:r>
-            <w:proofErr w:type="spellStart"/>
-            <w:r>
-              <w:t>Configurer</w:t>
-            </w:r>
-            <w:proofErr w:type="spellEnd"/>
-            <w:r>
-              <w:t xml:space="preserve"> sets the </w:t>
-            </w:r>
-            <w:r>
-              <w:t>label of the currently selected button to the entered string value</w:t>
-            </w:r>
-            <w:r>
-              <w:t xml:space="preserve"> </w:t>
-            </w:r>
-          </w:p>
-        </w:tc>
-      </w:tr>
-      <w:tr>
-        <w:tc>
-          <w:tcPr>
-            <w:tcW w:w="2263" w:type="dxa"/>
-          </w:tcPr>
-          <w:p>
-            <w:r>
-              <w:t>Alternate Flows</w:t>
-            </w:r>
-          </w:p>
-        </w:tc>
-        <w:tc>
-          <w:tcPr>
-            <w:tcW w:w="7088" w:type="dxa"/>
-          </w:tcPr>
-          <w:p>
-            <w:r>
-              <w:t>None</w:t>
-            </w:r>
-          </w:p>
-        </w:tc>
-      </w:tr>
-      <w:tr>
-        <w:tc>
-          <w:tcPr>
-            <w:tcW w:w="2263" w:type="dxa"/>
-          </w:tcPr>
-          <w:p>
-            <w:r>
-              <w:t>Exception Flows</w:t>
-            </w:r>
-          </w:p>
-        </w:tc>
-        <w:tc>
-          <w:tcPr>
-            <w:tcW w:w="7088" w:type="dxa"/>
-          </w:tcPr>
-          <w:p>
-            <w:r>
-              <w:t>None</w:t>
-            </w:r>
-          </w:p>
-        </w:tc>
-      </w:tr>
-      <w:tr>
-        <w:tc>
-          <w:tcPr>
-            <w:tcW w:w="2263" w:type="dxa"/>
-          </w:tcPr>
-          <w:p>
-            <w:r>
-              <w:t>Postconditions</w:t>
-            </w:r>
-          </w:p>
-        </w:tc>
-        <w:tc>
-          <w:tcPr>
-            <w:tcW w:w="7088" w:type="dxa"/>
-          </w:tcPr>
-          <w:p>
-            <w:r>
-              <w:t xml:space="preserve">The </w:t>
-            </w:r>
-            <w:proofErr w:type="spellStart"/>
-            <w:r>
-              <w:t>Configurer</w:t>
-            </w:r>
-            <w:proofErr w:type="spellEnd"/>
-            <w:r>
-              <w:t xml:space="preserve"> app is open and </w:t>
-            </w:r>
-            <w:r>
-              <w:t>idling in a good state.</w:t>
-            </w:r>
-            <w:r>
-              <w:t xml:space="preserve"> The button label of the selected </w:t>
-            </w:r>
-            <w:r>
-              <w:t xml:space="preserve">audio button is </w:t>
-            </w:r>
-            <w:r>
-              <w:t>updated</w:t>
-            </w:r>
-            <w:r>
-              <w:t>.</w:t>
-            </w:r>
-          </w:p>
-        </w:tc>
-      </w:tr>
-    </w:tbl>
-    <w:p/>
-    <w:p>
-      <w:pPr>
-        <w:pStyle w:val="Heading3"/>
-      </w:pPr>
-      <w:bookmarkStart w:id="18" w:name="_Toc1927315"/>
+      <w:bookmarkStart w:id="17" w:name="_Toc1929696"/>
       <w:r>
         <w:t xml:space="preserve">Use Case </w:t>
       </w:r>
@@ -7968,7 +7581,7 @@
       <w:r>
         <w:t>Settings</w:t>
       </w:r>
-      <w:bookmarkEnd w:id="18"/>
+      <w:bookmarkEnd w:id="17"/>
     </w:p>
     <w:tbl>
       <w:tblPr>
@@ -8051,7 +7664,11 @@
               <w:t xml:space="preserve"> simulator or hardware device for testing or for use by my charge. </w:t>
             </w:r>
             <w:r>
-              <w:t xml:space="preserve">As a primary or secondary user, I want to set the number of audio buttons to match my </w:t>
+              <w:t xml:space="preserve">As a primary or secondary </w:t>
+            </w:r>
+            <w:r>
+              <w:lastRenderedPageBreak/>
+              <w:t xml:space="preserve">user, I want to set the number of audio buttons to match my </w:t>
             </w:r>
             <w:proofErr w:type="spellStart"/>
             <w:r>
@@ -8102,6 +7719,7 @@
           </w:tcPr>
           <w:p>
             <w:r>
+              <w:lastRenderedPageBreak/>
               <w:t>Actors</w:t>
             </w:r>
           </w:p>
@@ -8226,7 +7844,6 @@
               </w:numPr>
             </w:pPr>
             <w:r>
-              <w:lastRenderedPageBreak/>
               <w:t xml:space="preserve">The </w:t>
             </w:r>
             <w:proofErr w:type="spellStart"/>
@@ -8255,7 +7872,6 @@
           </w:tcPr>
           <w:p>
             <w:r>
-              <w:lastRenderedPageBreak/>
               <w:t>Alternate Flows</w:t>
             </w:r>
           </w:p>
@@ -8359,6 +7975,17 @@
             <w:r>
               <w:t>idling in a good state.</w:t>
             </w:r>
+            <w:r>
+              <w:t xml:space="preserve"> The configuration settings saved on disk match the settings displayed by the </w:t>
+            </w:r>
+            <w:proofErr w:type="spellStart"/>
+            <w:r>
+              <w:t>Configurer</w:t>
+            </w:r>
+            <w:proofErr w:type="spellEnd"/>
+            <w:r>
+              <w:t>.</w:t>
+            </w:r>
           </w:p>
         </w:tc>
       </w:tr>
@@ -8368,7 +7995,7 @@
       <w:pPr>
         <w:pStyle w:val="Heading3"/>
       </w:pPr>
-      <w:bookmarkStart w:id="19" w:name="_Toc1927316"/>
+      <w:bookmarkStart w:id="18" w:name="_Toc1929697"/>
       <w:r>
         <w:t xml:space="preserve">Use Case </w:t>
       </w:r>
@@ -8385,7 +8012,7 @@
       <w:r>
         <w:t>Configurer</w:t>
       </w:r>
-      <w:bookmarkEnd w:id="19"/>
+      <w:bookmarkEnd w:id="18"/>
       <w:proofErr w:type="spellEnd"/>
     </w:p>
     <w:tbl>
@@ -8630,6 +8257,7 @@
               </w:numPr>
             </w:pPr>
             <w:r>
+              <w:lastRenderedPageBreak/>
               <w:t xml:space="preserve">The </w:t>
             </w:r>
             <w:proofErr w:type="spellStart"/>
@@ -8718,6 +8346,7 @@
           </w:tcPr>
           <w:p>
             <w:r>
+              <w:lastRenderedPageBreak/>
               <w:t>Alternate Flow</w:t>
             </w:r>
             <w:r>
@@ -8825,7 +8454,6 @@
               </w:numPr>
             </w:pPr>
             <w:r>
-              <w:lastRenderedPageBreak/>
               <w:t xml:space="preserve">The </w:t>
             </w:r>
             <w:proofErr w:type="spellStart"/>
@@ -8871,7 +8499,6 @@
           </w:tcPr>
           <w:p>
             <w:r>
-              <w:lastRenderedPageBreak/>
               <w:t>Postconditions</w:t>
             </w:r>
           </w:p>
@@ -8894,6 +8521,20 @@
             </w:r>
             <w:r>
               <w:t>idling in a good state.</w:t>
+            </w:r>
+            <w:r>
+              <w:t xml:space="preserve"> The Simulator is open and idling in a good state. </w:t>
+            </w:r>
+            <w:r>
+              <w:t xml:space="preserve">The configuration settings saved on disk match the settings displayed by the </w:t>
+            </w:r>
+            <w:proofErr w:type="spellStart"/>
+            <w:r>
+              <w:t>Configurer</w:t>
+            </w:r>
+            <w:proofErr w:type="spellEnd"/>
+            <w:r>
+              <w:t xml:space="preserve"> and by the Simulator.</w:t>
             </w:r>
           </w:p>
         </w:tc>
@@ -8904,7 +8545,7 @@
       <w:pPr>
         <w:pStyle w:val="Heading2"/>
       </w:pPr>
-      <w:bookmarkStart w:id="20" w:name="_Toc1927317"/>
+      <w:bookmarkStart w:id="19" w:name="_Toc1929698"/>
       <w:proofErr w:type="spellStart"/>
       <w:r>
         <w:t>Configurer</w:t>
@@ -8916,11 +8557,16 @@
       <w:r>
         <w:t>Acceptance Tests</w:t>
       </w:r>
-      <w:bookmarkEnd w:id="20"/>
+      <w:bookmarkEnd w:id="19"/>
     </w:p>
     <w:p>
       <w:r>
-        <w:t xml:space="preserve">Each use case will be tested separately. An acceptance test either passes or fails, there is no partial success. </w:t>
+        <w:t xml:space="preserve">Each use case will be tested separately. An </w:t>
+      </w:r>
+      <w:bookmarkStart w:id="20" w:name="_GoBack"/>
+      <w:bookmarkEnd w:id="20"/>
+      <w:r>
+        <w:t xml:space="preserve">acceptance test either passes or fails, there is no partial success. </w:t>
       </w:r>
     </w:p>
     <w:p>
@@ -9143,7 +8789,11 @@
             </w:r>
             <w:proofErr w:type="spellEnd"/>
             <w:r>
-              <w:t xml:space="preserve"> deselects the current audio button AND selects the clicked audio button for editing</w:t>
+              <w:t xml:space="preserve"> deselects the current audio </w:t>
+            </w:r>
+            <w:r>
+              <w:lastRenderedPageBreak/>
+              <w:t>button AND selects the clicked audio button for editing</w:t>
             </w:r>
           </w:p>
         </w:tc>
@@ -9155,6 +8805,7 @@
           </w:tcPr>
           <w:p>
             <w:r>
+              <w:lastRenderedPageBreak/>
               <w:t>03</w:t>
             </w:r>
           </w:p>
@@ -9337,7 +8988,6 @@
               <w:rPr>
                 <w:b/>
               </w:rPr>
-              <w:lastRenderedPageBreak/>
               <w:t>ID</w:t>
             </w:r>
           </w:p>
@@ -9897,7 +9547,11 @@
               <w:t xml:space="preserve"> </w:t>
             </w:r>
             <w:r>
-              <w:t>informs user that only one Simulator may be launched at a time</w:t>
+              <w:t xml:space="preserve">informs user that only one </w:t>
+            </w:r>
+            <w:r>
+              <w:lastRenderedPageBreak/>
+              <w:t>Simulator may be launched at a time</w:t>
             </w:r>
           </w:p>
         </w:tc>
@@ -10271,7 +9925,6 @@
           </w:tcPr>
           <w:p>
             <w:r>
-              <w:lastRenderedPageBreak/>
               <w:t>01</w:t>
             </w:r>
           </w:p>
@@ -10327,7 +9980,7 @@
       <w:pPr>
         <w:pStyle w:val="Heading2"/>
       </w:pPr>
-      <w:bookmarkStart w:id="21" w:name="_Toc1927318"/>
+      <w:bookmarkStart w:id="21" w:name="_Toc1929699"/>
       <w:r>
         <w:t>Operating Environment</w:t>
       </w:r>
@@ -10364,7 +10017,7 @@
       <w:pPr>
         <w:pStyle w:val="Heading2"/>
       </w:pPr>
-      <w:bookmarkStart w:id="22" w:name="_Toc1927319"/>
+      <w:bookmarkStart w:id="22" w:name="_Toc1929700"/>
       <w:r>
         <w:t>Design and Implementation Constraints</w:t>
       </w:r>
@@ -16814,7 +16467,7 @@
 </file>
 
 <file path=customXml/itemProps1.xml><?xml version="1.0" encoding="utf-8"?>
-<ds:datastoreItem xmlns:ds="http://schemas.openxmlformats.org/officeDocument/2006/customXml" ds:itemID="{1A50C0DC-9C8B-4324-8731-B1F907F8F1C1}">
+<ds:datastoreItem xmlns:ds="http://schemas.openxmlformats.org/officeDocument/2006/customXml" ds:itemID="{A784975E-1857-4FFF-B03A-0D98281B4220}">
   <ds:schemaRefs>
     <ds:schemaRef ds:uri="http://schemas.openxmlformats.org/officeDocument/2006/bibliography"/>
   </ds:schemaRefs>

</xml_diff>

<commit_message>
Merged design document sequence diagrams and class diagrams
</commit_message>
<xml_diff>
--- a/TalkBox/Documents/Requirements/TalkBox-Software-Requirements.docx
+++ b/TalkBox/Documents/Requirements/TalkBox-Software-Requirements.docx
@@ -6,21 +6,18 @@
       <w:pPr>
         <w:pStyle w:val="Heading1"/>
       </w:pPr>
-      <w:bookmarkStart w:id="0" w:name="_Toc1938919"/>
+      <w:bookmarkStart w:id="0" w:name="_Toc4943548"/>
       <w:proofErr w:type="spellStart"/>
       <w:r>
         <w:t>TalkBox</w:t>
       </w:r>
       <w:proofErr w:type="spellEnd"/>
       <w:r>
-        <w:t xml:space="preserve"> Softwar</w:t>
+        <w:t xml:space="preserve"> Software Requirements Specification</w:t>
       </w:r>
       <w:bookmarkStart w:id="1" w:name="_GoBack"/>
+      <w:bookmarkEnd w:id="0"/>
       <w:bookmarkEnd w:id="1"/>
-      <w:r>
-        <w:t>e Requirements Specification</w:t>
-      </w:r>
-      <w:bookmarkEnd w:id="0"/>
     </w:p>
     <w:sdt>
       <w:sdtPr>
@@ -88,7 +85,7 @@
             </w:rPr>
             <w:fldChar w:fldCharType="separate"/>
           </w:r>
-          <w:hyperlink w:anchor="_Toc1938919" w:history="1">
+          <w:hyperlink w:anchor="_Toc4943548" w:history="1">
             <w:r>
               <w:rPr>
                 <w:rStyle w:val="Hyperlink"/>
@@ -115,7 +112,7 @@
                 <w:noProof/>
                 <w:webHidden/>
               </w:rPr>
-              <w:instrText xml:space="preserve"> PAGEREF _Toc1938919 \h </w:instrText>
+              <w:instrText xml:space="preserve"> PAGEREF _Toc4943548 \h </w:instrText>
             </w:r>
             <w:r>
               <w:rPr>
@@ -157,7 +154,7 @@
               <w:sz w:val="22"/>
             </w:rPr>
           </w:pPr>
-          <w:hyperlink w:anchor="_Toc1938920" w:history="1">
+          <w:hyperlink w:anchor="_Toc4943549" w:history="1">
             <w:r>
               <w:rPr>
                 <w:rStyle w:val="Hyperlink"/>
@@ -184,7 +181,7 @@
                 <w:noProof/>
                 <w:webHidden/>
               </w:rPr>
-              <w:instrText xml:space="preserve"> PAGEREF _Toc1938920 \h </w:instrText>
+              <w:instrText xml:space="preserve"> PAGEREF _Toc4943549 \h </w:instrText>
             </w:r>
             <w:r>
               <w:rPr>
@@ -226,7 +223,7 @@
               <w:sz w:val="22"/>
             </w:rPr>
           </w:pPr>
-          <w:hyperlink w:anchor="_Toc1938921" w:history="1">
+          <w:hyperlink w:anchor="_Toc4943550" w:history="1">
             <w:r>
               <w:rPr>
                 <w:rStyle w:val="Hyperlink"/>
@@ -253,7 +250,7 @@
                 <w:noProof/>
                 <w:webHidden/>
               </w:rPr>
-              <w:instrText xml:space="preserve"> PAGEREF _Toc1938921 \h </w:instrText>
+              <w:instrText xml:space="preserve"> PAGEREF _Toc4943550 \h </w:instrText>
             </w:r>
             <w:r>
               <w:rPr>
@@ -295,7 +292,7 @@
               <w:sz w:val="22"/>
             </w:rPr>
           </w:pPr>
-          <w:hyperlink w:anchor="_Toc1938922" w:history="1">
+          <w:hyperlink w:anchor="_Toc4943551" w:history="1">
             <w:r>
               <w:rPr>
                 <w:rStyle w:val="Hyperlink"/>
@@ -322,7 +319,7 @@
                 <w:noProof/>
                 <w:webHidden/>
               </w:rPr>
-              <w:instrText xml:space="preserve"> PAGEREF _Toc1938922 \h </w:instrText>
+              <w:instrText xml:space="preserve"> PAGEREF _Toc4943551 \h </w:instrText>
             </w:r>
             <w:r>
               <w:rPr>
@@ -342,7 +339,7 @@
                 <w:noProof/>
                 <w:webHidden/>
               </w:rPr>
-              <w:t>2</w:t>
+              <w:t>3</w:t>
             </w:r>
             <w:r>
               <w:rPr>
@@ -364,7 +361,7 @@
               <w:sz w:val="22"/>
             </w:rPr>
           </w:pPr>
-          <w:hyperlink w:anchor="_Toc1938923" w:history="1">
+          <w:hyperlink w:anchor="_Toc4943552" w:history="1">
             <w:r>
               <w:rPr>
                 <w:rStyle w:val="Hyperlink"/>
@@ -391,7 +388,7 @@
                 <w:noProof/>
                 <w:webHidden/>
               </w:rPr>
-              <w:instrText xml:space="preserve"> PAGEREF _Toc1938923 \h </w:instrText>
+              <w:instrText xml:space="preserve"> PAGEREF _Toc4943552 \h </w:instrText>
             </w:r>
             <w:r>
               <w:rPr>
@@ -433,7 +430,7 @@
               <w:sz w:val="22"/>
             </w:rPr>
           </w:pPr>
-          <w:hyperlink w:anchor="_Toc1938924" w:history="1">
+          <w:hyperlink w:anchor="_Toc4943553" w:history="1">
             <w:r>
               <w:rPr>
                 <w:rStyle w:val="Hyperlink"/>
@@ -460,7 +457,7 @@
                 <w:noProof/>
                 <w:webHidden/>
               </w:rPr>
-              <w:instrText xml:space="preserve"> PAGEREF _Toc1938924 \h </w:instrText>
+              <w:instrText xml:space="preserve"> PAGEREF _Toc4943553 \h </w:instrText>
             </w:r>
             <w:r>
               <w:rPr>
@@ -502,7 +499,7 @@
               <w:sz w:val="22"/>
             </w:rPr>
           </w:pPr>
-          <w:hyperlink w:anchor="_Toc1938925" w:history="1">
+          <w:hyperlink w:anchor="_Toc4943554" w:history="1">
             <w:r>
               <w:rPr>
                 <w:rStyle w:val="Hyperlink"/>
@@ -529,7 +526,7 @@
                 <w:noProof/>
                 <w:webHidden/>
               </w:rPr>
-              <w:instrText xml:space="preserve"> PAGEREF _Toc1938925 \h </w:instrText>
+              <w:instrText xml:space="preserve"> PAGEREF _Toc4943554 \h </w:instrText>
             </w:r>
             <w:r>
               <w:rPr>
@@ -571,7 +568,7 @@
               <w:sz w:val="22"/>
             </w:rPr>
           </w:pPr>
-          <w:hyperlink w:anchor="_Toc1938926" w:history="1">
+          <w:hyperlink w:anchor="_Toc4943555" w:history="1">
             <w:r>
               <w:rPr>
                 <w:rStyle w:val="Hyperlink"/>
@@ -598,7 +595,7 @@
                 <w:noProof/>
                 <w:webHidden/>
               </w:rPr>
-              <w:instrText xml:space="preserve"> PAGEREF _Toc1938926 \h </w:instrText>
+              <w:instrText xml:space="preserve"> PAGEREF _Toc4943555 \h </w:instrText>
             </w:r>
             <w:r>
               <w:rPr>
@@ -640,7 +637,7 @@
               <w:sz w:val="22"/>
             </w:rPr>
           </w:pPr>
-          <w:hyperlink w:anchor="_Toc1938927" w:history="1">
+          <w:hyperlink w:anchor="_Toc4943556" w:history="1">
             <w:r>
               <w:rPr>
                 <w:rStyle w:val="Hyperlink"/>
@@ -667,7 +664,7 @@
                 <w:noProof/>
                 <w:webHidden/>
               </w:rPr>
-              <w:instrText xml:space="preserve"> PAGEREF _Toc1938927 \h </w:instrText>
+              <w:instrText xml:space="preserve"> PAGEREF _Toc4943556 \h </w:instrText>
             </w:r>
             <w:r>
               <w:rPr>
@@ -687,7 +684,7 @@
                 <w:noProof/>
                 <w:webHidden/>
               </w:rPr>
-              <w:t>5</w:t>
+              <w:t>6</w:t>
             </w:r>
             <w:r>
               <w:rPr>
@@ -709,7 +706,7 @@
               <w:sz w:val="22"/>
             </w:rPr>
           </w:pPr>
-          <w:hyperlink w:anchor="_Toc1938928" w:history="1">
+          <w:hyperlink w:anchor="_Toc4943557" w:history="1">
             <w:r>
               <w:rPr>
                 <w:rStyle w:val="Hyperlink"/>
@@ -736,7 +733,7 @@
                 <w:noProof/>
                 <w:webHidden/>
               </w:rPr>
-              <w:instrText xml:space="preserve"> PAGEREF _Toc1938928 \h </w:instrText>
+              <w:instrText xml:space="preserve"> PAGEREF _Toc4943557 \h </w:instrText>
             </w:r>
             <w:r>
               <w:rPr>
@@ -756,7 +753,7 @@
                 <w:noProof/>
                 <w:webHidden/>
               </w:rPr>
-              <w:t>5</w:t>
+              <w:t>6</w:t>
             </w:r>
             <w:r>
               <w:rPr>
@@ -778,7 +775,7 @@
               <w:sz w:val="22"/>
             </w:rPr>
           </w:pPr>
-          <w:hyperlink w:anchor="_Toc1938929" w:history="1">
+          <w:hyperlink w:anchor="_Toc4943558" w:history="1">
             <w:r>
               <w:rPr>
                 <w:rStyle w:val="Hyperlink"/>
@@ -805,7 +802,7 @@
                 <w:noProof/>
                 <w:webHidden/>
               </w:rPr>
-              <w:instrText xml:space="preserve"> PAGEREF _Toc1938929 \h </w:instrText>
+              <w:instrText xml:space="preserve"> PAGEREF _Toc4943558 \h </w:instrText>
             </w:r>
             <w:r>
               <w:rPr>
@@ -825,7 +822,7 @@
                 <w:noProof/>
                 <w:webHidden/>
               </w:rPr>
-              <w:t>6</w:t>
+              <w:t>7</w:t>
             </w:r>
             <w:r>
               <w:rPr>
@@ -847,7 +844,7 @@
               <w:sz w:val="22"/>
             </w:rPr>
           </w:pPr>
-          <w:hyperlink w:anchor="_Toc1938930" w:history="1">
+          <w:hyperlink w:anchor="_Toc4943559" w:history="1">
             <w:r>
               <w:rPr>
                 <w:rStyle w:val="Hyperlink"/>
@@ -874,7 +871,7 @@
                 <w:noProof/>
                 <w:webHidden/>
               </w:rPr>
-              <w:instrText xml:space="preserve"> PAGEREF _Toc1938930 \h </w:instrText>
+              <w:instrText xml:space="preserve"> PAGEREF _Toc4943559 \h </w:instrText>
             </w:r>
             <w:r>
               <w:rPr>
@@ -894,7 +891,7 @@
                 <w:noProof/>
                 <w:webHidden/>
               </w:rPr>
-              <w:t>7</w:t>
+              <w:t>8</w:t>
             </w:r>
             <w:r>
               <w:rPr>
@@ -916,7 +913,7 @@
               <w:sz w:val="22"/>
             </w:rPr>
           </w:pPr>
-          <w:hyperlink w:anchor="_Toc1938931" w:history="1">
+          <w:hyperlink w:anchor="_Toc4943560" w:history="1">
             <w:r>
               <w:rPr>
                 <w:rStyle w:val="Hyperlink"/>
@@ -943,7 +940,7 @@
                 <w:noProof/>
                 <w:webHidden/>
               </w:rPr>
-              <w:instrText xml:space="preserve"> PAGEREF _Toc1938931 \h </w:instrText>
+              <w:instrText xml:space="preserve"> PAGEREF _Toc4943560 \h </w:instrText>
             </w:r>
             <w:r>
               <w:rPr>
@@ -985,7 +982,7 @@
               <w:sz w:val="22"/>
             </w:rPr>
           </w:pPr>
-          <w:hyperlink w:anchor="_Toc1938932" w:history="1">
+          <w:hyperlink w:anchor="_Toc4943561" w:history="1">
             <w:r>
               <w:rPr>
                 <w:rStyle w:val="Hyperlink"/>
@@ -1012,7 +1009,7 @@
                 <w:noProof/>
                 <w:webHidden/>
               </w:rPr>
-              <w:instrText xml:space="preserve"> PAGEREF _Toc1938932 \h </w:instrText>
+              <w:instrText xml:space="preserve"> PAGEREF _Toc4943561 \h </w:instrText>
             </w:r>
             <w:r>
               <w:rPr>
@@ -1054,7 +1051,7 @@
               <w:sz w:val="22"/>
             </w:rPr>
           </w:pPr>
-          <w:hyperlink w:anchor="_Toc1938933" w:history="1">
+          <w:hyperlink w:anchor="_Toc4943562" w:history="1">
             <w:r>
               <w:rPr>
                 <w:rStyle w:val="Hyperlink"/>
@@ -1081,7 +1078,7 @@
                 <w:noProof/>
                 <w:webHidden/>
               </w:rPr>
-              <w:instrText xml:space="preserve"> PAGEREF _Toc1938933 \h </w:instrText>
+              <w:instrText xml:space="preserve"> PAGEREF _Toc4943562 \h </w:instrText>
             </w:r>
             <w:r>
               <w:rPr>
@@ -1123,7 +1120,7 @@
               <w:sz w:val="22"/>
             </w:rPr>
           </w:pPr>
-          <w:hyperlink w:anchor="_Toc1938934" w:history="1">
+          <w:hyperlink w:anchor="_Toc4943563" w:history="1">
             <w:r>
               <w:rPr>
                 <w:rStyle w:val="Hyperlink"/>
@@ -1150,7 +1147,7 @@
                 <w:noProof/>
                 <w:webHidden/>
               </w:rPr>
-              <w:instrText xml:space="preserve"> PAGEREF _Toc1938934 \h </w:instrText>
+              <w:instrText xml:space="preserve"> PAGEREF _Toc4943563 \h </w:instrText>
             </w:r>
             <w:r>
               <w:rPr>
@@ -1192,7 +1189,7 @@
               <w:sz w:val="22"/>
             </w:rPr>
           </w:pPr>
-          <w:hyperlink w:anchor="_Toc1938935" w:history="1">
+          <w:hyperlink w:anchor="_Toc4943564" w:history="1">
             <w:r>
               <w:rPr>
                 <w:rStyle w:val="Hyperlink"/>
@@ -1219,7 +1216,7 @@
                 <w:noProof/>
                 <w:webHidden/>
               </w:rPr>
-              <w:instrText xml:space="preserve"> PAGEREF _Toc1938935 \h </w:instrText>
+              <w:instrText xml:space="preserve"> PAGEREF _Toc4943564 \h </w:instrText>
             </w:r>
             <w:r>
               <w:rPr>
@@ -1261,7 +1258,7 @@
               <w:sz w:val="22"/>
             </w:rPr>
           </w:pPr>
-          <w:hyperlink w:anchor="_Toc1938936" w:history="1">
+          <w:hyperlink w:anchor="_Toc4943565" w:history="1">
             <w:r>
               <w:rPr>
                 <w:rStyle w:val="Hyperlink"/>
@@ -1288,7 +1285,7 @@
                 <w:noProof/>
                 <w:webHidden/>
               </w:rPr>
-              <w:instrText xml:space="preserve"> PAGEREF _Toc1938936 \h </w:instrText>
+              <w:instrText xml:space="preserve"> PAGEREF _Toc4943565 \h </w:instrText>
             </w:r>
             <w:r>
               <w:rPr>
@@ -1308,7 +1305,7 @@
                 <w:noProof/>
                 <w:webHidden/>
               </w:rPr>
-              <w:t>12</w:t>
+              <w:t>13</w:t>
             </w:r>
             <w:r>
               <w:rPr>
@@ -1330,7 +1327,7 @@
               <w:sz w:val="22"/>
             </w:rPr>
           </w:pPr>
-          <w:hyperlink w:anchor="_Toc1938937" w:history="1">
+          <w:hyperlink w:anchor="_Toc4943566" w:history="1">
             <w:r>
               <w:rPr>
                 <w:rStyle w:val="Hyperlink"/>
@@ -1357,7 +1354,7 @@
                 <w:noProof/>
                 <w:webHidden/>
               </w:rPr>
-              <w:instrText xml:space="preserve"> PAGEREF _Toc1938937 \h </w:instrText>
+              <w:instrText xml:space="preserve"> PAGEREF _Toc4943566 \h </w:instrText>
             </w:r>
             <w:r>
               <w:rPr>
@@ -1399,13 +1396,13 @@
               <w:sz w:val="22"/>
             </w:rPr>
           </w:pPr>
-          <w:hyperlink w:anchor="_Toc1938938" w:history="1">
+          <w:hyperlink w:anchor="_Toc4943567" w:history="1">
             <w:r>
               <w:rPr>
                 <w:rStyle w:val="Hyperlink"/>
                 <w:noProof/>
               </w:rPr>
-              <w:t>Acceptance Tests</w:t>
+              <w:t>Log Use Cases</w:t>
             </w:r>
             <w:r>
               <w:rPr>
@@ -1426,7 +1423,7 @@
                 <w:noProof/>
                 <w:webHidden/>
               </w:rPr>
-              <w:instrText xml:space="preserve"> PAGEREF _Toc1938938 \h </w:instrText>
+              <w:instrText xml:space="preserve"> PAGEREF _Toc4943567 \h </w:instrText>
             </w:r>
             <w:r>
               <w:rPr>
@@ -1468,13 +1465,13 @@
               <w:sz w:val="22"/>
             </w:rPr>
           </w:pPr>
-          <w:hyperlink w:anchor="_Toc1938939" w:history="1">
+          <w:hyperlink w:anchor="_Toc4943568" w:history="1">
             <w:r>
               <w:rPr>
                 <w:rStyle w:val="Hyperlink"/>
                 <w:noProof/>
               </w:rPr>
-              <w:t>Simulator Acceptance Tests</w:t>
+              <w:t>Use Case 1 – Load and View Log File</w:t>
             </w:r>
             <w:r>
               <w:rPr>
@@ -1495,7 +1492,7 @@
                 <w:noProof/>
                 <w:webHidden/>
               </w:rPr>
-              <w:instrText xml:space="preserve"> PAGEREF _Toc1938939 \h </w:instrText>
+              <w:instrText xml:space="preserve"> PAGEREF _Toc4943568 \h </w:instrText>
             </w:r>
             <w:r>
               <w:rPr>
@@ -1537,13 +1534,13 @@
               <w:sz w:val="22"/>
             </w:rPr>
           </w:pPr>
-          <w:hyperlink w:anchor="_Toc1938940" w:history="1">
+          <w:hyperlink w:anchor="_Toc4943569" w:history="1">
             <w:r>
               <w:rPr>
                 <w:rStyle w:val="Hyperlink"/>
                 <w:noProof/>
               </w:rPr>
-              <w:t>Configurer Acceptance Tests</w:t>
+              <w:t>Use Case 2 – Load the Previous or Next Log</w:t>
             </w:r>
             <w:r>
               <w:rPr>
@@ -1564,7 +1561,145 @@
                 <w:noProof/>
                 <w:webHidden/>
               </w:rPr>
-              <w:instrText xml:space="preserve"> PAGEREF _Toc1938940 \h </w:instrText>
+              <w:instrText xml:space="preserve"> PAGEREF _Toc4943569 \h </w:instrText>
+            </w:r>
+            <w:r>
+              <w:rPr>
+                <w:noProof/>
+                <w:webHidden/>
+              </w:rPr>
+            </w:r>
+            <w:r>
+              <w:rPr>
+                <w:noProof/>
+                <w:webHidden/>
+              </w:rPr>
+              <w:fldChar w:fldCharType="separate"/>
+            </w:r>
+            <w:r>
+              <w:rPr>
+                <w:noProof/>
+                <w:webHidden/>
+              </w:rPr>
+              <w:t>15</w:t>
+            </w:r>
+            <w:r>
+              <w:rPr>
+                <w:noProof/>
+                <w:webHidden/>
+              </w:rPr>
+              <w:fldChar w:fldCharType="end"/>
+            </w:r>
+          </w:hyperlink>
+        </w:p>
+        <w:p>
+          <w:pPr>
+            <w:pStyle w:val="TOC3"/>
+            <w:tabs>
+              <w:tab w:val="right" w:leader="dot" w:pos="9350"/>
+            </w:tabs>
+            <w:rPr>
+              <w:noProof/>
+              <w:sz w:val="22"/>
+            </w:rPr>
+          </w:pPr>
+          <w:hyperlink w:anchor="_Toc4943570" w:history="1">
+            <w:r>
+              <w:rPr>
+                <w:rStyle w:val="Hyperlink"/>
+                <w:noProof/>
+              </w:rPr>
+              <w:t>Use Case 3 – Scroll Through Long Logs</w:t>
+            </w:r>
+            <w:r>
+              <w:rPr>
+                <w:noProof/>
+                <w:webHidden/>
+              </w:rPr>
+              <w:tab/>
+            </w:r>
+            <w:r>
+              <w:rPr>
+                <w:noProof/>
+                <w:webHidden/>
+              </w:rPr>
+              <w:fldChar w:fldCharType="begin"/>
+            </w:r>
+            <w:r>
+              <w:rPr>
+                <w:noProof/>
+                <w:webHidden/>
+              </w:rPr>
+              <w:instrText xml:space="preserve"> PAGEREF _Toc4943570 \h </w:instrText>
+            </w:r>
+            <w:r>
+              <w:rPr>
+                <w:noProof/>
+                <w:webHidden/>
+              </w:rPr>
+            </w:r>
+            <w:r>
+              <w:rPr>
+                <w:noProof/>
+                <w:webHidden/>
+              </w:rPr>
+              <w:fldChar w:fldCharType="separate"/>
+            </w:r>
+            <w:r>
+              <w:rPr>
+                <w:noProof/>
+                <w:webHidden/>
+              </w:rPr>
+              <w:t>16</w:t>
+            </w:r>
+            <w:r>
+              <w:rPr>
+                <w:noProof/>
+                <w:webHidden/>
+              </w:rPr>
+              <w:fldChar w:fldCharType="end"/>
+            </w:r>
+          </w:hyperlink>
+        </w:p>
+        <w:p>
+          <w:pPr>
+            <w:pStyle w:val="TOC3"/>
+            <w:tabs>
+              <w:tab w:val="right" w:leader="dot" w:pos="9350"/>
+            </w:tabs>
+            <w:rPr>
+              <w:noProof/>
+              <w:sz w:val="22"/>
+            </w:rPr>
+          </w:pPr>
+          <w:hyperlink w:anchor="_Toc4943571" w:history="1">
+            <w:r>
+              <w:rPr>
+                <w:rStyle w:val="Hyperlink"/>
+                <w:noProof/>
+              </w:rPr>
+              <w:t>Use Case 4 – Search Text in Logs</w:t>
+            </w:r>
+            <w:r>
+              <w:rPr>
+                <w:noProof/>
+                <w:webHidden/>
+              </w:rPr>
+              <w:tab/>
+            </w:r>
+            <w:r>
+              <w:rPr>
+                <w:noProof/>
+                <w:webHidden/>
+              </w:rPr>
+              <w:fldChar w:fldCharType="begin"/>
+            </w:r>
+            <w:r>
+              <w:rPr>
+                <w:noProof/>
+                <w:webHidden/>
+              </w:rPr>
+              <w:instrText xml:space="preserve"> PAGEREF _Toc4943571 \h </w:instrText>
             </w:r>
             <w:r>
               <w:rPr>
@@ -1606,13 +1741,13 @@
               <w:sz w:val="22"/>
             </w:rPr>
           </w:pPr>
-          <w:hyperlink w:anchor="_Toc1938941" w:history="1">
+          <w:hyperlink w:anchor="_Toc4943572" w:history="1">
             <w:r>
               <w:rPr>
                 <w:rStyle w:val="Hyperlink"/>
                 <w:noProof/>
               </w:rPr>
-              <w:t>Operating Environment</w:t>
+              <w:t>Acceptance Tests</w:t>
             </w:r>
             <w:r>
               <w:rPr>
@@ -1633,7 +1768,7 @@
                 <w:noProof/>
                 <w:webHidden/>
               </w:rPr>
-              <w:instrText xml:space="preserve"> PAGEREF _Toc1938941 \h </w:instrText>
+              <w:instrText xml:space="preserve"> PAGEREF _Toc4943572 \h </w:instrText>
             </w:r>
             <w:r>
               <w:rPr>
@@ -1653,7 +1788,145 @@
                 <w:noProof/>
                 <w:webHidden/>
               </w:rPr>
-              <w:t>21</w:t>
+              <w:t>17</w:t>
+            </w:r>
+            <w:r>
+              <w:rPr>
+                <w:noProof/>
+                <w:webHidden/>
+              </w:rPr>
+              <w:fldChar w:fldCharType="end"/>
+            </w:r>
+          </w:hyperlink>
+        </w:p>
+        <w:p>
+          <w:pPr>
+            <w:pStyle w:val="TOC3"/>
+            <w:tabs>
+              <w:tab w:val="right" w:leader="dot" w:pos="9350"/>
+            </w:tabs>
+            <w:rPr>
+              <w:noProof/>
+              <w:sz w:val="22"/>
+            </w:rPr>
+          </w:pPr>
+          <w:hyperlink w:anchor="_Toc4943573" w:history="1">
+            <w:r>
+              <w:rPr>
+                <w:rStyle w:val="Hyperlink"/>
+                <w:noProof/>
+              </w:rPr>
+              <w:t>Simulator Acceptance Tests</w:t>
+            </w:r>
+            <w:r>
+              <w:rPr>
+                <w:noProof/>
+                <w:webHidden/>
+              </w:rPr>
+              <w:tab/>
+            </w:r>
+            <w:r>
+              <w:rPr>
+                <w:noProof/>
+                <w:webHidden/>
+              </w:rPr>
+              <w:fldChar w:fldCharType="begin"/>
+            </w:r>
+            <w:r>
+              <w:rPr>
+                <w:noProof/>
+                <w:webHidden/>
+              </w:rPr>
+              <w:instrText xml:space="preserve"> PAGEREF _Toc4943573 \h </w:instrText>
+            </w:r>
+            <w:r>
+              <w:rPr>
+                <w:noProof/>
+                <w:webHidden/>
+              </w:rPr>
+            </w:r>
+            <w:r>
+              <w:rPr>
+                <w:noProof/>
+                <w:webHidden/>
+              </w:rPr>
+              <w:fldChar w:fldCharType="separate"/>
+            </w:r>
+            <w:r>
+              <w:rPr>
+                <w:noProof/>
+                <w:webHidden/>
+              </w:rPr>
+              <w:t>18</w:t>
+            </w:r>
+            <w:r>
+              <w:rPr>
+                <w:noProof/>
+                <w:webHidden/>
+              </w:rPr>
+              <w:fldChar w:fldCharType="end"/>
+            </w:r>
+          </w:hyperlink>
+        </w:p>
+        <w:p>
+          <w:pPr>
+            <w:pStyle w:val="TOC3"/>
+            <w:tabs>
+              <w:tab w:val="right" w:leader="dot" w:pos="9350"/>
+            </w:tabs>
+            <w:rPr>
+              <w:noProof/>
+              <w:sz w:val="22"/>
+            </w:rPr>
+          </w:pPr>
+          <w:hyperlink w:anchor="_Toc4943574" w:history="1">
+            <w:r>
+              <w:rPr>
+                <w:rStyle w:val="Hyperlink"/>
+                <w:noProof/>
+              </w:rPr>
+              <w:t>Configurer Acceptance Tests</w:t>
+            </w:r>
+            <w:r>
+              <w:rPr>
+                <w:noProof/>
+                <w:webHidden/>
+              </w:rPr>
+              <w:tab/>
+            </w:r>
+            <w:r>
+              <w:rPr>
+                <w:noProof/>
+                <w:webHidden/>
+              </w:rPr>
+              <w:fldChar w:fldCharType="begin"/>
+            </w:r>
+            <w:r>
+              <w:rPr>
+                <w:noProof/>
+                <w:webHidden/>
+              </w:rPr>
+              <w:instrText xml:space="preserve"> PAGEREF _Toc4943574 \h </w:instrText>
+            </w:r>
+            <w:r>
+              <w:rPr>
+                <w:noProof/>
+                <w:webHidden/>
+              </w:rPr>
+            </w:r>
+            <w:r>
+              <w:rPr>
+                <w:noProof/>
+                <w:webHidden/>
+              </w:rPr>
+              <w:fldChar w:fldCharType="separate"/>
+            </w:r>
+            <w:r>
+              <w:rPr>
+                <w:noProof/>
+                <w:webHidden/>
+              </w:rPr>
+              <w:t>20</w:t>
             </w:r>
             <w:r>
               <w:rPr>
@@ -1675,12 +1948,81 @@
               <w:sz w:val="22"/>
             </w:rPr>
           </w:pPr>
-          <w:hyperlink w:anchor="_Toc1938942" w:history="1">
+          <w:hyperlink w:anchor="_Toc4943575" w:history="1">
             <w:r>
               <w:rPr>
                 <w:rStyle w:val="Hyperlink"/>
                 <w:noProof/>
               </w:rPr>
+              <w:t>Operating Environment</w:t>
+            </w:r>
+            <w:r>
+              <w:rPr>
+                <w:noProof/>
+                <w:webHidden/>
+              </w:rPr>
+              <w:tab/>
+            </w:r>
+            <w:r>
+              <w:rPr>
+                <w:noProof/>
+                <w:webHidden/>
+              </w:rPr>
+              <w:fldChar w:fldCharType="begin"/>
+            </w:r>
+            <w:r>
+              <w:rPr>
+                <w:noProof/>
+                <w:webHidden/>
+              </w:rPr>
+              <w:instrText xml:space="preserve"> PAGEREF _Toc4943575 \h </w:instrText>
+            </w:r>
+            <w:r>
+              <w:rPr>
+                <w:noProof/>
+                <w:webHidden/>
+              </w:rPr>
+            </w:r>
+            <w:r>
+              <w:rPr>
+                <w:noProof/>
+                <w:webHidden/>
+              </w:rPr>
+              <w:fldChar w:fldCharType="separate"/>
+            </w:r>
+            <w:r>
+              <w:rPr>
+                <w:noProof/>
+                <w:webHidden/>
+              </w:rPr>
+              <w:t>24</w:t>
+            </w:r>
+            <w:r>
+              <w:rPr>
+                <w:noProof/>
+                <w:webHidden/>
+              </w:rPr>
+              <w:fldChar w:fldCharType="end"/>
+            </w:r>
+          </w:hyperlink>
+        </w:p>
+        <w:p>
+          <w:pPr>
+            <w:pStyle w:val="TOC2"/>
+            <w:tabs>
+              <w:tab w:val="right" w:leader="dot" w:pos="9350"/>
+            </w:tabs>
+            <w:rPr>
+              <w:noProof/>
+              <w:sz w:val="22"/>
+            </w:rPr>
+          </w:pPr>
+          <w:hyperlink w:anchor="_Toc4943576" w:history="1">
+            <w:r>
+              <w:rPr>
+                <w:rStyle w:val="Hyperlink"/>
+                <w:noProof/>
+              </w:rPr>
               <w:t>Design and Implementation Constraints</w:t>
             </w:r>
             <w:r>
@@ -1702,7 +2044,7 @@
                 <w:noProof/>
                 <w:webHidden/>
               </w:rPr>
-              <w:instrText xml:space="preserve"> PAGEREF _Toc1938942 \h </w:instrText>
+              <w:instrText xml:space="preserve"> PAGEREF _Toc4943576 \h </w:instrText>
             </w:r>
             <w:r>
               <w:rPr>
@@ -1722,7 +2064,7 @@
                 <w:noProof/>
                 <w:webHidden/>
               </w:rPr>
-              <w:t>21</w:t>
+              <w:t>24</w:t>
             </w:r>
             <w:r>
               <w:rPr>
@@ -1740,7 +2082,6 @@
               <w:bCs/>
               <w:noProof/>
             </w:rPr>
-            <w:lastRenderedPageBreak/>
             <w:fldChar w:fldCharType="end"/>
           </w:r>
         </w:p>
@@ -1751,7 +2092,7 @@
       <w:pPr>
         <w:pStyle w:val="Heading2"/>
       </w:pPr>
-      <w:bookmarkStart w:id="2" w:name="_Toc1938920"/>
+      <w:bookmarkStart w:id="2" w:name="_Toc4943549"/>
       <w:r>
         <w:t>Purpose and Product Scope</w:t>
       </w:r>
@@ -1866,7 +2207,7 @@
       <w:pPr>
         <w:pStyle w:val="Heading2"/>
       </w:pPr>
-      <w:bookmarkStart w:id="3" w:name="_Toc1938921"/>
+      <w:bookmarkStart w:id="3" w:name="_Toc4943550"/>
       <w:r>
         <w:t>User Classes and Characteristics</w:t>
       </w:r>
@@ -1894,8 +2235,9 @@
       <w:pPr>
         <w:pStyle w:val="Heading2"/>
       </w:pPr>
-      <w:bookmarkStart w:id="4" w:name="_Toc1938922"/>
-      <w:r>
+      <w:bookmarkStart w:id="4" w:name="_Toc4943551"/>
+      <w:r>
+        <w:lastRenderedPageBreak/>
         <w:t>Terminology</w:t>
       </w:r>
       <w:bookmarkEnd w:id="4"/>
@@ -1961,11 +2303,7 @@
         <w:t>Exception flows</w:t>
       </w:r>
       <w:r>
-        <w:t xml:space="preserve"> are exceptional cases that usually indicate an error has occurred or a necessary condition for success has not been met. Exception flows typically do not lead to the </w:t>
-      </w:r>
-      <w:r>
-        <w:lastRenderedPageBreak/>
-        <w:t xml:space="preserve">success of the use </w:t>
+        <w:t xml:space="preserve"> are exceptional cases that usually indicate an error has occurred or a necessary condition for success has not been met. Exception flows typically do not lead to the success of the use </w:t>
       </w:r>
       <w:r>
         <w:t>case but</w:t>
@@ -2035,7 +2373,7 @@
       <w:pPr>
         <w:pStyle w:val="Heading2"/>
       </w:pPr>
-      <w:bookmarkStart w:id="5" w:name="_Toc1938923"/>
+      <w:bookmarkStart w:id="5" w:name="_Toc4943552"/>
       <w:r>
         <w:t>Simulator Use Cases</w:t>
       </w:r>
@@ -2045,7 +2383,7 @@
       <w:pPr>
         <w:pStyle w:val="Heading3"/>
       </w:pPr>
-      <w:bookmarkStart w:id="6" w:name="_Toc1938924"/>
+      <w:bookmarkStart w:id="6" w:name="_Toc4943553"/>
       <w:r>
         <w:t>Use Case 1 – Load Configuration</w:t>
       </w:r>
@@ -2359,6 +2697,7 @@
               </w:numPr>
             </w:pPr>
             <w:r>
+              <w:lastRenderedPageBreak/>
               <w:t xml:space="preserve">The </w:t>
             </w:r>
             <w:r>
@@ -2393,6 +2732,7 @@
           </w:tcPr>
           <w:p>
             <w:r>
+              <w:lastRenderedPageBreak/>
               <w:t>Exception Flow 1</w:t>
             </w:r>
           </w:p>
@@ -2470,7 +2810,6 @@
           </w:tcPr>
           <w:p>
             <w:r>
-              <w:lastRenderedPageBreak/>
               <w:t>Postconditions</w:t>
             </w:r>
           </w:p>
@@ -2541,7 +2880,7 @@
       <w:pPr>
         <w:pStyle w:val="Heading3"/>
       </w:pPr>
-      <w:bookmarkStart w:id="7" w:name="_Toc1938925"/>
+      <w:bookmarkStart w:id="7" w:name="_Toc4943554"/>
       <w:r>
         <w:t xml:space="preserve">Use Case </w:t>
       </w:r>
@@ -2879,6 +3218,7 @@
           </w:tcPr>
           <w:p>
             <w:r>
+              <w:lastRenderedPageBreak/>
               <w:t>Exception Flow 1</w:t>
             </w:r>
           </w:p>
@@ -2980,9 +3320,8 @@
       <w:pPr>
         <w:pStyle w:val="Heading3"/>
       </w:pPr>
-      <w:bookmarkStart w:id="8" w:name="_Toc1938926"/>
-      <w:r>
-        <w:lastRenderedPageBreak/>
+      <w:bookmarkStart w:id="8" w:name="_Toc4943555"/>
+      <w:r>
         <w:t>Use Case 3 – Switch Profiles (Audio Sets)</w:t>
       </w:r>
       <w:bookmarkEnd w:id="8"/>
@@ -3428,7 +3767,7 @@
       <w:pPr>
         <w:pStyle w:val="Heading2"/>
       </w:pPr>
-      <w:bookmarkStart w:id="9" w:name="_Toc1938927"/>
+      <w:bookmarkStart w:id="9" w:name="_Toc4943556"/>
       <w:proofErr w:type="spellStart"/>
       <w:r>
         <w:t>Configurer</w:t>
@@ -3446,7 +3785,7 @@
       <w:pPr>
         <w:pStyle w:val="Heading3"/>
       </w:pPr>
-      <w:bookmarkStart w:id="10" w:name="_Toc1938928"/>
+      <w:bookmarkStart w:id="10" w:name="_Toc4943557"/>
       <w:r>
         <w:t>Use Case 1 – Load Configuration</w:t>
       </w:r>
@@ -3553,11 +3892,7 @@
             </w:r>
             <w:proofErr w:type="spellEnd"/>
             <w:r>
-              <w:t xml:space="preserve"> by </w:t>
-            </w:r>
-            <w:r>
-              <w:lastRenderedPageBreak/>
-              <w:t>itself</w:t>
+              <w:t xml:space="preserve"> by itself</w:t>
             </w:r>
             <w:r>
               <w:t xml:space="preserve"> and ends when the</w:t>
@@ -3583,7 +3918,6 @@
           </w:tcPr>
           <w:p>
             <w:r>
-              <w:lastRenderedPageBreak/>
               <w:t>Actors</w:t>
             </w:r>
           </w:p>
@@ -4071,6 +4405,7 @@
           </w:tcPr>
           <w:p>
             <w:r>
+              <w:lastRenderedPageBreak/>
               <w:t>Postconditions</w:t>
             </w:r>
           </w:p>
@@ -4136,7 +4471,7 @@
       <w:pPr>
         <w:pStyle w:val="Heading3"/>
       </w:pPr>
-      <w:bookmarkStart w:id="11" w:name="_Toc1938929"/>
+      <w:bookmarkStart w:id="11" w:name="_Toc4943558"/>
       <w:r>
         <w:t>Use Case 2 – Play Button Audio</w:t>
       </w:r>
@@ -4199,7 +4534,6 @@
           </w:tcPr>
           <w:p>
             <w:r>
-              <w:lastRenderedPageBreak/>
               <w:t>Description</w:t>
             </w:r>
           </w:p>
@@ -4623,7 +4957,7 @@
       <w:pPr>
         <w:pStyle w:val="Heading3"/>
       </w:pPr>
-      <w:bookmarkStart w:id="12" w:name="_Toc1938930"/>
+      <w:bookmarkStart w:id="12" w:name="_Toc4943559"/>
       <w:r>
         <w:t>Use Case 3 – Switch Profiles (Audio Sets)</w:t>
       </w:r>
@@ -4747,11 +5081,7 @@
               <w:t xml:space="preserve"> button.</w:t>
             </w:r>
             <w:r>
-              <w:t xml:space="preserve"> This use case may also begin when the </w:t>
-            </w:r>
-            <w:r>
-              <w:lastRenderedPageBreak/>
-              <w:t xml:space="preserve">user selects a profile from the profiles list and clicks </w:t>
+              <w:t xml:space="preserve"> This use case may also begin when the user selects a profile from the profiles list and clicks </w:t>
             </w:r>
             <w:r>
               <w:rPr>
@@ -4801,7 +5131,6 @@
           </w:tcPr>
           <w:p>
             <w:r>
-              <w:lastRenderedPageBreak/>
               <w:t>Actors</w:t>
             </w:r>
           </w:p>
@@ -5159,7 +5488,7 @@
       <w:pPr>
         <w:pStyle w:val="Heading3"/>
       </w:pPr>
-      <w:bookmarkStart w:id="13" w:name="_Toc1938931"/>
+      <w:bookmarkStart w:id="13" w:name="_Toc4943560"/>
       <w:r>
         <w:t xml:space="preserve">Use Case </w:t>
       </w:r>
@@ -5255,6 +5584,7 @@
           </w:tcPr>
           <w:p>
             <w:r>
+              <w:lastRenderedPageBreak/>
               <w:t>Description</w:t>
             </w:r>
           </w:p>
@@ -5387,7 +5717,6 @@
           </w:tcPr>
           <w:p>
             <w:r>
-              <w:lastRenderedPageBreak/>
               <w:t>Preconditions</w:t>
             </w:r>
           </w:p>
@@ -5767,7 +6096,7 @@
       <w:pPr>
         <w:pStyle w:val="Heading3"/>
       </w:pPr>
-      <w:bookmarkStart w:id="14" w:name="_Toc1938932"/>
+      <w:bookmarkStart w:id="14" w:name="_Toc4943561"/>
       <w:r>
         <w:t xml:space="preserve">Use Case </w:t>
       </w:r>
@@ -5851,6 +6180,7 @@
           </w:tcPr>
           <w:p>
             <w:r>
+              <w:lastRenderedPageBreak/>
               <w:t>Description</w:t>
             </w:r>
           </w:p>
@@ -5970,7 +6300,6 @@
               </w:numPr>
             </w:pPr>
             <w:r>
-              <w:lastRenderedPageBreak/>
               <w:t>Secondary Users</w:t>
             </w:r>
           </w:p>
@@ -5983,7 +6312,6 @@
           </w:tcPr>
           <w:p>
             <w:r>
-              <w:lastRenderedPageBreak/>
               <w:t>Preconditions</w:t>
             </w:r>
           </w:p>
@@ -6293,7 +6621,7 @@
       <w:pPr>
         <w:pStyle w:val="Heading3"/>
       </w:pPr>
-      <w:bookmarkStart w:id="15" w:name="_Toc1938933"/>
+      <w:bookmarkStart w:id="15" w:name="_Toc4943562"/>
       <w:r>
         <w:t xml:space="preserve">Use Case </w:t>
       </w:r>
@@ -6395,7 +6723,11 @@
               <w:t xml:space="preserve">. </w:t>
             </w:r>
             <w:r>
-              <w:t>This use case begins when a user clicks</w:t>
+              <w:t xml:space="preserve">This use case begins </w:t>
+            </w:r>
+            <w:r>
+              <w:lastRenderedPageBreak/>
+              <w:t>when a user clicks</w:t>
             </w:r>
             <w:r>
               <w:t xml:space="preserve"> an audio button while in </w:t>
@@ -6443,6 +6775,7 @@
           </w:tcPr>
           <w:p>
             <w:r>
+              <w:lastRenderedPageBreak/>
               <w:t>Actors</w:t>
             </w:r>
           </w:p>
@@ -6589,7 +6922,6 @@
               </w:numPr>
             </w:pPr>
             <w:r>
-              <w:lastRenderedPageBreak/>
               <w:t xml:space="preserve">The </w:t>
             </w:r>
             <w:proofErr w:type="spellStart"/>
@@ -6649,7 +6981,6 @@
           </w:tcPr>
           <w:p>
             <w:r>
-              <w:lastRenderedPageBreak/>
               <w:t>Alternate Flows</w:t>
             </w:r>
           </w:p>
@@ -6816,7 +7147,7 @@
       <w:pPr>
         <w:pStyle w:val="Heading3"/>
       </w:pPr>
-      <w:bookmarkStart w:id="16" w:name="_Toc1938934"/>
+      <w:bookmarkStart w:id="16" w:name="_Toc4943563"/>
       <w:r>
         <w:t>Use Case 7 – Update Number of Audio Buttons</w:t>
       </w:r>
@@ -6959,6 +7290,7 @@
           </w:tcPr>
           <w:p>
             <w:r>
+              <w:lastRenderedPageBreak/>
               <w:t>Actors</w:t>
             </w:r>
           </w:p>
@@ -7152,7 +7484,6 @@
               </w:numPr>
             </w:pPr>
             <w:r>
-              <w:lastRenderedPageBreak/>
               <w:t xml:space="preserve">The </w:t>
             </w:r>
             <w:proofErr w:type="spellStart"/>
@@ -7173,7 +7504,6 @@
           </w:tcPr>
           <w:p>
             <w:r>
-              <w:lastRenderedPageBreak/>
               <w:t>Exception Flow</w:t>
             </w:r>
             <w:r>
@@ -7246,7 +7576,7 @@
       <w:pPr>
         <w:pStyle w:val="Heading3"/>
       </w:pPr>
-      <w:bookmarkStart w:id="17" w:name="_Toc1938935"/>
+      <w:bookmarkStart w:id="17" w:name="_Toc4943564"/>
       <w:r>
         <w:t xml:space="preserve">Use Case </w:t>
       </w:r>
@@ -7615,6 +7945,7 @@
           </w:tcPr>
           <w:p>
             <w:r>
+              <w:lastRenderedPageBreak/>
               <w:t>Postconditions</w:t>
             </w:r>
           </w:p>
@@ -7659,7 +7990,7 @@
       <w:pPr>
         <w:pStyle w:val="Heading3"/>
       </w:pPr>
-      <w:bookmarkStart w:id="18" w:name="_Toc1938936"/>
+      <w:bookmarkStart w:id="18" w:name="_Toc4943565"/>
       <w:r>
         <w:t xml:space="preserve">Use Case </w:t>
       </w:r>
@@ -7766,11 +8097,7 @@
               <w:t xml:space="preserve"> simulator or hardware device for testing or for use by my charge. </w:t>
             </w:r>
             <w:r>
-              <w:t xml:space="preserve">As a primary or secondary </w:t>
-            </w:r>
-            <w:r>
-              <w:lastRenderedPageBreak/>
-              <w:t xml:space="preserve">user, I want to set the number of audio buttons to match my </w:t>
+              <w:t xml:space="preserve">As a primary or secondary user, I want to set the number of audio buttons to match my </w:t>
             </w:r>
             <w:proofErr w:type="spellStart"/>
             <w:r>
@@ -7821,7 +8148,6 @@
           </w:tcPr>
           <w:p>
             <w:r>
-              <w:lastRenderedPageBreak/>
               <w:t>Actors</w:t>
             </w:r>
           </w:p>
@@ -8097,7 +8423,7 @@
       <w:pPr>
         <w:pStyle w:val="Heading3"/>
       </w:pPr>
-      <w:bookmarkStart w:id="19" w:name="_Toc1938937"/>
+      <w:bookmarkStart w:id="19" w:name="_Toc4943566"/>
       <w:r>
         <w:t xml:space="preserve">Use Case </w:t>
       </w:r>
@@ -8208,6 +8534,7 @@
               <w:rPr>
                 <w:rStyle w:val="SubtitleChar"/>
               </w:rPr>
+              <w:lastRenderedPageBreak/>
               <w:t>launch simulator</w:t>
             </w:r>
             <w:r>
@@ -8223,6 +8550,7 @@
           </w:tcPr>
           <w:p>
             <w:r>
+              <w:lastRenderedPageBreak/>
               <w:t>Actors</w:t>
             </w:r>
           </w:p>
@@ -8359,7 +8687,6 @@
               </w:numPr>
             </w:pPr>
             <w:r>
-              <w:lastRenderedPageBreak/>
               <w:t xml:space="preserve">The </w:t>
             </w:r>
             <w:proofErr w:type="spellStart"/>
@@ -8448,7 +8775,6 @@
           </w:tcPr>
           <w:p>
             <w:r>
-              <w:lastRenderedPageBreak/>
               <w:t>Alternate Flow</w:t>
             </w:r>
             <w:r>
@@ -8644,44 +8970,1867 @@
       <w:pPr>
         <w:pStyle w:val="Heading2"/>
       </w:pPr>
-      <w:bookmarkStart w:id="20" w:name="_Toc1938938"/>
-      <w:r>
-        <w:t>Acceptance Tests</w:t>
+      <w:bookmarkStart w:id="20" w:name="_Toc4943567"/>
+      <w:r>
+        <w:t>Log Use Cases</w:t>
       </w:r>
       <w:bookmarkEnd w:id="20"/>
     </w:p>
     <w:p>
-      <w:r>
-        <w:t>Each use case will be tested separately. An acceptance test either passes or fails, there is no partial success.</w:t>
-      </w:r>
-      <w:r>
-        <w:t xml:space="preserve"> Acceptance tests will be derived from the basic, alternate, and exception flows from use cases and will checked for success by establishing preconditions and then checking for the postconditions to be satisfied. The acceptance tests</w:t>
-      </w:r>
-      <w:r>
-        <w:t xml:space="preserve"> in this section</w:t>
-      </w:r>
-      <w:r>
-        <w:t xml:space="preserve"> </w:t>
-      </w:r>
-      <w:r>
-        <w:t xml:space="preserve">provide additional checks on the behaviour of the program not </w:t>
-      </w:r>
-      <w:r>
-        <w:t xml:space="preserve">fully </w:t>
-      </w:r>
-      <w:r>
-        <w:t>captured by the use cases.</w:t>
-      </w:r>
+      <w:pPr>
+        <w:pStyle w:val="Heading3"/>
+      </w:pPr>
+      <w:bookmarkStart w:id="21" w:name="_Toc4943568"/>
+      <w:r>
+        <w:t>Use Case 1 – Load and View Log File</w:t>
+      </w:r>
+      <w:bookmarkEnd w:id="21"/>
+    </w:p>
+    <w:tbl>
+      <w:tblPr>
+        <w:tblStyle w:val="TableGrid"/>
+        <w:tblW w:w="9351" w:type="dxa"/>
+        <w:tblLook w:val="04A0" w:firstRow="1" w:lastRow="0" w:firstColumn="1" w:lastColumn="0" w:noHBand="0" w:noVBand="1"/>
+      </w:tblPr>
+      <w:tblGrid>
+        <w:gridCol w:w="2263"/>
+        <w:gridCol w:w="7088"/>
+      </w:tblGrid>
+      <w:tr>
+        <w:tc>
+          <w:tcPr>
+            <w:tcW w:w="2263" w:type="dxa"/>
+          </w:tcPr>
+          <w:p>
+            <w:pPr>
+              <w:jc w:val="center"/>
+              <w:rPr>
+                <w:b/>
+              </w:rPr>
+            </w:pPr>
+            <w:r>
+              <w:rPr>
+                <w:b/>
+              </w:rPr>
+              <w:t>Name</w:t>
+            </w:r>
+          </w:p>
+        </w:tc>
+        <w:tc>
+          <w:tcPr>
+            <w:tcW w:w="7088" w:type="dxa"/>
+          </w:tcPr>
+          <w:p>
+            <w:pPr>
+              <w:jc w:val="center"/>
+              <w:rPr>
+                <w:b/>
+              </w:rPr>
+            </w:pPr>
+            <w:r>
+              <w:rPr>
+                <w:b/>
+              </w:rPr>
+              <w:t>Load and View Log File</w:t>
+            </w:r>
+          </w:p>
+        </w:tc>
+      </w:tr>
+      <w:tr>
+        <w:tc>
+          <w:tcPr>
+            <w:tcW w:w="2263" w:type="dxa"/>
+          </w:tcPr>
+          <w:p>
+            <w:r>
+              <w:t>Description</w:t>
+            </w:r>
+          </w:p>
+        </w:tc>
+        <w:tc>
+          <w:tcPr>
+            <w:tcW w:w="7088" w:type="dxa"/>
+          </w:tcPr>
+          <w:p>
+            <w:r>
+              <w:t xml:space="preserve">As a tertiary user, I want to </w:t>
+            </w:r>
+            <w:proofErr w:type="gramStart"/>
+            <w:r>
+              <w:t>load</w:t>
+            </w:r>
+            <w:proofErr w:type="gramEnd"/>
+            <w:r>
+              <w:t xml:space="preserve"> and view log files produced by the </w:t>
+            </w:r>
+            <w:proofErr w:type="spellStart"/>
+            <w:r>
+              <w:t>Configurer</w:t>
+            </w:r>
+            <w:proofErr w:type="spellEnd"/>
+            <w:r>
+              <w:t xml:space="preserve"> or the Simulator subsystem so I can analyze how the primary and secondary using them and so I can improve them.  </w:t>
+            </w:r>
+            <w:r>
+              <w:t xml:space="preserve">This </w:t>
+            </w:r>
+            <w:r>
+              <w:lastRenderedPageBreak/>
+              <w:t>use case begins when a user clicks</w:t>
+            </w:r>
+            <w:r>
+              <w:t xml:space="preserve"> the </w:t>
+            </w:r>
+            <w:r>
+              <w:rPr>
+                <w:rStyle w:val="SubtitleChar"/>
+              </w:rPr>
+              <w:t>Load Log</w:t>
+            </w:r>
+            <w:r>
+              <w:t xml:space="preserve"> button and ends when the Log app displays the log.</w:t>
+            </w:r>
+          </w:p>
+        </w:tc>
+      </w:tr>
+      <w:tr>
+        <w:tc>
+          <w:tcPr>
+            <w:tcW w:w="2263" w:type="dxa"/>
+          </w:tcPr>
+          <w:p>
+            <w:r>
+              <w:lastRenderedPageBreak/>
+              <w:t>Actors</w:t>
+            </w:r>
+          </w:p>
+        </w:tc>
+        <w:tc>
+          <w:tcPr>
+            <w:tcW w:w="7088" w:type="dxa"/>
+          </w:tcPr>
+          <w:p>
+            <w:pPr>
+              <w:pStyle w:val="ListParagraph"/>
+              <w:numPr>
+                <w:ilvl w:val="0"/>
+                <w:numId w:val="1"/>
+              </w:numPr>
+            </w:pPr>
+            <w:r>
+              <w:t>Log</w:t>
+            </w:r>
+          </w:p>
+          <w:p>
+            <w:pPr>
+              <w:pStyle w:val="ListParagraph"/>
+              <w:numPr>
+                <w:ilvl w:val="0"/>
+                <w:numId w:val="1"/>
+              </w:numPr>
+            </w:pPr>
+            <w:r>
+              <w:t>Tertiary Users</w:t>
+            </w:r>
+          </w:p>
+        </w:tc>
+      </w:tr>
+      <w:tr>
+        <w:tc>
+          <w:tcPr>
+            <w:tcW w:w="2263" w:type="dxa"/>
+          </w:tcPr>
+          <w:p>
+            <w:r>
+              <w:t>Preconditions</w:t>
+            </w:r>
+          </w:p>
+        </w:tc>
+        <w:tc>
+          <w:tcPr>
+            <w:tcW w:w="7088" w:type="dxa"/>
+          </w:tcPr>
+          <w:p>
+            <w:r>
+              <w:t xml:space="preserve">The </w:t>
+            </w:r>
+            <w:r>
+              <w:t>Log</w:t>
+            </w:r>
+            <w:r>
+              <w:t xml:space="preserve"> app is open and idling in a good state.</w:t>
+            </w:r>
+          </w:p>
+        </w:tc>
+      </w:tr>
+      <w:tr>
+        <w:tc>
+          <w:tcPr>
+            <w:tcW w:w="2263" w:type="dxa"/>
+          </w:tcPr>
+          <w:p>
+            <w:r>
+              <w:t>Basic Flow</w:t>
+            </w:r>
+          </w:p>
+        </w:tc>
+        <w:tc>
+          <w:tcPr>
+            <w:tcW w:w="7088" w:type="dxa"/>
+          </w:tcPr>
+          <w:p>
+            <w:pPr>
+              <w:numPr>
+                <w:ilvl w:val="0"/>
+                <w:numId w:val="41"/>
+              </w:numPr>
+            </w:pPr>
+            <w:r>
+              <w:t xml:space="preserve">The user clicks the </w:t>
+            </w:r>
+            <w:r>
+              <w:rPr>
+                <w:rStyle w:val="SubtitleChar"/>
+              </w:rPr>
+              <w:t>Load Log</w:t>
+            </w:r>
+            <w:r>
+              <w:t xml:space="preserve"> button</w:t>
+            </w:r>
+          </w:p>
+          <w:p>
+            <w:pPr>
+              <w:numPr>
+                <w:ilvl w:val="0"/>
+                <w:numId w:val="41"/>
+              </w:numPr>
+            </w:pPr>
+            <w:r>
+              <w:t>The Log app opens a file chooser dialog</w:t>
+            </w:r>
+          </w:p>
+          <w:p>
+            <w:pPr>
+              <w:numPr>
+                <w:ilvl w:val="0"/>
+                <w:numId w:val="41"/>
+              </w:numPr>
+            </w:pPr>
+            <w:r>
+              <w:t xml:space="preserve">The user selects a valid log file produced by the </w:t>
+            </w:r>
+            <w:proofErr w:type="spellStart"/>
+            <w:r>
+              <w:t>Configurer</w:t>
+            </w:r>
+            <w:proofErr w:type="spellEnd"/>
+            <w:r>
+              <w:t xml:space="preserve"> or the Simulator and clicks the </w:t>
+            </w:r>
+            <w:r>
+              <w:rPr>
+                <w:rStyle w:val="SubtitleChar"/>
+              </w:rPr>
+              <w:t xml:space="preserve">Open </w:t>
+            </w:r>
+            <w:r>
+              <w:t>button</w:t>
+            </w:r>
+          </w:p>
+          <w:p>
+            <w:pPr>
+              <w:numPr>
+                <w:ilvl w:val="0"/>
+                <w:numId w:val="41"/>
+              </w:numPr>
+            </w:pPr>
+            <w:r>
+              <w:t>The Log app reads in the selected file and replaces its main text area contents with that of the file</w:t>
+            </w:r>
+          </w:p>
+        </w:tc>
+      </w:tr>
+      <w:tr>
+        <w:tc>
+          <w:tcPr>
+            <w:tcW w:w="2263" w:type="dxa"/>
+          </w:tcPr>
+          <w:p>
+            <w:r>
+              <w:t>Alternate Flow 1</w:t>
+            </w:r>
+          </w:p>
+        </w:tc>
+        <w:tc>
+          <w:tcPr>
+            <w:tcW w:w="7088" w:type="dxa"/>
+          </w:tcPr>
+          <w:p>
+            <w:pPr>
+              <w:pStyle w:val="ListParagraph"/>
+              <w:numPr>
+                <w:ilvl w:val="0"/>
+                <w:numId w:val="37"/>
+              </w:numPr>
+            </w:pPr>
+            <w:r>
+              <w:t>The user clicks no</w:t>
+            </w:r>
+          </w:p>
+          <w:p>
+            <w:pPr>
+              <w:pStyle w:val="ListParagraph"/>
+              <w:numPr>
+                <w:ilvl w:val="0"/>
+                <w:numId w:val="37"/>
+              </w:numPr>
+            </w:pPr>
+            <w:r>
+              <w:t xml:space="preserve">The </w:t>
+            </w:r>
+            <w:proofErr w:type="spellStart"/>
+            <w:r>
+              <w:t>Configurer</w:t>
+            </w:r>
+            <w:proofErr w:type="spellEnd"/>
+            <w:r>
+              <w:t xml:space="preserve"> does not save settings or launch the simulator</w:t>
+            </w:r>
+          </w:p>
+          <w:p>
+            <w:pPr>
+              <w:pStyle w:val="ListParagraph"/>
+              <w:numPr>
+                <w:ilvl w:val="0"/>
+                <w:numId w:val="37"/>
+              </w:numPr>
+            </w:pPr>
+            <w:r>
+              <w:t xml:space="preserve">The </w:t>
+            </w:r>
+            <w:proofErr w:type="spellStart"/>
+            <w:r>
+              <w:t>Configurer</w:t>
+            </w:r>
+            <w:proofErr w:type="spellEnd"/>
+            <w:r>
+              <w:t xml:space="preserve"> returns to idling as before the use case</w:t>
+            </w:r>
+          </w:p>
+        </w:tc>
+      </w:tr>
+      <w:tr>
+        <w:tc>
+          <w:tcPr>
+            <w:tcW w:w="2263" w:type="dxa"/>
+          </w:tcPr>
+          <w:p>
+            <w:r>
+              <w:t>Exception Flow 1</w:t>
+            </w:r>
+          </w:p>
+        </w:tc>
+        <w:tc>
+          <w:tcPr>
+            <w:tcW w:w="7088" w:type="dxa"/>
+          </w:tcPr>
+          <w:p>
+            <w:pPr>
+              <w:numPr>
+                <w:ilvl w:val="0"/>
+                <w:numId w:val="36"/>
+              </w:numPr>
+            </w:pPr>
+            <w:r>
+              <w:t xml:space="preserve">The </w:t>
+            </w:r>
+            <w:proofErr w:type="spellStart"/>
+            <w:r>
+              <w:t>Configurer</w:t>
+            </w:r>
+            <w:proofErr w:type="spellEnd"/>
+            <w:r>
+              <w:t xml:space="preserve"> is unable to write to disk</w:t>
+            </w:r>
+          </w:p>
+          <w:p>
+            <w:pPr>
+              <w:numPr>
+                <w:ilvl w:val="0"/>
+                <w:numId w:val="36"/>
+              </w:numPr>
+            </w:pPr>
+            <w:r>
+              <w:t xml:space="preserve">The </w:t>
+            </w:r>
+            <w:proofErr w:type="spellStart"/>
+            <w:r>
+              <w:t>Configurer</w:t>
+            </w:r>
+            <w:proofErr w:type="spellEnd"/>
+            <w:r>
+              <w:t xml:space="preserve"> warns the user that the current settings could not be </w:t>
+            </w:r>
+            <w:proofErr w:type="gramStart"/>
+            <w:r>
+              <w:t>saved</w:t>
+            </w:r>
+            <w:proofErr w:type="gramEnd"/>
+            <w:r>
+              <w:t xml:space="preserve"> and the Simulator could not be launched</w:t>
+            </w:r>
+          </w:p>
+          <w:p>
+            <w:pPr>
+              <w:numPr>
+                <w:ilvl w:val="0"/>
+                <w:numId w:val="36"/>
+              </w:numPr>
+            </w:pPr>
+            <w:r>
+              <w:t xml:space="preserve">The </w:t>
+            </w:r>
+            <w:proofErr w:type="spellStart"/>
+            <w:r>
+              <w:t>Configurer</w:t>
+            </w:r>
+            <w:proofErr w:type="spellEnd"/>
+            <w:r>
+              <w:t xml:space="preserve"> returns to idling as before the use case</w:t>
+            </w:r>
+          </w:p>
+        </w:tc>
+      </w:tr>
+      <w:tr>
+        <w:tc>
+          <w:tcPr>
+            <w:tcW w:w="2263" w:type="dxa"/>
+          </w:tcPr>
+          <w:p>
+            <w:r>
+              <w:t>Postconditions</w:t>
+            </w:r>
+          </w:p>
+        </w:tc>
+        <w:tc>
+          <w:tcPr>
+            <w:tcW w:w="7088" w:type="dxa"/>
+          </w:tcPr>
+          <w:p>
+            <w:r>
+              <w:t xml:space="preserve">The </w:t>
+            </w:r>
+            <w:proofErr w:type="spellStart"/>
+            <w:r>
+              <w:t>Configurer</w:t>
+            </w:r>
+            <w:proofErr w:type="spellEnd"/>
+            <w:r>
+              <w:t xml:space="preserve"> app is open and </w:t>
+            </w:r>
+            <w:r>
+              <w:t>idling in a good state.</w:t>
+            </w:r>
+          </w:p>
+        </w:tc>
+      </w:tr>
+    </w:tbl>
+    <w:p/>
+    <w:p>
+      <w:pPr>
+        <w:pStyle w:val="Heading3"/>
+      </w:pPr>
+      <w:bookmarkStart w:id="22" w:name="_Toc4943569"/>
+      <w:r>
+        <w:t>Use Case 2 – Load the Previous or Next Log</w:t>
+      </w:r>
+      <w:bookmarkEnd w:id="22"/>
+    </w:p>
+    <w:tbl>
+      <w:tblPr>
+        <w:tblStyle w:val="TableGrid"/>
+        <w:tblW w:w="9351" w:type="dxa"/>
+        <w:tblLook w:val="04A0" w:firstRow="1" w:lastRow="0" w:firstColumn="1" w:lastColumn="0" w:noHBand="0" w:noVBand="1"/>
+      </w:tblPr>
+      <w:tblGrid>
+        <w:gridCol w:w="2263"/>
+        <w:gridCol w:w="7088"/>
+      </w:tblGrid>
+      <w:tr>
+        <w:tc>
+          <w:tcPr>
+            <w:tcW w:w="2263" w:type="dxa"/>
+          </w:tcPr>
+          <w:p>
+            <w:pPr>
+              <w:jc w:val="center"/>
+              <w:rPr>
+                <w:b/>
+              </w:rPr>
+            </w:pPr>
+            <w:r>
+              <w:rPr>
+                <w:b/>
+              </w:rPr>
+              <w:t>Name</w:t>
+            </w:r>
+          </w:p>
+        </w:tc>
+        <w:tc>
+          <w:tcPr>
+            <w:tcW w:w="7088" w:type="dxa"/>
+          </w:tcPr>
+          <w:p>
+            <w:pPr>
+              <w:jc w:val="center"/>
+              <w:rPr>
+                <w:b/>
+              </w:rPr>
+            </w:pPr>
+            <w:r>
+              <w:rPr>
+                <w:b/>
+              </w:rPr>
+              <w:t>Load the Previous or Next Log</w:t>
+            </w:r>
+          </w:p>
+        </w:tc>
+      </w:tr>
+      <w:tr>
+        <w:tc>
+          <w:tcPr>
+            <w:tcW w:w="2263" w:type="dxa"/>
+          </w:tcPr>
+          <w:p>
+            <w:r>
+              <w:t>Description</w:t>
+            </w:r>
+          </w:p>
+        </w:tc>
+        <w:tc>
+          <w:tcPr>
+            <w:tcW w:w="7088" w:type="dxa"/>
+          </w:tcPr>
+          <w:p>
+            <w:r>
+              <w:t xml:space="preserve">As a tertiary user, I want logs to be organized by date and time and I want to quickly load the previous or next chronological log so I can analyze how user's use the </w:t>
+            </w:r>
+            <w:proofErr w:type="spellStart"/>
+            <w:r>
+              <w:t>Configurer</w:t>
+            </w:r>
+            <w:proofErr w:type="spellEnd"/>
+            <w:r>
+              <w:t xml:space="preserve"> or Simulator over time. </w:t>
+            </w:r>
+            <w:r>
+              <w:t>This use case begins when a user clicks</w:t>
+            </w:r>
+            <w:r>
+              <w:t xml:space="preserve"> the </w:t>
+            </w:r>
+            <w:r>
+              <w:rPr>
+                <w:rStyle w:val="SubtitleChar"/>
+              </w:rPr>
+              <w:t>Previous Log</w:t>
+            </w:r>
+            <w:r>
+              <w:t xml:space="preserve"> button or </w:t>
+            </w:r>
+            <w:r>
+              <w:rPr>
+                <w:rStyle w:val="SubtitleChar"/>
+              </w:rPr>
+              <w:t>Next Log</w:t>
+            </w:r>
+            <w:r>
+              <w:t xml:space="preserve"> button and ends when the Log app displays the correct log.</w:t>
+            </w:r>
+          </w:p>
+        </w:tc>
+      </w:tr>
+      <w:tr>
+        <w:tc>
+          <w:tcPr>
+            <w:tcW w:w="2263" w:type="dxa"/>
+          </w:tcPr>
+          <w:p>
+            <w:r>
+              <w:t>Actors</w:t>
+            </w:r>
+          </w:p>
+        </w:tc>
+        <w:tc>
+          <w:tcPr>
+            <w:tcW w:w="7088" w:type="dxa"/>
+          </w:tcPr>
+          <w:p>
+            <w:pPr>
+              <w:pStyle w:val="ListParagraph"/>
+              <w:numPr>
+                <w:ilvl w:val="0"/>
+                <w:numId w:val="1"/>
+              </w:numPr>
+            </w:pPr>
+            <w:r>
+              <w:t>Log</w:t>
+            </w:r>
+          </w:p>
+          <w:p>
+            <w:pPr>
+              <w:pStyle w:val="ListParagraph"/>
+              <w:numPr>
+                <w:ilvl w:val="0"/>
+                <w:numId w:val="1"/>
+              </w:numPr>
+            </w:pPr>
+            <w:r>
+              <w:t>Tertiary Users</w:t>
+            </w:r>
+          </w:p>
+        </w:tc>
+      </w:tr>
+      <w:tr>
+        <w:tc>
+          <w:tcPr>
+            <w:tcW w:w="2263" w:type="dxa"/>
+          </w:tcPr>
+          <w:p>
+            <w:r>
+              <w:t>Preconditions</w:t>
+            </w:r>
+          </w:p>
+        </w:tc>
+        <w:tc>
+          <w:tcPr>
+            <w:tcW w:w="7088" w:type="dxa"/>
+          </w:tcPr>
+          <w:p>
+            <w:r>
+              <w:t xml:space="preserve">The </w:t>
+            </w:r>
+            <w:r>
+              <w:t>Log</w:t>
+            </w:r>
+            <w:r>
+              <w:t xml:space="preserve"> app is open and idling in a good state.</w:t>
+            </w:r>
+          </w:p>
+        </w:tc>
+      </w:tr>
+      <w:tr>
+        <w:tc>
+          <w:tcPr>
+            <w:tcW w:w="2263" w:type="dxa"/>
+          </w:tcPr>
+          <w:p>
+            <w:r>
+              <w:t>Basic Flow</w:t>
+            </w:r>
+          </w:p>
+        </w:tc>
+        <w:tc>
+          <w:tcPr>
+            <w:tcW w:w="7088" w:type="dxa"/>
+          </w:tcPr>
+          <w:p>
+            <w:pPr>
+              <w:numPr>
+                <w:ilvl w:val="0"/>
+                <w:numId w:val="41"/>
+              </w:numPr>
+            </w:pPr>
+            <w:r>
+              <w:t xml:space="preserve">The user clicks the </w:t>
+            </w:r>
+            <w:r>
+              <w:rPr>
+                <w:rStyle w:val="SubtitleChar"/>
+              </w:rPr>
+              <w:t>Load Log</w:t>
+            </w:r>
+            <w:r>
+              <w:t xml:space="preserve"> button</w:t>
+            </w:r>
+          </w:p>
+          <w:p>
+            <w:pPr>
+              <w:numPr>
+                <w:ilvl w:val="0"/>
+                <w:numId w:val="41"/>
+              </w:numPr>
+            </w:pPr>
+            <w:r>
+              <w:t>The Log app opens a file chooser dialog</w:t>
+            </w:r>
+          </w:p>
+          <w:p>
+            <w:pPr>
+              <w:numPr>
+                <w:ilvl w:val="0"/>
+                <w:numId w:val="41"/>
+              </w:numPr>
+            </w:pPr>
+            <w:r>
+              <w:t xml:space="preserve">The user selects a valid log file produced by the </w:t>
+            </w:r>
+            <w:proofErr w:type="spellStart"/>
+            <w:r>
+              <w:t>Configurer</w:t>
+            </w:r>
+            <w:proofErr w:type="spellEnd"/>
+            <w:r>
+              <w:t xml:space="preserve"> or the Simulator and clicks the </w:t>
+            </w:r>
+            <w:r>
+              <w:rPr>
+                <w:rStyle w:val="SubtitleChar"/>
+              </w:rPr>
+              <w:t xml:space="preserve">Open </w:t>
+            </w:r>
+            <w:r>
+              <w:t>button</w:t>
+            </w:r>
+          </w:p>
+          <w:p>
+            <w:pPr>
+              <w:numPr>
+                <w:ilvl w:val="0"/>
+                <w:numId w:val="41"/>
+              </w:numPr>
+            </w:pPr>
+            <w:r>
+              <w:lastRenderedPageBreak/>
+              <w:t>The Log app reads in the selected file and replaces its main text area contents with that of the file</w:t>
+            </w:r>
+          </w:p>
+        </w:tc>
+      </w:tr>
+      <w:tr>
+        <w:tc>
+          <w:tcPr>
+            <w:tcW w:w="2263" w:type="dxa"/>
+          </w:tcPr>
+          <w:p>
+            <w:r>
+              <w:lastRenderedPageBreak/>
+              <w:t>Alternate Flow 1</w:t>
+            </w:r>
+          </w:p>
+        </w:tc>
+        <w:tc>
+          <w:tcPr>
+            <w:tcW w:w="7088" w:type="dxa"/>
+          </w:tcPr>
+          <w:p>
+            <w:pPr>
+              <w:pStyle w:val="ListParagraph"/>
+              <w:numPr>
+                <w:ilvl w:val="0"/>
+                <w:numId w:val="37"/>
+              </w:numPr>
+            </w:pPr>
+            <w:r>
+              <w:t>The user clicks no</w:t>
+            </w:r>
+          </w:p>
+          <w:p>
+            <w:pPr>
+              <w:pStyle w:val="ListParagraph"/>
+              <w:numPr>
+                <w:ilvl w:val="0"/>
+                <w:numId w:val="37"/>
+              </w:numPr>
+            </w:pPr>
+            <w:r>
+              <w:t xml:space="preserve">The </w:t>
+            </w:r>
+            <w:proofErr w:type="spellStart"/>
+            <w:r>
+              <w:t>Configurer</w:t>
+            </w:r>
+            <w:proofErr w:type="spellEnd"/>
+            <w:r>
+              <w:t xml:space="preserve"> does not save settings or launch the simulator</w:t>
+            </w:r>
+          </w:p>
+          <w:p>
+            <w:pPr>
+              <w:pStyle w:val="ListParagraph"/>
+              <w:numPr>
+                <w:ilvl w:val="0"/>
+                <w:numId w:val="37"/>
+              </w:numPr>
+            </w:pPr>
+            <w:r>
+              <w:t xml:space="preserve">The </w:t>
+            </w:r>
+            <w:proofErr w:type="spellStart"/>
+            <w:r>
+              <w:t>Configurer</w:t>
+            </w:r>
+            <w:proofErr w:type="spellEnd"/>
+            <w:r>
+              <w:t xml:space="preserve"> returns to idling as before the use case</w:t>
+            </w:r>
+          </w:p>
+        </w:tc>
+      </w:tr>
+      <w:tr>
+        <w:tc>
+          <w:tcPr>
+            <w:tcW w:w="2263" w:type="dxa"/>
+          </w:tcPr>
+          <w:p>
+            <w:r>
+              <w:t>Exception Flow 1</w:t>
+            </w:r>
+          </w:p>
+        </w:tc>
+        <w:tc>
+          <w:tcPr>
+            <w:tcW w:w="7088" w:type="dxa"/>
+          </w:tcPr>
+          <w:p>
+            <w:pPr>
+              <w:numPr>
+                <w:ilvl w:val="0"/>
+                <w:numId w:val="36"/>
+              </w:numPr>
+            </w:pPr>
+            <w:r>
+              <w:t xml:space="preserve">The </w:t>
+            </w:r>
+            <w:proofErr w:type="spellStart"/>
+            <w:r>
+              <w:t>Configurer</w:t>
+            </w:r>
+            <w:proofErr w:type="spellEnd"/>
+            <w:r>
+              <w:t xml:space="preserve"> is unable to write to disk</w:t>
+            </w:r>
+          </w:p>
+          <w:p>
+            <w:pPr>
+              <w:numPr>
+                <w:ilvl w:val="0"/>
+                <w:numId w:val="36"/>
+              </w:numPr>
+            </w:pPr>
+            <w:r>
+              <w:t xml:space="preserve">The </w:t>
+            </w:r>
+            <w:proofErr w:type="spellStart"/>
+            <w:r>
+              <w:t>Configurer</w:t>
+            </w:r>
+            <w:proofErr w:type="spellEnd"/>
+            <w:r>
+              <w:t xml:space="preserve"> warns the user that the current settings could not be </w:t>
+            </w:r>
+            <w:proofErr w:type="gramStart"/>
+            <w:r>
+              <w:t>saved</w:t>
+            </w:r>
+            <w:proofErr w:type="gramEnd"/>
+            <w:r>
+              <w:t xml:space="preserve"> and the Simulator could not be launched</w:t>
+            </w:r>
+          </w:p>
+          <w:p>
+            <w:pPr>
+              <w:numPr>
+                <w:ilvl w:val="0"/>
+                <w:numId w:val="36"/>
+              </w:numPr>
+            </w:pPr>
+            <w:r>
+              <w:t xml:space="preserve">The </w:t>
+            </w:r>
+            <w:proofErr w:type="spellStart"/>
+            <w:r>
+              <w:t>Configurer</w:t>
+            </w:r>
+            <w:proofErr w:type="spellEnd"/>
+            <w:r>
+              <w:t xml:space="preserve"> returns to idling as before the use case</w:t>
+            </w:r>
+          </w:p>
+        </w:tc>
+      </w:tr>
+      <w:tr>
+        <w:tc>
+          <w:tcPr>
+            <w:tcW w:w="2263" w:type="dxa"/>
+          </w:tcPr>
+          <w:p>
+            <w:r>
+              <w:t>Postconditions</w:t>
+            </w:r>
+          </w:p>
+        </w:tc>
+        <w:tc>
+          <w:tcPr>
+            <w:tcW w:w="7088" w:type="dxa"/>
+          </w:tcPr>
+          <w:p>
+            <w:r>
+              <w:t xml:space="preserve">The </w:t>
+            </w:r>
+            <w:proofErr w:type="spellStart"/>
+            <w:r>
+              <w:t>Configurer</w:t>
+            </w:r>
+            <w:proofErr w:type="spellEnd"/>
+            <w:r>
+              <w:t xml:space="preserve"> app is open and </w:t>
+            </w:r>
+            <w:r>
+              <w:t>idling in a good state.</w:t>
+            </w:r>
+          </w:p>
+        </w:tc>
+      </w:tr>
+    </w:tbl>
+    <w:p/>
+    <w:p>
+      <w:pPr>
+        <w:pStyle w:val="Heading3"/>
+      </w:pPr>
+      <w:bookmarkStart w:id="23" w:name="_Toc4943570"/>
+      <w:r>
+        <w:t>Use Case 3 – Scroll Through Long Logs</w:t>
+      </w:r>
+      <w:bookmarkEnd w:id="23"/>
+    </w:p>
+    <w:tbl>
+      <w:tblPr>
+        <w:tblStyle w:val="TableGrid"/>
+        <w:tblW w:w="9351" w:type="dxa"/>
+        <w:tblLook w:val="04A0" w:firstRow="1" w:lastRow="0" w:firstColumn="1" w:lastColumn="0" w:noHBand="0" w:noVBand="1"/>
+      </w:tblPr>
+      <w:tblGrid>
+        <w:gridCol w:w="2263"/>
+        <w:gridCol w:w="7088"/>
+      </w:tblGrid>
+      <w:tr>
+        <w:tc>
+          <w:tcPr>
+            <w:tcW w:w="2263" w:type="dxa"/>
+          </w:tcPr>
+          <w:p>
+            <w:pPr>
+              <w:jc w:val="center"/>
+              <w:rPr>
+                <w:b/>
+              </w:rPr>
+            </w:pPr>
+            <w:r>
+              <w:rPr>
+                <w:b/>
+              </w:rPr>
+              <w:t>Name</w:t>
+            </w:r>
+          </w:p>
+        </w:tc>
+        <w:tc>
+          <w:tcPr>
+            <w:tcW w:w="7088" w:type="dxa"/>
+          </w:tcPr>
+          <w:p>
+            <w:pPr>
+              <w:jc w:val="center"/>
+              <w:rPr>
+                <w:b/>
+              </w:rPr>
+            </w:pPr>
+            <w:r>
+              <w:rPr>
+                <w:b/>
+              </w:rPr>
+              <w:t>Scroll Through Long Logs</w:t>
+            </w:r>
+          </w:p>
+        </w:tc>
+      </w:tr>
+      <w:tr>
+        <w:tc>
+          <w:tcPr>
+            <w:tcW w:w="2263" w:type="dxa"/>
+          </w:tcPr>
+          <w:p>
+            <w:r>
+              <w:t>Description</w:t>
+            </w:r>
+          </w:p>
+        </w:tc>
+        <w:tc>
+          <w:tcPr>
+            <w:tcW w:w="7088" w:type="dxa"/>
+          </w:tcPr>
+          <w:p>
+            <w:r>
+              <w:t xml:space="preserve">As a tertiary user, I want to </w:t>
+            </w:r>
+            <w:proofErr w:type="gramStart"/>
+            <w:r>
+              <w:t>load</w:t>
+            </w:r>
+            <w:proofErr w:type="gramEnd"/>
+            <w:r>
+              <w:t xml:space="preserve"> and view log files produced by the </w:t>
+            </w:r>
+            <w:proofErr w:type="spellStart"/>
+            <w:r>
+              <w:t>Configurer</w:t>
+            </w:r>
+            <w:proofErr w:type="spellEnd"/>
+            <w:r>
+              <w:t xml:space="preserve"> or the Simulator subsystem so I can analyze how the primary and secondary using them and so I can improve them.  </w:t>
+            </w:r>
+            <w:r>
+              <w:t>This use case begins when a user clicks</w:t>
+            </w:r>
+            <w:r>
+              <w:t xml:space="preserve"> the </w:t>
+            </w:r>
+            <w:r>
+              <w:rPr>
+                <w:rStyle w:val="SubtitleChar"/>
+              </w:rPr>
+              <w:t>Load Log</w:t>
+            </w:r>
+            <w:r>
+              <w:t xml:space="preserve"> button and ends when the Log app displays the log.</w:t>
+            </w:r>
+          </w:p>
+        </w:tc>
+      </w:tr>
+      <w:tr>
+        <w:tc>
+          <w:tcPr>
+            <w:tcW w:w="2263" w:type="dxa"/>
+          </w:tcPr>
+          <w:p>
+            <w:r>
+              <w:t>Actors</w:t>
+            </w:r>
+          </w:p>
+        </w:tc>
+        <w:tc>
+          <w:tcPr>
+            <w:tcW w:w="7088" w:type="dxa"/>
+          </w:tcPr>
+          <w:p>
+            <w:pPr>
+              <w:pStyle w:val="ListParagraph"/>
+              <w:numPr>
+                <w:ilvl w:val="0"/>
+                <w:numId w:val="1"/>
+              </w:numPr>
+            </w:pPr>
+            <w:r>
+              <w:t>Log</w:t>
+            </w:r>
+          </w:p>
+          <w:p>
+            <w:pPr>
+              <w:pStyle w:val="ListParagraph"/>
+              <w:numPr>
+                <w:ilvl w:val="0"/>
+                <w:numId w:val="1"/>
+              </w:numPr>
+            </w:pPr>
+            <w:r>
+              <w:t>Tertiary Users</w:t>
+            </w:r>
+          </w:p>
+        </w:tc>
+      </w:tr>
+      <w:tr>
+        <w:tc>
+          <w:tcPr>
+            <w:tcW w:w="2263" w:type="dxa"/>
+          </w:tcPr>
+          <w:p>
+            <w:r>
+              <w:t>Preconditions</w:t>
+            </w:r>
+          </w:p>
+        </w:tc>
+        <w:tc>
+          <w:tcPr>
+            <w:tcW w:w="7088" w:type="dxa"/>
+          </w:tcPr>
+          <w:p>
+            <w:r>
+              <w:t xml:space="preserve">The </w:t>
+            </w:r>
+            <w:r>
+              <w:t>Log</w:t>
+            </w:r>
+            <w:r>
+              <w:t xml:space="preserve"> app is open and idling in a good state.</w:t>
+            </w:r>
+          </w:p>
+        </w:tc>
+      </w:tr>
+      <w:tr>
+        <w:tc>
+          <w:tcPr>
+            <w:tcW w:w="2263" w:type="dxa"/>
+          </w:tcPr>
+          <w:p>
+            <w:r>
+              <w:t>Basic Flow</w:t>
+            </w:r>
+          </w:p>
+        </w:tc>
+        <w:tc>
+          <w:tcPr>
+            <w:tcW w:w="7088" w:type="dxa"/>
+          </w:tcPr>
+          <w:p>
+            <w:pPr>
+              <w:numPr>
+                <w:ilvl w:val="0"/>
+                <w:numId w:val="41"/>
+              </w:numPr>
+            </w:pPr>
+            <w:r>
+              <w:t xml:space="preserve">The user clicks the </w:t>
+            </w:r>
+            <w:r>
+              <w:rPr>
+                <w:rStyle w:val="SubtitleChar"/>
+              </w:rPr>
+              <w:t>Load Log</w:t>
+            </w:r>
+            <w:r>
+              <w:t xml:space="preserve"> button</w:t>
+            </w:r>
+          </w:p>
+          <w:p>
+            <w:pPr>
+              <w:numPr>
+                <w:ilvl w:val="0"/>
+                <w:numId w:val="41"/>
+              </w:numPr>
+            </w:pPr>
+            <w:r>
+              <w:t>The Log app opens a file chooser dialog</w:t>
+            </w:r>
+          </w:p>
+          <w:p>
+            <w:pPr>
+              <w:numPr>
+                <w:ilvl w:val="0"/>
+                <w:numId w:val="41"/>
+              </w:numPr>
+            </w:pPr>
+            <w:r>
+              <w:t xml:space="preserve">The user selects a valid log file produced by the </w:t>
+            </w:r>
+            <w:proofErr w:type="spellStart"/>
+            <w:r>
+              <w:t>Configurer</w:t>
+            </w:r>
+            <w:proofErr w:type="spellEnd"/>
+            <w:r>
+              <w:t xml:space="preserve"> or the Simulator and clicks the </w:t>
+            </w:r>
+            <w:r>
+              <w:rPr>
+                <w:rStyle w:val="SubtitleChar"/>
+              </w:rPr>
+              <w:t xml:space="preserve">Open </w:t>
+            </w:r>
+            <w:r>
+              <w:t>button</w:t>
+            </w:r>
+          </w:p>
+          <w:p>
+            <w:pPr>
+              <w:numPr>
+                <w:ilvl w:val="0"/>
+                <w:numId w:val="41"/>
+              </w:numPr>
+            </w:pPr>
+            <w:r>
+              <w:t>The Log app reads in the selected file and replaces its main text area contents with that of the file</w:t>
+            </w:r>
+          </w:p>
+        </w:tc>
+      </w:tr>
+      <w:tr>
+        <w:tc>
+          <w:tcPr>
+            <w:tcW w:w="2263" w:type="dxa"/>
+          </w:tcPr>
+          <w:p>
+            <w:r>
+              <w:t>Alternate Flow 1</w:t>
+            </w:r>
+          </w:p>
+        </w:tc>
+        <w:tc>
+          <w:tcPr>
+            <w:tcW w:w="7088" w:type="dxa"/>
+          </w:tcPr>
+          <w:p>
+            <w:pPr>
+              <w:pStyle w:val="ListParagraph"/>
+              <w:numPr>
+                <w:ilvl w:val="0"/>
+                <w:numId w:val="37"/>
+              </w:numPr>
+            </w:pPr>
+            <w:r>
+              <w:t>The user clicks no</w:t>
+            </w:r>
+          </w:p>
+          <w:p>
+            <w:pPr>
+              <w:pStyle w:val="ListParagraph"/>
+              <w:numPr>
+                <w:ilvl w:val="0"/>
+                <w:numId w:val="37"/>
+              </w:numPr>
+            </w:pPr>
+            <w:r>
+              <w:t xml:space="preserve">The </w:t>
+            </w:r>
+            <w:proofErr w:type="spellStart"/>
+            <w:r>
+              <w:t>Configurer</w:t>
+            </w:r>
+            <w:proofErr w:type="spellEnd"/>
+            <w:r>
+              <w:t xml:space="preserve"> does not save settings or launch the simulator</w:t>
+            </w:r>
+          </w:p>
+          <w:p>
+            <w:pPr>
+              <w:pStyle w:val="ListParagraph"/>
+              <w:numPr>
+                <w:ilvl w:val="0"/>
+                <w:numId w:val="37"/>
+              </w:numPr>
+            </w:pPr>
+            <w:r>
+              <w:t xml:space="preserve">The </w:t>
+            </w:r>
+            <w:proofErr w:type="spellStart"/>
+            <w:r>
+              <w:t>Configurer</w:t>
+            </w:r>
+            <w:proofErr w:type="spellEnd"/>
+            <w:r>
+              <w:t xml:space="preserve"> returns to idling as before the use case</w:t>
+            </w:r>
+          </w:p>
+        </w:tc>
+      </w:tr>
+      <w:tr>
+        <w:tc>
+          <w:tcPr>
+            <w:tcW w:w="2263" w:type="dxa"/>
+          </w:tcPr>
+          <w:p>
+            <w:r>
+              <w:t>Exception Flow 1</w:t>
+            </w:r>
+          </w:p>
+        </w:tc>
+        <w:tc>
+          <w:tcPr>
+            <w:tcW w:w="7088" w:type="dxa"/>
+          </w:tcPr>
+          <w:p>
+            <w:pPr>
+              <w:numPr>
+                <w:ilvl w:val="0"/>
+                <w:numId w:val="36"/>
+              </w:numPr>
+            </w:pPr>
+            <w:r>
+              <w:t xml:space="preserve">The </w:t>
+            </w:r>
+            <w:proofErr w:type="spellStart"/>
+            <w:r>
+              <w:t>Configurer</w:t>
+            </w:r>
+            <w:proofErr w:type="spellEnd"/>
+            <w:r>
+              <w:t xml:space="preserve"> is unable to write to disk</w:t>
+            </w:r>
+          </w:p>
+          <w:p>
+            <w:pPr>
+              <w:numPr>
+                <w:ilvl w:val="0"/>
+                <w:numId w:val="36"/>
+              </w:numPr>
+            </w:pPr>
+            <w:r>
+              <w:t xml:space="preserve">The </w:t>
+            </w:r>
+            <w:proofErr w:type="spellStart"/>
+            <w:r>
+              <w:t>Configurer</w:t>
+            </w:r>
+            <w:proofErr w:type="spellEnd"/>
+            <w:r>
+              <w:t xml:space="preserve"> warns the user that the current settings could not be </w:t>
+            </w:r>
+            <w:proofErr w:type="gramStart"/>
+            <w:r>
+              <w:t>saved</w:t>
+            </w:r>
+            <w:proofErr w:type="gramEnd"/>
+            <w:r>
+              <w:t xml:space="preserve"> and the Simulator could not be launched</w:t>
+            </w:r>
+          </w:p>
+          <w:p>
+            <w:pPr>
+              <w:numPr>
+                <w:ilvl w:val="0"/>
+                <w:numId w:val="36"/>
+              </w:numPr>
+            </w:pPr>
+            <w:r>
+              <w:t xml:space="preserve">The </w:t>
+            </w:r>
+            <w:proofErr w:type="spellStart"/>
+            <w:r>
+              <w:t>Configurer</w:t>
+            </w:r>
+            <w:proofErr w:type="spellEnd"/>
+            <w:r>
+              <w:t xml:space="preserve"> returns to idling as before the use case</w:t>
+            </w:r>
+          </w:p>
+        </w:tc>
+      </w:tr>
+      <w:tr>
+        <w:tc>
+          <w:tcPr>
+            <w:tcW w:w="2263" w:type="dxa"/>
+          </w:tcPr>
+          <w:p>
+            <w:r>
+              <w:lastRenderedPageBreak/>
+              <w:t>Postconditions</w:t>
+            </w:r>
+          </w:p>
+        </w:tc>
+        <w:tc>
+          <w:tcPr>
+            <w:tcW w:w="7088" w:type="dxa"/>
+          </w:tcPr>
+          <w:p>
+            <w:r>
+              <w:t xml:space="preserve">The </w:t>
+            </w:r>
+            <w:proofErr w:type="spellStart"/>
+            <w:r>
+              <w:t>Configurer</w:t>
+            </w:r>
+            <w:proofErr w:type="spellEnd"/>
+            <w:r>
+              <w:t xml:space="preserve"> app is open and </w:t>
+            </w:r>
+            <w:r>
+              <w:t>idling in a good state.</w:t>
+            </w:r>
+          </w:p>
+        </w:tc>
+      </w:tr>
+    </w:tbl>
+    <w:p/>
+    <w:p>
+      <w:pPr>
+        <w:pStyle w:val="Heading3"/>
+      </w:pPr>
+      <w:bookmarkStart w:id="24" w:name="_Toc4943571"/>
+      <w:r>
+        <w:t>Use Case 4 – Search Text in Logs</w:t>
+      </w:r>
+      <w:bookmarkEnd w:id="24"/>
+    </w:p>
+    <w:tbl>
+      <w:tblPr>
+        <w:tblStyle w:val="TableGrid"/>
+        <w:tblW w:w="9351" w:type="dxa"/>
+        <w:tblLook w:val="04A0" w:firstRow="1" w:lastRow="0" w:firstColumn="1" w:lastColumn="0" w:noHBand="0" w:noVBand="1"/>
+      </w:tblPr>
+      <w:tblGrid>
+        <w:gridCol w:w="2263"/>
+        <w:gridCol w:w="7088"/>
+      </w:tblGrid>
+      <w:tr>
+        <w:tc>
+          <w:tcPr>
+            <w:tcW w:w="2263" w:type="dxa"/>
+          </w:tcPr>
+          <w:p>
+            <w:pPr>
+              <w:jc w:val="center"/>
+              <w:rPr>
+                <w:b/>
+              </w:rPr>
+            </w:pPr>
+            <w:r>
+              <w:rPr>
+                <w:b/>
+              </w:rPr>
+              <w:t>Name</w:t>
+            </w:r>
+          </w:p>
+        </w:tc>
+        <w:tc>
+          <w:tcPr>
+            <w:tcW w:w="7088" w:type="dxa"/>
+          </w:tcPr>
+          <w:p>
+            <w:pPr>
+              <w:jc w:val="center"/>
+              <w:rPr>
+                <w:b/>
+              </w:rPr>
+            </w:pPr>
+            <w:r>
+              <w:rPr>
+                <w:b/>
+              </w:rPr>
+              <w:t>Search Text in Logs</w:t>
+            </w:r>
+          </w:p>
+        </w:tc>
+      </w:tr>
+      <w:tr>
+        <w:tc>
+          <w:tcPr>
+            <w:tcW w:w="2263" w:type="dxa"/>
+          </w:tcPr>
+          <w:p>
+            <w:r>
+              <w:t>Description</w:t>
+            </w:r>
+          </w:p>
+        </w:tc>
+        <w:tc>
+          <w:tcPr>
+            <w:tcW w:w="7088" w:type="dxa"/>
+          </w:tcPr>
+          <w:p>
+            <w:r>
+              <w:t xml:space="preserve">As a tertiary user, I want to filter lines of the log so I can quickly get to the information I want and understand how a </w:t>
+            </w:r>
+            <w:proofErr w:type="gramStart"/>
+            <w:r>
+              <w:t>particular feature</w:t>
+            </w:r>
+            <w:proofErr w:type="gramEnd"/>
+            <w:r>
+              <w:t xml:space="preserve"> is being used. </w:t>
+            </w:r>
+            <w:r>
+              <w:t>This use case begins when a user</w:t>
+            </w:r>
+            <w:r>
+              <w:t xml:space="preserve"> types in the search field and ends when the Log app finishes displaying the filtered log file in the main text area.</w:t>
+            </w:r>
+          </w:p>
+        </w:tc>
+      </w:tr>
+      <w:tr>
+        <w:tc>
+          <w:tcPr>
+            <w:tcW w:w="2263" w:type="dxa"/>
+          </w:tcPr>
+          <w:p>
+            <w:r>
+              <w:t>Actors</w:t>
+            </w:r>
+          </w:p>
+        </w:tc>
+        <w:tc>
+          <w:tcPr>
+            <w:tcW w:w="7088" w:type="dxa"/>
+          </w:tcPr>
+          <w:p>
+            <w:pPr>
+              <w:pStyle w:val="ListParagraph"/>
+              <w:numPr>
+                <w:ilvl w:val="0"/>
+                <w:numId w:val="1"/>
+              </w:numPr>
+            </w:pPr>
+            <w:r>
+              <w:t>Log</w:t>
+            </w:r>
+          </w:p>
+          <w:p>
+            <w:pPr>
+              <w:pStyle w:val="ListParagraph"/>
+              <w:numPr>
+                <w:ilvl w:val="0"/>
+                <w:numId w:val="1"/>
+              </w:numPr>
+            </w:pPr>
+            <w:r>
+              <w:t>Tertiary Users</w:t>
+            </w:r>
+          </w:p>
+        </w:tc>
+      </w:tr>
+      <w:tr>
+        <w:tc>
+          <w:tcPr>
+            <w:tcW w:w="2263" w:type="dxa"/>
+          </w:tcPr>
+          <w:p>
+            <w:r>
+              <w:t>Preconditions</w:t>
+            </w:r>
+          </w:p>
+        </w:tc>
+        <w:tc>
+          <w:tcPr>
+            <w:tcW w:w="7088" w:type="dxa"/>
+          </w:tcPr>
+          <w:p>
+            <w:r>
+              <w:t xml:space="preserve">The </w:t>
+            </w:r>
+            <w:r>
+              <w:t>Log</w:t>
+            </w:r>
+            <w:r>
+              <w:t xml:space="preserve"> app is open and idling in a good state.</w:t>
+            </w:r>
+          </w:p>
+        </w:tc>
+      </w:tr>
+      <w:tr>
+        <w:tc>
+          <w:tcPr>
+            <w:tcW w:w="2263" w:type="dxa"/>
+          </w:tcPr>
+          <w:p>
+            <w:r>
+              <w:t>Basic Flow</w:t>
+            </w:r>
+          </w:p>
+        </w:tc>
+        <w:tc>
+          <w:tcPr>
+            <w:tcW w:w="7088" w:type="dxa"/>
+          </w:tcPr>
+          <w:p>
+            <w:pPr>
+              <w:numPr>
+                <w:ilvl w:val="0"/>
+                <w:numId w:val="41"/>
+              </w:numPr>
+            </w:pPr>
+            <w:r>
+              <w:t xml:space="preserve">The user clicks the </w:t>
+            </w:r>
+            <w:r>
+              <w:rPr>
+                <w:rStyle w:val="SubtitleChar"/>
+              </w:rPr>
+              <w:t>Load Log</w:t>
+            </w:r>
+            <w:r>
+              <w:t xml:space="preserve"> button</w:t>
+            </w:r>
+          </w:p>
+          <w:p>
+            <w:pPr>
+              <w:numPr>
+                <w:ilvl w:val="0"/>
+                <w:numId w:val="41"/>
+              </w:numPr>
+            </w:pPr>
+            <w:r>
+              <w:t>The Log app opens a file chooser dialog</w:t>
+            </w:r>
+          </w:p>
+          <w:p>
+            <w:pPr>
+              <w:numPr>
+                <w:ilvl w:val="0"/>
+                <w:numId w:val="41"/>
+              </w:numPr>
+            </w:pPr>
+            <w:r>
+              <w:t xml:space="preserve">The user selects a valid log file produced by the </w:t>
+            </w:r>
+            <w:proofErr w:type="spellStart"/>
+            <w:r>
+              <w:t>Configurer</w:t>
+            </w:r>
+            <w:proofErr w:type="spellEnd"/>
+            <w:r>
+              <w:t xml:space="preserve"> or the Simulator and clicks the </w:t>
+            </w:r>
+            <w:r>
+              <w:rPr>
+                <w:rStyle w:val="SubtitleChar"/>
+              </w:rPr>
+              <w:t xml:space="preserve">Open </w:t>
+            </w:r>
+            <w:r>
+              <w:t>button</w:t>
+            </w:r>
+          </w:p>
+          <w:p>
+            <w:pPr>
+              <w:numPr>
+                <w:ilvl w:val="0"/>
+                <w:numId w:val="41"/>
+              </w:numPr>
+            </w:pPr>
+            <w:r>
+              <w:t>The Log app reads in the selected file and replaces its main text area contents with that of the file</w:t>
+            </w:r>
+          </w:p>
+        </w:tc>
+      </w:tr>
+      <w:tr>
+        <w:tc>
+          <w:tcPr>
+            <w:tcW w:w="2263" w:type="dxa"/>
+          </w:tcPr>
+          <w:p>
+            <w:r>
+              <w:t>Alternate Flow 1</w:t>
+            </w:r>
+          </w:p>
+        </w:tc>
+        <w:tc>
+          <w:tcPr>
+            <w:tcW w:w="7088" w:type="dxa"/>
+          </w:tcPr>
+          <w:p>
+            <w:pPr>
+              <w:pStyle w:val="ListParagraph"/>
+              <w:numPr>
+                <w:ilvl w:val="0"/>
+                <w:numId w:val="37"/>
+              </w:numPr>
+            </w:pPr>
+            <w:r>
+              <w:t>The user clicks no</w:t>
+            </w:r>
+          </w:p>
+          <w:p>
+            <w:pPr>
+              <w:pStyle w:val="ListParagraph"/>
+              <w:numPr>
+                <w:ilvl w:val="0"/>
+                <w:numId w:val="37"/>
+              </w:numPr>
+            </w:pPr>
+            <w:r>
+              <w:t xml:space="preserve">The </w:t>
+            </w:r>
+            <w:proofErr w:type="spellStart"/>
+            <w:r>
+              <w:t>Configurer</w:t>
+            </w:r>
+            <w:proofErr w:type="spellEnd"/>
+            <w:r>
+              <w:t xml:space="preserve"> does not save settings or launch the simulator</w:t>
+            </w:r>
+          </w:p>
+          <w:p>
+            <w:pPr>
+              <w:pStyle w:val="ListParagraph"/>
+              <w:numPr>
+                <w:ilvl w:val="0"/>
+                <w:numId w:val="37"/>
+              </w:numPr>
+            </w:pPr>
+            <w:r>
+              <w:t xml:space="preserve">The </w:t>
+            </w:r>
+            <w:proofErr w:type="spellStart"/>
+            <w:r>
+              <w:t>Configurer</w:t>
+            </w:r>
+            <w:proofErr w:type="spellEnd"/>
+            <w:r>
+              <w:t xml:space="preserve"> returns to idling as before the use case</w:t>
+            </w:r>
+          </w:p>
+        </w:tc>
+      </w:tr>
+      <w:tr>
+        <w:tc>
+          <w:tcPr>
+            <w:tcW w:w="2263" w:type="dxa"/>
+          </w:tcPr>
+          <w:p>
+            <w:r>
+              <w:t>Exception Flow 1</w:t>
+            </w:r>
+          </w:p>
+        </w:tc>
+        <w:tc>
+          <w:tcPr>
+            <w:tcW w:w="7088" w:type="dxa"/>
+          </w:tcPr>
+          <w:p>
+            <w:pPr>
+              <w:numPr>
+                <w:ilvl w:val="0"/>
+                <w:numId w:val="36"/>
+              </w:numPr>
+            </w:pPr>
+            <w:r>
+              <w:t xml:space="preserve">The </w:t>
+            </w:r>
+            <w:proofErr w:type="spellStart"/>
+            <w:r>
+              <w:t>Configurer</w:t>
+            </w:r>
+            <w:proofErr w:type="spellEnd"/>
+            <w:r>
+              <w:t xml:space="preserve"> is unable to write to disk</w:t>
+            </w:r>
+          </w:p>
+          <w:p>
+            <w:pPr>
+              <w:numPr>
+                <w:ilvl w:val="0"/>
+                <w:numId w:val="36"/>
+              </w:numPr>
+            </w:pPr>
+            <w:r>
+              <w:t xml:space="preserve">The </w:t>
+            </w:r>
+            <w:proofErr w:type="spellStart"/>
+            <w:r>
+              <w:t>Configurer</w:t>
+            </w:r>
+            <w:proofErr w:type="spellEnd"/>
+            <w:r>
+              <w:t xml:space="preserve"> warns the user that the current settings could not be </w:t>
+            </w:r>
+            <w:proofErr w:type="gramStart"/>
+            <w:r>
+              <w:t>saved</w:t>
+            </w:r>
+            <w:proofErr w:type="gramEnd"/>
+            <w:r>
+              <w:t xml:space="preserve"> and the Simulator could not be launched</w:t>
+            </w:r>
+          </w:p>
+          <w:p>
+            <w:pPr>
+              <w:numPr>
+                <w:ilvl w:val="0"/>
+                <w:numId w:val="36"/>
+              </w:numPr>
+            </w:pPr>
+            <w:r>
+              <w:t xml:space="preserve">The </w:t>
+            </w:r>
+            <w:proofErr w:type="spellStart"/>
+            <w:r>
+              <w:t>Configurer</w:t>
+            </w:r>
+            <w:proofErr w:type="spellEnd"/>
+            <w:r>
+              <w:t xml:space="preserve"> returns to idling as before the use case</w:t>
+            </w:r>
+          </w:p>
+        </w:tc>
+      </w:tr>
+      <w:tr>
+        <w:tc>
+          <w:tcPr>
+            <w:tcW w:w="2263" w:type="dxa"/>
+          </w:tcPr>
+          <w:p>
+            <w:r>
+              <w:t>Postconditions</w:t>
+            </w:r>
+          </w:p>
+        </w:tc>
+        <w:tc>
+          <w:tcPr>
+            <w:tcW w:w="7088" w:type="dxa"/>
+          </w:tcPr>
+          <w:p>
+            <w:r>
+              <w:t xml:space="preserve">The </w:t>
+            </w:r>
+            <w:proofErr w:type="spellStart"/>
+            <w:r>
+              <w:t>Configurer</w:t>
+            </w:r>
+            <w:proofErr w:type="spellEnd"/>
+            <w:r>
+              <w:t xml:space="preserve"> app is open and </w:t>
+            </w:r>
+            <w:r>
+              <w:t>idling in a good state.</w:t>
+            </w:r>
+          </w:p>
+        </w:tc>
+      </w:tr>
+    </w:tbl>
+    <w:p/>
+    <w:p>
+      <w:pPr>
+        <w:pStyle w:val="Heading2"/>
+      </w:pPr>
+      <w:bookmarkStart w:id="25" w:name="_Toc4943572"/>
+      <w:r>
+        <w:t>Acceptance Tests</w:t>
+      </w:r>
+      <w:bookmarkEnd w:id="25"/>
     </w:p>
     <w:p>
+      <w:r>
+        <w:t>Each use case will be tested separately. An acceptance test either passes or fails, there is no partial success.</w:t>
+      </w:r>
+      <w:r>
+        <w:t xml:space="preserve"> Acceptance tests will be derived from the basic, alternate, and exception flows from use cases and will checked for success by establishing preconditions and then checking for the postconditions to be satisfied. The acceptance tests</w:t>
+      </w:r>
+      <w:r>
+        <w:t xml:space="preserve"> in this section</w:t>
+      </w:r>
+      <w:r>
+        <w:t xml:space="preserve"> </w:t>
+      </w:r>
+      <w:r>
+        <w:t xml:space="preserve">provide additional checks on the behaviour of the program not </w:t>
+      </w:r>
+      <w:r>
+        <w:t xml:space="preserve">fully </w:t>
+      </w:r>
+      <w:r>
+        <w:t>captured by the use cases.</w:t>
+      </w:r>
+    </w:p>
+    <w:p>
       <w:pPr>
         <w:pStyle w:val="Heading3"/>
       </w:pPr>
-      <w:bookmarkStart w:id="21" w:name="_Toc1938939"/>
-      <w:r>
+      <w:bookmarkStart w:id="26" w:name="_Toc4943573"/>
+      <w:r>
+        <w:lastRenderedPageBreak/>
         <w:t>Simulator Acceptance Tests</w:t>
       </w:r>
-      <w:bookmarkEnd w:id="21"/>
+      <w:bookmarkEnd w:id="26"/>
     </w:p>
     <w:p>
       <w:pPr>
@@ -8873,11 +11022,7 @@
           </w:tcPr>
           <w:p>
             <w:r>
-              <w:t xml:space="preserve">TalkBoxSim.jar was launched and the file </w:t>
-            </w:r>
-            <w:r>
-              <w:lastRenderedPageBreak/>
-              <w:t>chooser dialog is open</w:t>
+              <w:t>TalkBoxSim.jar was launched and the file chooser dialog is open</w:t>
             </w:r>
           </w:p>
         </w:tc>
@@ -8887,7 +11032,6 @@
           </w:tcPr>
           <w:p>
             <w:r>
-              <w:lastRenderedPageBreak/>
               <w:t xml:space="preserve">User selects a </w:t>
             </w:r>
             <w:proofErr w:type="spellStart"/>
@@ -8896,11 +11040,7 @@
             </w:r>
             <w:proofErr w:type="spellEnd"/>
             <w:r>
-              <w:t xml:space="preserve"> folder </w:t>
-            </w:r>
-            <w:r>
-              <w:lastRenderedPageBreak/>
-              <w:t xml:space="preserve">containing a </w:t>
+              <w:t xml:space="preserve"> folder containing a </w:t>
             </w:r>
             <w:r>
               <w:t xml:space="preserve">valid </w:t>
@@ -8921,15 +11061,10 @@
           </w:tcPr>
           <w:p>
             <w:r>
-              <w:lastRenderedPageBreak/>
               <w:t xml:space="preserve">Simulator loads </w:t>
             </w:r>
             <w:r>
-              <w:t xml:space="preserve">and displays an interface </w:t>
-            </w:r>
-            <w:r>
-              <w:lastRenderedPageBreak/>
-              <w:t>that matches the selected settings</w:t>
+              <w:t>and displays an interface that matches the selected settings</w:t>
             </w:r>
           </w:p>
         </w:tc>
@@ -8941,7 +11076,6 @@
           </w:tcPr>
           <w:p>
             <w:r>
-              <w:lastRenderedPageBreak/>
               <w:t>02</w:t>
             </w:r>
           </w:p>
@@ -9081,13 +11215,7 @@
             </w:r>
             <w:proofErr w:type="spellEnd"/>
             <w:r>
-              <w:t xml:space="preserve"> folder containing a</w:t>
-            </w:r>
-            <w:r>
-              <w:t>n invalid</w:t>
-            </w:r>
-            <w:r>
-              <w:t xml:space="preserve"> </w:t>
+              <w:t xml:space="preserve"> folder containing an invalid </w:t>
             </w:r>
             <w:proofErr w:type="spellStart"/>
             <w:r>
@@ -9145,10 +11273,7 @@
           </w:tcPr>
           <w:p>
             <w:r>
-              <w:t xml:space="preserve">User selects a </w:t>
-            </w:r>
-            <w:r>
-              <w:t xml:space="preserve">folder not named </w:t>
+              <w:t xml:space="preserve">User selects a folder not named </w:t>
             </w:r>
             <w:proofErr w:type="spellStart"/>
             <w:r>
@@ -9316,6 +11441,7 @@
           </w:tcPr>
           <w:p>
             <w:r>
+              <w:lastRenderedPageBreak/>
               <w:t>01</w:t>
             </w:r>
           </w:p>
@@ -9346,10 +11472,7 @@
           </w:tcPr>
           <w:p>
             <w:r>
-              <w:t xml:space="preserve">Simulator </w:t>
-            </w:r>
-            <w:r>
-              <w:t>plays the associated audio file</w:t>
+              <w:t>Simulator plays the associated audio file</w:t>
             </w:r>
           </w:p>
         </w:tc>
@@ -9391,19 +11514,7 @@
           </w:tcPr>
           <w:p>
             <w:r>
-              <w:t xml:space="preserve">Simulator </w:t>
-            </w:r>
-            <w:r>
-              <w:t xml:space="preserve">stops playback of previous audio, then begins </w:t>
-            </w:r>
-            <w:r>
-              <w:t>play</w:t>
-            </w:r>
-            <w:r>
-              <w:t>ing</w:t>
-            </w:r>
-            <w:r>
-              <w:t xml:space="preserve"> the associated audio file</w:t>
+              <w:t>Simulator stops playback of previous audio, then begins playing the associated audio file</w:t>
             </w:r>
           </w:p>
         </w:tc>
@@ -9415,7 +11526,6 @@
           </w:tcPr>
           <w:p>
             <w:r>
-              <w:lastRenderedPageBreak/>
               <w:t>03</w:t>
             </w:r>
           </w:p>
@@ -9520,13 +11630,7 @@
         <w:rPr>
           <w:b/>
         </w:rPr>
-        <w:t xml:space="preserve"> </w:t>
-      </w:r>
-      <w:r>
-        <w:rPr>
-          <w:b/>
-        </w:rPr>
-        <w:t>3</w:t>
+        <w:t xml:space="preserve"> 3</w:t>
       </w:r>
       <w:r>
         <w:rPr>
@@ -9658,10 +11762,7 @@
           </w:tcPr>
           <w:p>
             <w:r>
-              <w:t xml:space="preserve">User clicks </w:t>
-            </w:r>
-            <w:r>
-              <w:t xml:space="preserve">the </w:t>
+              <w:t xml:space="preserve">User clicks the </w:t>
             </w:r>
             <w:r>
               <w:rPr>
@@ -9680,10 +11781,7 @@
           </w:tcPr>
           <w:p>
             <w:r>
-              <w:t xml:space="preserve">Simulator </w:t>
-            </w:r>
-            <w:r>
-              <w:t>loads Profile 2</w:t>
+              <w:t>Simulator loads Profile 2</w:t>
             </w:r>
           </w:p>
         </w:tc>
@@ -9705,31 +11803,7 @@
           </w:tcPr>
           <w:p>
             <w:r>
-              <w:t xml:space="preserve">Profile 1 is currently </w:t>
-            </w:r>
-            <w:r>
-              <w:t>loaded</w:t>
-            </w:r>
-            <w:r>
-              <w:t xml:space="preserve"> </w:t>
-            </w:r>
-            <w:r>
-              <w:t>AND</w:t>
-            </w:r>
-            <w:r>
-              <w:t xml:space="preserve"> Profile 2 is </w:t>
-            </w:r>
-            <w:r>
-              <w:t>in</w:t>
-            </w:r>
-            <w:r>
-              <w:t xml:space="preserve">valid </w:t>
-            </w:r>
-            <w:r>
-              <w:t>or un</w:t>
-            </w:r>
-            <w:r>
-              <w:t>available</w:t>
+              <w:t>Profile 1 is currently loaded AND Profile 2 is invalid or unavailable</w:t>
             </w:r>
           </w:p>
         </w:tc>
@@ -9758,10 +11832,7 @@
           </w:tcPr>
           <w:p>
             <w:r>
-              <w:t>Simulator</w:t>
-            </w:r>
-            <w:r>
-              <w:t xml:space="preserve"> warns the user that </w:t>
+              <w:t xml:space="preserve">Simulator warns the user that </w:t>
             </w:r>
             <w:r>
               <w:t>P</w:t>
@@ -9790,6 +11861,7 @@
         <w:rPr>
           <w:b/>
         </w:rPr>
+        <w:lastRenderedPageBreak/>
         <w:t>RULE</w:t>
       </w:r>
       <w:r>
@@ -9969,11 +12041,7 @@
               <w:t xml:space="preserve"> is valid and available</w:t>
             </w:r>
             <w:r>
-              <w:t xml:space="preserve">. No other profiles are </w:t>
-            </w:r>
-            <w:r>
-              <w:lastRenderedPageBreak/>
-              <w:t>both valid and available.</w:t>
+              <w:t>. No other profiles are both valid and available.</w:t>
             </w:r>
           </w:p>
         </w:tc>
@@ -9983,7 +12051,6 @@
           </w:tcPr>
           <w:p>
             <w:r>
-              <w:lastRenderedPageBreak/>
               <w:t xml:space="preserve">User clicks the </w:t>
             </w:r>
             <w:r>
@@ -10068,7 +12135,7 @@
       <w:pPr>
         <w:pStyle w:val="Heading3"/>
       </w:pPr>
-      <w:bookmarkStart w:id="22" w:name="_Toc1938940"/>
+      <w:bookmarkStart w:id="27" w:name="_Toc4943574"/>
       <w:proofErr w:type="spellStart"/>
       <w:r>
         <w:t>Configurer</w:t>
@@ -10080,7 +12147,7 @@
       <w:r>
         <w:t>Acceptance Tests</w:t>
       </w:r>
-      <w:bookmarkEnd w:id="22"/>
+      <w:bookmarkEnd w:id="27"/>
     </w:p>
     <w:p>
       <w:pPr>
@@ -10248,13 +12315,7 @@
           </w:tcPr>
           <w:p>
             <w:r>
-              <w:t>TalkBox</w:t>
-            </w:r>
-            <w:r>
-              <w:t>Config</w:t>
-            </w:r>
-            <w:r>
-              <w:t>.jar was launched and the file chooser dialog is open</w:t>
+              <w:t>TalkBoxConfig.jar was launched and the file chooser dialog is open</w:t>
             </w:r>
           </w:p>
         </w:tc>
@@ -10441,7 +12502,11 @@
           </w:tcPr>
           <w:p>
             <w:r>
-              <w:t>TalkBoxConfig.jar was launched and the file chooser dialog is open</w:t>
+              <w:t xml:space="preserve">TalkBoxConfig.jar was launched and </w:t>
+            </w:r>
+            <w:r>
+              <w:lastRenderedPageBreak/>
+              <w:t>the file chooser dialog is open</w:t>
             </w:r>
           </w:p>
         </w:tc>
@@ -10451,6 +12516,7 @@
           </w:tcPr>
           <w:p>
             <w:r>
+              <w:lastRenderedPageBreak/>
               <w:t xml:space="preserve">User selects a </w:t>
             </w:r>
             <w:proofErr w:type="spellStart"/>
@@ -10459,7 +12525,11 @@
             </w:r>
             <w:proofErr w:type="spellEnd"/>
             <w:r>
-              <w:t xml:space="preserve"> folder containing an invalid </w:t>
+              <w:t xml:space="preserve"> folder </w:t>
+            </w:r>
+            <w:r>
+              <w:lastRenderedPageBreak/>
+              <w:t xml:space="preserve">containing an invalid </w:t>
             </w:r>
             <w:proofErr w:type="spellStart"/>
             <w:r>
@@ -10478,11 +12548,16 @@
           <w:p>
             <w:proofErr w:type="spellStart"/>
             <w:r>
+              <w:lastRenderedPageBreak/>
               <w:t>Configurer</w:t>
             </w:r>
             <w:proofErr w:type="spellEnd"/>
             <w:r>
-              <w:t xml:space="preserve"> informs the user that an invalid </w:t>
+              <w:t xml:space="preserve"> informs the user that an </w:t>
+            </w:r>
+            <w:r>
+              <w:lastRenderedPageBreak/>
+              <w:t xml:space="preserve">invalid </w:t>
             </w:r>
             <w:proofErr w:type="spellStart"/>
             <w:r>
@@ -10502,6 +12577,7 @@
           </w:tcPr>
           <w:p>
             <w:r>
+              <w:lastRenderedPageBreak/>
               <w:t>05</w:t>
             </w:r>
           </w:p>
@@ -10553,11 +12629,7 @@
             </w:r>
             <w:proofErr w:type="spellEnd"/>
             <w:r>
-              <w:t xml:space="preserve"> </w:t>
-            </w:r>
-            <w:r>
-              <w:lastRenderedPageBreak/>
-              <w:t>must be selected and exits</w:t>
+              <w:t xml:space="preserve"> must be selected and exits</w:t>
             </w:r>
           </w:p>
         </w:tc>
@@ -11059,7 +13131,6 @@
           </w:tcPr>
           <w:p>
             <w:r>
-              <w:lastRenderedPageBreak/>
               <w:t>02</w:t>
             </w:r>
           </w:p>
@@ -11127,13 +13198,7 @@
         <w:rPr>
           <w:b/>
         </w:rPr>
-        <w:t xml:space="preserve"> </w:t>
-      </w:r>
-      <w:r>
-        <w:rPr>
-          <w:b/>
-        </w:rPr>
-        <w:t>4</w:t>
+        <w:t xml:space="preserve"> 4</w:t>
       </w:r>
       <w:r>
         <w:rPr>
@@ -11527,7 +13592,11 @@
             </w:r>
             <w:proofErr w:type="spellEnd"/>
             <w:r>
-              <w:t xml:space="preserve"> switches to edit mode AND selects either button 1 OR the last button selected while in edit mode for editing</w:t>
+              <w:t xml:space="preserve"> switches to edit mode AND selects either button 1 OR the last button </w:t>
+            </w:r>
+            <w:r>
+              <w:lastRenderedPageBreak/>
+              <w:t>selected while in edit mode for editing</w:t>
             </w:r>
           </w:p>
         </w:tc>
@@ -11539,6 +13608,7 @@
           </w:tcPr>
           <w:p>
             <w:r>
+              <w:lastRenderedPageBreak/>
               <w:t>02</w:t>
             </w:r>
           </w:p>
@@ -11591,7 +13661,6 @@
           </w:tcPr>
           <w:p>
             <w:r>
-              <w:lastRenderedPageBreak/>
               <w:t>03</w:t>
             </w:r>
           </w:p>
@@ -12233,6 +14302,7 @@
               <w:rPr>
                 <w:b/>
               </w:rPr>
+              <w:lastRenderedPageBreak/>
               <w:t>ID</w:t>
             </w:r>
           </w:p>
@@ -12430,7 +14500,6 @@
               <w:rPr>
                 <w:b/>
               </w:rPr>
-              <w:lastRenderedPageBreak/>
               <w:t>ID</w:t>
             </w:r>
           </w:p>
@@ -12775,11 +14844,11 @@
       <w:pPr>
         <w:pStyle w:val="Heading2"/>
       </w:pPr>
-      <w:bookmarkStart w:id="23" w:name="_Toc1938941"/>
+      <w:bookmarkStart w:id="28" w:name="_Toc4943575"/>
       <w:r>
         <w:t>Operating Environment</w:t>
       </w:r>
-      <w:bookmarkEnd w:id="23"/>
+      <w:bookmarkEnd w:id="28"/>
     </w:p>
     <w:p>
       <w:r>
@@ -12812,11 +14881,11 @@
       <w:pPr>
         <w:pStyle w:val="Heading2"/>
       </w:pPr>
-      <w:bookmarkStart w:id="24" w:name="_Toc1938942"/>
+      <w:bookmarkStart w:id="29" w:name="_Toc4943576"/>
       <w:r>
         <w:t>Design and Implementation Constraints</w:t>
       </w:r>
-      <w:bookmarkEnd w:id="24"/>
+      <w:bookmarkEnd w:id="29"/>
     </w:p>
     <w:p>
       <w:r>
@@ -12846,7 +14915,8 @@
       </w:r>
     </w:p>
     <w:sectPr>
-      <w:footerReference w:type="default" r:id="rId8"/>
+      <w:headerReference w:type="default" r:id="rId8"/>
+      <w:footerReference w:type="default" r:id="rId9"/>
       <w:pgSz w:w="12240" w:h="15840"/>
       <w:pgMar w:top="1440" w:right="1440" w:bottom="1440" w:left="1440" w:header="708" w:footer="708" w:gutter="0"/>
       <w:cols w:space="708"/>
@@ -12921,6 +14991,23 @@
 </w:footnotes>
 </file>
 
+<file path=word/header1.xml><?xml version="1.0" encoding="utf-8"?>
+<w:hdr xmlns:wpc="http://schemas.microsoft.com/office/word/2010/wordprocessingCanvas" xmlns:cx="http://schemas.microsoft.com/office/drawing/2014/chartex" xmlns:cx1="http://schemas.microsoft.com/office/drawing/2015/9/8/chartex" xmlns:cx2="http://schemas.microsoft.com/office/drawing/2015/10/21/chartex" xmlns:cx3="http://schemas.microsoft.com/office/drawing/2016/5/9/chartex" xmlns:cx4="http://schemas.microsoft.com/office/drawing/2016/5/10/chartex" xmlns:cx5="http://schemas.microsoft.com/office/drawing/2016/5/11/chartex" xmlns:cx6="http://schemas.microsoft.com/office/drawing/2016/5/12/chartex" xmlns:cx7="http://schemas.microsoft.com/office/drawing/2016/5/13/chartex" xmlns:cx8="http://schemas.microsoft.com/office/drawing/2016/5/14/chartex" xmlns:mc="http://schemas.openxmlformats.org/markup-compatibility/2006" xmlns:aink="http://schemas.microsoft.com/office/drawing/2016/ink" xmlns:am3d="http://schemas.microsoft.com/office/drawing/2017/model3d" xmlns:o="urn:schemas-microsoft-com:office:office" xmlns:r="http://schemas.openxmlformats.org/officeDocument/2006/relationships" xmlns:m="http://schemas.openxmlformats.org/officeDocument/2006/math" xmlns:v="urn:schemas-microsoft-com:vml" xmlns:wp14="http://schemas.microsoft.com/office/word/2010/wordprocessingDrawing" xmlns:wp="http://schemas.openxmlformats.org/drawingml/2006/wordprocessingDrawing" xmlns:w10="urn:schemas-microsoft-com:office:word" xmlns:w="http://schemas.openxmlformats.org/wordprocessingml/2006/main" xmlns:w14="http://schemas.microsoft.com/office/word/2010/wordml" xmlns:w15="http://schemas.microsoft.com/office/word/2012/wordml" xmlns:w16cid="http://schemas.microsoft.com/office/word/2016/wordml/cid" xmlns:w16se="http://schemas.microsoft.com/office/word/2015/wordml/symex" xmlns:wpg="http://schemas.microsoft.com/office/word/2010/wordprocessingGroup" xmlns:wpi="http://schemas.microsoft.com/office/word/2010/wordprocessingInk" xmlns:wne="http://schemas.microsoft.com/office/word/2006/wordml" xmlns:wps="http://schemas.microsoft.com/office/word/2010/wordprocessingShape" mc:Ignorable="w14 w15 w16se w16cid wp14">
+  <w:p>
+    <w:pPr>
+      <w:pStyle w:val="Header"/>
+    </w:pPr>
+    <w:r>
+      <w:tab/>
+    </w:r>
+    <w:r>
+      <w:tab/>
+      <w:t>Last Updated: 2019-03-31</w:t>
+    </w:r>
+  </w:p>
+</w:hdr>
+</file>
+
 <file path=word/numbering.xml><?xml version="1.0" encoding="utf-8"?>
 <w:numbering xmlns:wpc="http://schemas.microsoft.com/office/word/2010/wordprocessingCanvas" xmlns:cx="http://schemas.microsoft.com/office/drawing/2014/chartex" xmlns:cx1="http://schemas.microsoft.com/office/drawing/2015/9/8/chartex" xmlns:cx2="http://schemas.microsoft.com/office/drawing/2015/10/21/chartex" xmlns:cx3="http://schemas.microsoft.com/office/drawing/2016/5/9/chartex" xmlns:cx4="http://schemas.microsoft.com/office/drawing/2016/5/10/chartex" xmlns:cx5="http://schemas.microsoft.com/office/drawing/2016/5/11/chartex" xmlns:cx6="http://schemas.microsoft.com/office/drawing/2016/5/12/chartex" xmlns:cx7="http://schemas.microsoft.com/office/drawing/2016/5/13/chartex" xmlns:cx8="http://schemas.microsoft.com/office/drawing/2016/5/14/chartex" xmlns:mc="http://schemas.openxmlformats.org/markup-compatibility/2006" xmlns:aink="http://schemas.microsoft.com/office/drawing/2016/ink" xmlns:am3d="http://schemas.microsoft.com/office/drawing/2017/model3d" xmlns:o="urn:schemas-microsoft-com:office:office" xmlns:r="http://schemas.openxmlformats.org/officeDocument/2006/relationships" xmlns:m="http://schemas.openxmlformats.org/officeDocument/2006/math" xmlns:v="urn:schemas-microsoft-com:vml" xmlns:wp14="http://schemas.microsoft.com/office/word/2010/wordprocessingDrawing" xmlns:wp="http://schemas.openxmlformats.org/drawingml/2006/wordprocessingDrawing" xmlns:w10="urn:schemas-microsoft-com:office:word" xmlns:w="http://schemas.openxmlformats.org/wordprocessingml/2006/main" xmlns:w14="http://schemas.microsoft.com/office/word/2010/wordml" xmlns:w15="http://schemas.microsoft.com/office/word/2012/wordml" xmlns:w16cid="http://schemas.microsoft.com/office/word/2016/wordml/cid" xmlns:w16se="http://schemas.microsoft.com/office/word/2015/wordml/symex" xmlns:wpg="http://schemas.microsoft.com/office/word/2010/wordprocessingGroup" xmlns:wpi="http://schemas.microsoft.com/office/word/2010/wordprocessingInk" xmlns:wne="http://schemas.microsoft.com/office/word/2006/wordml" xmlns:wps="http://schemas.microsoft.com/office/word/2010/wordprocessingShape" mc:Ignorable="w14 w15 w16se w16cid wp14">
   <w:abstractNum w:abstractNumId="0" w15:restartNumberingAfterBreak="0">
@@ -14469,6 +16556,146 @@
     </w:lvl>
   </w:abstractNum>
   <w:abstractNum w:abstractNumId="12" w15:restartNumberingAfterBreak="0">
+    <w:nsid w:val="2A80278A"/>
+    <w:multiLevelType w:val="multilevel"/>
+    <w:tmpl w:val="AA9E1A88"/>
+    <w:lvl w:ilvl="0">
+      <w:start w:val="1"/>
+      <w:numFmt w:val="decimal"/>
+      <w:lvlText w:val="%1."/>
+      <w:lvlJc w:val="left"/>
+      <w:pPr>
+        <w:tabs>
+          <w:tab w:val="num" w:pos="720"/>
+        </w:tabs>
+        <w:ind w:left="720" w:hanging="360"/>
+      </w:pPr>
+      <w:rPr>
+        <w:rFonts w:hint="default"/>
+      </w:rPr>
+    </w:lvl>
+    <w:lvl w:ilvl="1">
+      <w:start w:val="1"/>
+      <w:numFmt w:val="decimal"/>
+      <w:lvlText w:val="%2."/>
+      <w:lvlJc w:val="left"/>
+      <w:pPr>
+        <w:tabs>
+          <w:tab w:val="num" w:pos="1440"/>
+        </w:tabs>
+        <w:ind w:left="1440" w:hanging="360"/>
+      </w:pPr>
+      <w:rPr>
+        <w:rFonts w:hint="default"/>
+      </w:rPr>
+    </w:lvl>
+    <w:lvl w:ilvl="2">
+      <w:start w:val="1"/>
+      <w:numFmt w:val="decimal"/>
+      <w:lvlText w:val="%3."/>
+      <w:lvlJc w:val="left"/>
+      <w:pPr>
+        <w:tabs>
+          <w:tab w:val="num" w:pos="2160"/>
+        </w:tabs>
+        <w:ind w:left="2160" w:hanging="360"/>
+      </w:pPr>
+      <w:rPr>
+        <w:rFonts w:hint="default"/>
+      </w:rPr>
+    </w:lvl>
+    <w:lvl w:ilvl="3">
+      <w:start w:val="1"/>
+      <w:numFmt w:val="decimal"/>
+      <w:lvlText w:val="%4."/>
+      <w:lvlJc w:val="left"/>
+      <w:pPr>
+        <w:tabs>
+          <w:tab w:val="num" w:pos="2880"/>
+        </w:tabs>
+        <w:ind w:left="2880" w:hanging="360"/>
+      </w:pPr>
+      <w:rPr>
+        <w:rFonts w:hint="default"/>
+      </w:rPr>
+    </w:lvl>
+    <w:lvl w:ilvl="4">
+      <w:start w:val="1"/>
+      <w:numFmt w:val="decimal"/>
+      <w:lvlText w:val="%5."/>
+      <w:lvlJc w:val="left"/>
+      <w:pPr>
+        <w:tabs>
+          <w:tab w:val="num" w:pos="3600"/>
+        </w:tabs>
+        <w:ind w:left="3600" w:hanging="360"/>
+      </w:pPr>
+      <w:rPr>
+        <w:rFonts w:hint="default"/>
+      </w:rPr>
+    </w:lvl>
+    <w:lvl w:ilvl="5">
+      <w:start w:val="1"/>
+      <w:numFmt w:val="decimal"/>
+      <w:lvlText w:val="%6."/>
+      <w:lvlJc w:val="left"/>
+      <w:pPr>
+        <w:tabs>
+          <w:tab w:val="num" w:pos="4320"/>
+        </w:tabs>
+        <w:ind w:left="4320" w:hanging="360"/>
+      </w:pPr>
+      <w:rPr>
+        <w:rFonts w:hint="default"/>
+      </w:rPr>
+    </w:lvl>
+    <w:lvl w:ilvl="6">
+      <w:start w:val="1"/>
+      <w:numFmt w:val="decimal"/>
+      <w:lvlText w:val="%7."/>
+      <w:lvlJc w:val="left"/>
+      <w:pPr>
+        <w:tabs>
+          <w:tab w:val="num" w:pos="5040"/>
+        </w:tabs>
+        <w:ind w:left="5040" w:hanging="360"/>
+      </w:pPr>
+      <w:rPr>
+        <w:rFonts w:hint="default"/>
+      </w:rPr>
+    </w:lvl>
+    <w:lvl w:ilvl="7">
+      <w:start w:val="1"/>
+      <w:numFmt w:val="decimal"/>
+      <w:lvlText w:val="%8."/>
+      <w:lvlJc w:val="left"/>
+      <w:pPr>
+        <w:tabs>
+          <w:tab w:val="num" w:pos="5760"/>
+        </w:tabs>
+        <w:ind w:left="5760" w:hanging="360"/>
+      </w:pPr>
+      <w:rPr>
+        <w:rFonts w:hint="default"/>
+      </w:rPr>
+    </w:lvl>
+    <w:lvl w:ilvl="8">
+      <w:start w:val="1"/>
+      <w:numFmt w:val="decimal"/>
+      <w:lvlText w:val="%9."/>
+      <w:lvlJc w:val="left"/>
+      <w:pPr>
+        <w:tabs>
+          <w:tab w:val="num" w:pos="6480"/>
+        </w:tabs>
+        <w:ind w:left="6480" w:hanging="360"/>
+      </w:pPr>
+      <w:rPr>
+        <w:rFonts w:hint="default"/>
+      </w:rPr>
+    </w:lvl>
+  </w:abstractNum>
+  <w:abstractNum w:abstractNumId="13" w15:restartNumberingAfterBreak="0">
     <w:nsid w:val="2F271BE3"/>
     <w:multiLevelType w:val="multilevel"/>
     <w:tmpl w:val="0012FC0E"/>
@@ -14608,7 +16835,7 @@
       </w:rPr>
     </w:lvl>
   </w:abstractNum>
-  <w:abstractNum w:abstractNumId="13" w15:restartNumberingAfterBreak="0">
+  <w:abstractNum w:abstractNumId="14" w15:restartNumberingAfterBreak="0">
     <w:nsid w:val="30FE3C40"/>
     <w:multiLevelType w:val="multilevel"/>
     <w:tmpl w:val="06065532"/>
@@ -14748,7 +16975,7 @@
       </w:rPr>
     </w:lvl>
   </w:abstractNum>
-  <w:abstractNum w:abstractNumId="14" w15:restartNumberingAfterBreak="0">
+  <w:abstractNum w:abstractNumId="15" w15:restartNumberingAfterBreak="0">
     <w:nsid w:val="390707B8"/>
     <w:multiLevelType w:val="multilevel"/>
     <w:tmpl w:val="86388A98"/>
@@ -14888,7 +17115,7 @@
       </w:rPr>
     </w:lvl>
   </w:abstractNum>
-  <w:abstractNum w:abstractNumId="15" w15:restartNumberingAfterBreak="0">
+  <w:abstractNum w:abstractNumId="16" w15:restartNumberingAfterBreak="0">
     <w:nsid w:val="3DAE71F8"/>
     <w:multiLevelType w:val="multilevel"/>
     <w:tmpl w:val="AA9E1A88"/>
@@ -15028,7 +17255,7 @@
       </w:rPr>
     </w:lvl>
   </w:abstractNum>
-  <w:abstractNum w:abstractNumId="16" w15:restartNumberingAfterBreak="0">
+  <w:abstractNum w:abstractNumId="17" w15:restartNumberingAfterBreak="0">
     <w:nsid w:val="3EDE7FB4"/>
     <w:multiLevelType w:val="multilevel"/>
     <w:tmpl w:val="EA240394"/>
@@ -15168,7 +17395,7 @@
       </w:rPr>
     </w:lvl>
   </w:abstractNum>
-  <w:abstractNum w:abstractNumId="17" w15:restartNumberingAfterBreak="0">
+  <w:abstractNum w:abstractNumId="18" w15:restartNumberingAfterBreak="0">
     <w:nsid w:val="40C046D8"/>
     <w:multiLevelType w:val="multilevel"/>
     <w:tmpl w:val="6D468444"/>
@@ -15281,7 +17508,7 @@
       </w:pPr>
     </w:lvl>
   </w:abstractNum>
-  <w:abstractNum w:abstractNumId="18" w15:restartNumberingAfterBreak="0">
+  <w:abstractNum w:abstractNumId="19" w15:restartNumberingAfterBreak="0">
     <w:nsid w:val="41162F24"/>
     <w:multiLevelType w:val="multilevel"/>
     <w:tmpl w:val="A7247AA4"/>
@@ -15421,7 +17648,7 @@
       </w:rPr>
     </w:lvl>
   </w:abstractNum>
-  <w:abstractNum w:abstractNumId="19" w15:restartNumberingAfterBreak="0">
+  <w:abstractNum w:abstractNumId="20" w15:restartNumberingAfterBreak="0">
     <w:nsid w:val="41F51CD4"/>
     <w:multiLevelType w:val="multilevel"/>
     <w:tmpl w:val="6D468444"/>
@@ -15534,7 +17761,7 @@
       </w:pPr>
     </w:lvl>
   </w:abstractNum>
-  <w:abstractNum w:abstractNumId="20" w15:restartNumberingAfterBreak="0">
+  <w:abstractNum w:abstractNumId="21" w15:restartNumberingAfterBreak="0">
     <w:nsid w:val="420612B4"/>
     <w:multiLevelType w:val="multilevel"/>
     <w:tmpl w:val="6D468444"/>
@@ -15647,7 +17874,7 @@
       </w:pPr>
     </w:lvl>
   </w:abstractNum>
-  <w:abstractNum w:abstractNumId="21" w15:restartNumberingAfterBreak="0">
+  <w:abstractNum w:abstractNumId="22" w15:restartNumberingAfterBreak="0">
     <w:nsid w:val="43526D34"/>
     <w:multiLevelType w:val="multilevel"/>
     <w:tmpl w:val="2E087046"/>
@@ -15787,7 +18014,7 @@
       </w:rPr>
     </w:lvl>
   </w:abstractNum>
-  <w:abstractNum w:abstractNumId="22" w15:restartNumberingAfterBreak="0">
+  <w:abstractNum w:abstractNumId="23" w15:restartNumberingAfterBreak="0">
     <w:nsid w:val="438D2ED9"/>
     <w:multiLevelType w:val="multilevel"/>
     <w:tmpl w:val="F698E65A"/>
@@ -15927,7 +18154,7 @@
       </w:rPr>
     </w:lvl>
   </w:abstractNum>
-  <w:abstractNum w:abstractNumId="23" w15:restartNumberingAfterBreak="0">
+  <w:abstractNum w:abstractNumId="24" w15:restartNumberingAfterBreak="0">
     <w:nsid w:val="47460EA8"/>
     <w:multiLevelType w:val="multilevel"/>
     <w:tmpl w:val="AA9E1A88"/>
@@ -16067,7 +18294,7 @@
       </w:rPr>
     </w:lvl>
   </w:abstractNum>
-  <w:abstractNum w:abstractNumId="24" w15:restartNumberingAfterBreak="0">
+  <w:abstractNum w:abstractNumId="25" w15:restartNumberingAfterBreak="0">
     <w:nsid w:val="4B164464"/>
     <w:multiLevelType w:val="multilevel"/>
     <w:tmpl w:val="6D468444"/>
@@ -16180,7 +18407,7 @@
       </w:pPr>
     </w:lvl>
   </w:abstractNum>
-  <w:abstractNum w:abstractNumId="25" w15:restartNumberingAfterBreak="0">
+  <w:abstractNum w:abstractNumId="26" w15:restartNumberingAfterBreak="0">
     <w:nsid w:val="557953F1"/>
     <w:multiLevelType w:val="multilevel"/>
     <w:tmpl w:val="AA9E1A88"/>
@@ -16320,7 +18547,7 @@
       </w:rPr>
     </w:lvl>
   </w:abstractNum>
-  <w:abstractNum w:abstractNumId="26" w15:restartNumberingAfterBreak="0">
+  <w:abstractNum w:abstractNumId="27" w15:restartNumberingAfterBreak="0">
     <w:nsid w:val="564D130D"/>
     <w:multiLevelType w:val="multilevel"/>
     <w:tmpl w:val="D61EEF8E"/>
@@ -16460,7 +18687,7 @@
       </w:rPr>
     </w:lvl>
   </w:abstractNum>
-  <w:abstractNum w:abstractNumId="27" w15:restartNumberingAfterBreak="0">
+  <w:abstractNum w:abstractNumId="28" w15:restartNumberingAfterBreak="0">
     <w:nsid w:val="5C0212FA"/>
     <w:multiLevelType w:val="multilevel"/>
     <w:tmpl w:val="956824A8"/>
@@ -16600,7 +18827,7 @@
       </w:rPr>
     </w:lvl>
   </w:abstractNum>
-  <w:abstractNum w:abstractNumId="28" w15:restartNumberingAfterBreak="0">
+  <w:abstractNum w:abstractNumId="29" w15:restartNumberingAfterBreak="0">
     <w:nsid w:val="5DF718C7"/>
     <w:multiLevelType w:val="multilevel"/>
     <w:tmpl w:val="6D468444"/>
@@ -16713,7 +18940,7 @@
       </w:pPr>
     </w:lvl>
   </w:abstractNum>
-  <w:abstractNum w:abstractNumId="29" w15:restartNumberingAfterBreak="0">
+  <w:abstractNum w:abstractNumId="30" w15:restartNumberingAfterBreak="0">
     <w:nsid w:val="5F045457"/>
     <w:multiLevelType w:val="multilevel"/>
     <w:tmpl w:val="E920ED76"/>
@@ -16853,7 +19080,7 @@
       </w:rPr>
     </w:lvl>
   </w:abstractNum>
-  <w:abstractNum w:abstractNumId="30" w15:restartNumberingAfterBreak="0">
+  <w:abstractNum w:abstractNumId="31" w15:restartNumberingAfterBreak="0">
     <w:nsid w:val="5F0F0A4E"/>
     <w:multiLevelType w:val="multilevel"/>
     <w:tmpl w:val="F35818F4"/>
@@ -16993,7 +19220,7 @@
       </w:rPr>
     </w:lvl>
   </w:abstractNum>
-  <w:abstractNum w:abstractNumId="31" w15:restartNumberingAfterBreak="0">
+  <w:abstractNum w:abstractNumId="32" w15:restartNumberingAfterBreak="0">
     <w:nsid w:val="5FDC399E"/>
     <w:multiLevelType w:val="multilevel"/>
     <w:tmpl w:val="0FC206DE"/>
@@ -17133,7 +19360,7 @@
       </w:rPr>
     </w:lvl>
   </w:abstractNum>
-  <w:abstractNum w:abstractNumId="32" w15:restartNumberingAfterBreak="0">
+  <w:abstractNum w:abstractNumId="33" w15:restartNumberingAfterBreak="0">
     <w:nsid w:val="6110675D"/>
     <w:multiLevelType w:val="multilevel"/>
     <w:tmpl w:val="06065532"/>
@@ -17273,7 +19500,7 @@
       </w:rPr>
     </w:lvl>
   </w:abstractNum>
-  <w:abstractNum w:abstractNumId="33" w15:restartNumberingAfterBreak="0">
+  <w:abstractNum w:abstractNumId="34" w15:restartNumberingAfterBreak="0">
     <w:nsid w:val="65037328"/>
     <w:multiLevelType w:val="multilevel"/>
     <w:tmpl w:val="D1EA86FA"/>
@@ -17413,7 +19640,7 @@
       </w:rPr>
     </w:lvl>
   </w:abstractNum>
-  <w:abstractNum w:abstractNumId="34" w15:restartNumberingAfterBreak="0">
+  <w:abstractNum w:abstractNumId="35" w15:restartNumberingAfterBreak="0">
     <w:nsid w:val="69E3694A"/>
     <w:multiLevelType w:val="multilevel"/>
     <w:tmpl w:val="110EC428"/>
@@ -17553,7 +19780,7 @@
       </w:rPr>
     </w:lvl>
   </w:abstractNum>
-  <w:abstractNum w:abstractNumId="35" w15:restartNumberingAfterBreak="0">
+  <w:abstractNum w:abstractNumId="36" w15:restartNumberingAfterBreak="0">
     <w:nsid w:val="6A505021"/>
     <w:multiLevelType w:val="multilevel"/>
     <w:tmpl w:val="6D468444"/>
@@ -17666,7 +19893,7 @@
       </w:pPr>
     </w:lvl>
   </w:abstractNum>
-  <w:abstractNum w:abstractNumId="36" w15:restartNumberingAfterBreak="0">
+  <w:abstractNum w:abstractNumId="37" w15:restartNumberingAfterBreak="0">
     <w:nsid w:val="6C013B72"/>
     <w:multiLevelType w:val="multilevel"/>
     <w:tmpl w:val="16BEC722"/>
@@ -17806,7 +20033,7 @@
       </w:rPr>
     </w:lvl>
   </w:abstractNum>
-  <w:abstractNum w:abstractNumId="37" w15:restartNumberingAfterBreak="0">
+  <w:abstractNum w:abstractNumId="38" w15:restartNumberingAfterBreak="0">
     <w:nsid w:val="6D214E7B"/>
     <w:multiLevelType w:val="multilevel"/>
     <w:tmpl w:val="2D5ECAB4"/>
@@ -17946,7 +20173,7 @@
       </w:rPr>
     </w:lvl>
   </w:abstractNum>
-  <w:abstractNum w:abstractNumId="38" w15:restartNumberingAfterBreak="0">
+  <w:abstractNum w:abstractNumId="39" w15:restartNumberingAfterBreak="0">
     <w:nsid w:val="7B2B7035"/>
     <w:multiLevelType w:val="multilevel"/>
     <w:tmpl w:val="AA9E1A88"/>
@@ -18086,7 +20313,7 @@
       </w:rPr>
     </w:lvl>
   </w:abstractNum>
-  <w:abstractNum w:abstractNumId="39" w15:restartNumberingAfterBreak="0">
+  <w:abstractNum w:abstractNumId="40" w15:restartNumberingAfterBreak="0">
     <w:nsid w:val="7DD7695F"/>
     <w:multiLevelType w:val="multilevel"/>
     <w:tmpl w:val="6D468444"/>
@@ -18209,28 +20436,28 @@
     <w:abstractNumId w:val="5"/>
   </w:num>
   <w:num w:numId="4">
-    <w:abstractNumId w:val="19"/>
+    <w:abstractNumId w:val="20"/>
   </w:num>
   <w:num w:numId="5">
-    <w:abstractNumId w:val="32"/>
+    <w:abstractNumId w:val="33"/>
   </w:num>
   <w:num w:numId="6">
-    <w:abstractNumId w:val="27"/>
+    <w:abstractNumId w:val="28"/>
   </w:num>
   <w:num w:numId="7">
-    <w:abstractNumId w:val="39"/>
+    <w:abstractNumId w:val="40"/>
   </w:num>
   <w:num w:numId="8">
-    <w:abstractNumId w:val="13"/>
+    <w:abstractNumId w:val="14"/>
   </w:num>
   <w:num w:numId="9">
-    <w:abstractNumId w:val="24"/>
+    <w:abstractNumId w:val="25"/>
   </w:num>
   <w:num w:numId="10">
     <w:abstractNumId w:val="8"/>
   </w:num>
   <w:num w:numId="11">
-    <w:abstractNumId w:val="20"/>
+    <w:abstractNumId w:val="21"/>
   </w:num>
   <w:num w:numId="12">
     <w:abstractNumId w:val="2"/>
@@ -18239,84 +20466,87 @@
     <w:abstractNumId w:val="0"/>
   </w:num>
   <w:num w:numId="14">
-    <w:abstractNumId w:val="36"/>
+    <w:abstractNumId w:val="37"/>
   </w:num>
   <w:num w:numId="15">
     <w:abstractNumId w:val="7"/>
   </w:num>
   <w:num w:numId="16">
-    <w:abstractNumId w:val="35"/>
+    <w:abstractNumId w:val="36"/>
   </w:num>
   <w:num w:numId="17">
-    <w:abstractNumId w:val="21"/>
+    <w:abstractNumId w:val="22"/>
   </w:num>
   <w:num w:numId="18">
     <w:abstractNumId w:val="6"/>
   </w:num>
   <w:num w:numId="19">
-    <w:abstractNumId w:val="34"/>
+    <w:abstractNumId w:val="35"/>
   </w:num>
   <w:num w:numId="20">
-    <w:abstractNumId w:val="16"/>
+    <w:abstractNumId w:val="17"/>
   </w:num>
   <w:num w:numId="21">
-    <w:abstractNumId w:val="17"/>
+    <w:abstractNumId w:val="18"/>
   </w:num>
   <w:num w:numId="22">
-    <w:abstractNumId w:val="37"/>
+    <w:abstractNumId w:val="38"/>
   </w:num>
   <w:num w:numId="23">
-    <w:abstractNumId w:val="14"/>
+    <w:abstractNumId w:val="15"/>
   </w:num>
   <w:num w:numId="24">
-    <w:abstractNumId w:val="30"/>
+    <w:abstractNumId w:val="31"/>
   </w:num>
   <w:num w:numId="25">
-    <w:abstractNumId w:val="28"/>
+    <w:abstractNumId w:val="29"/>
   </w:num>
   <w:num w:numId="26">
     <w:abstractNumId w:val="9"/>
   </w:num>
   <w:num w:numId="27">
-    <w:abstractNumId w:val="26"/>
+    <w:abstractNumId w:val="27"/>
   </w:num>
   <w:num w:numId="28">
     <w:abstractNumId w:val="3"/>
   </w:num>
   <w:num w:numId="29">
-    <w:abstractNumId w:val="18"/>
+    <w:abstractNumId w:val="19"/>
   </w:num>
   <w:num w:numId="30">
-    <w:abstractNumId w:val="22"/>
+    <w:abstractNumId w:val="23"/>
   </w:num>
   <w:num w:numId="31">
-    <w:abstractNumId w:val="15"/>
+    <w:abstractNumId w:val="16"/>
   </w:num>
   <w:num w:numId="32">
-    <w:abstractNumId w:val="25"/>
+    <w:abstractNumId w:val="26"/>
   </w:num>
   <w:num w:numId="33">
     <w:abstractNumId w:val="11"/>
   </w:num>
   <w:num w:numId="34">
-    <w:abstractNumId w:val="31"/>
+    <w:abstractNumId w:val="32"/>
   </w:num>
   <w:num w:numId="35">
-    <w:abstractNumId w:val="23"/>
+    <w:abstractNumId w:val="24"/>
   </w:num>
   <w:num w:numId="36">
-    <w:abstractNumId w:val="29"/>
+    <w:abstractNumId w:val="30"/>
   </w:num>
   <w:num w:numId="37">
     <w:abstractNumId w:val="10"/>
   </w:num>
   <w:num w:numId="38">
-    <w:abstractNumId w:val="38"/>
+    <w:abstractNumId w:val="39"/>
   </w:num>
   <w:num w:numId="39">
-    <w:abstractNumId w:val="33"/>
+    <w:abstractNumId w:val="34"/>
   </w:num>
   <w:num w:numId="40">
+    <w:abstractNumId w:val="13"/>
+  </w:num>
+  <w:num w:numId="41">
     <w:abstractNumId w:val="12"/>
   </w:num>
 </w:numbering>
@@ -19378,7 +21608,7 @@
 </file>
 
 <file path=customXml/itemProps1.xml><?xml version="1.0" encoding="utf-8"?>
-<ds:datastoreItem xmlns:ds="http://schemas.openxmlformats.org/officeDocument/2006/customXml" ds:itemID="{FC18B0E7-4048-4B22-A6B5-7D62B828CF43}">
+<ds:datastoreItem xmlns:ds="http://schemas.openxmlformats.org/officeDocument/2006/customXml" ds:itemID="{23B9677E-CAFB-4298-AAC2-CD2ECBE093B5}">
   <ds:schemaRefs>
     <ds:schemaRef ds:uri="http://schemas.openxmlformats.org/officeDocument/2006/bibliography"/>
   </ds:schemaRefs>

</xml_diff>